<commit_message>
Rettet antal i 'Tilføj'. Stavefejl rettet. (nutids-r)
</commit_message>
<xml_diff>
--- a/Rapport og projektdokumentation/Projektdokumentation/Til korrektur/5) Accepttests.docx
+++ b/Rapport og projektdokumentation/Projektdokumentation/Til korrektur/5) Accepttests.docx
@@ -1,10 +1,10 @@
 
 <file path=word/document.xml><?xml version="1.0" encoding="utf-8"?>
-<w:document xmlns:ve="http://schemas.openxmlformats.org/markup-compatibility/2006" xmlns:o="urn:schemas-microsoft-com:office:office" xmlns:r="http://schemas.openxmlformats.org/officeDocument/2006/relationships" xmlns:m="http://schemas.openxmlformats.org/officeDocument/2006/math" xmlns:v="urn:schemas-microsoft-com:vml" xmlns:wp="http://schemas.openxmlformats.org/drawingml/2006/wordprocessingDrawing" xmlns:w10="urn:schemas-microsoft-com:office:word" xmlns:w="http://schemas.openxmlformats.org/wordprocessingml/2006/main" xmlns:wne="http://schemas.microsoft.com/office/word/2006/wordml">
+<w:document xmlns:wpc="http://schemas.microsoft.com/office/word/2010/wordprocessingCanvas" xmlns:mc="http://schemas.openxmlformats.org/markup-compatibility/2006" xmlns:o="urn:schemas-microsoft-com:office:office" xmlns:r="http://schemas.openxmlformats.org/officeDocument/2006/relationships" xmlns:m="http://schemas.openxmlformats.org/officeDocument/2006/math" xmlns:v="urn:schemas-microsoft-com:vml" xmlns:wp14="http://schemas.microsoft.com/office/word/2010/wordprocessingDrawing" xmlns:wp="http://schemas.openxmlformats.org/drawingml/2006/wordprocessingDrawing" xmlns:w10="urn:schemas-microsoft-com:office:word" xmlns:w="http://schemas.openxmlformats.org/wordprocessingml/2006/main" xmlns:w14="http://schemas.microsoft.com/office/word/2010/wordml" xmlns:wpg="http://schemas.microsoft.com/office/word/2010/wordprocessingGroup" xmlns:wpi="http://schemas.microsoft.com/office/word/2010/wordprocessingInk" xmlns:wne="http://schemas.microsoft.com/office/word/2006/wordml" xmlns:wps="http://schemas.microsoft.com/office/word/2010/wordprocessingShape" mc:Ignorable="w14 wp14">
   <w:body>
     <w:p>
       <w:pPr>
-        <w:pStyle w:val="Overskrift1"/>
+        <w:pStyle w:val="Heading1"/>
       </w:pPr>
       <w:r>
         <w:t>Accepttests</w:t>
@@ -31,9 +31,9 @@
     </w:p>
     <w:tbl>
       <w:tblPr>
-        <w:tblStyle w:val="Tabel-Gitter"/>
+        <w:tblStyle w:val="TableGrid"/>
         <w:tblW w:w="0" w:type="auto"/>
-        <w:tblLook w:val="04A0"/>
+        <w:tblLook w:val="04A0" w:firstRow="1" w:lastRow="0" w:firstColumn="1" w:lastColumn="0" w:noHBand="0" w:noVBand="1"/>
       </w:tblPr>
       <w:tblGrid>
         <w:gridCol w:w="2263"/>
@@ -259,7 +259,7 @@
           <w:insideH w:val="single" w:sz="4" w:space="0" w:color="auto"/>
           <w:insideV w:val="single" w:sz="4" w:space="0" w:color="auto"/>
         </w:tblBorders>
-        <w:tblLook w:val="04A0"/>
+        <w:tblLook w:val="04A0" w:firstRow="1" w:lastRow="0" w:firstColumn="1" w:lastColumn="0" w:noHBand="0" w:noVBand="1"/>
       </w:tblPr>
       <w:tblGrid>
         <w:gridCol w:w="2263"/>
@@ -590,9 +590,9 @@
     </w:p>
     <w:tbl>
       <w:tblPr>
-        <w:tblStyle w:val="Tabel-Gitter"/>
+        <w:tblStyle w:val="TableGrid"/>
         <w:tblW w:w="0" w:type="auto"/>
-        <w:tblLook w:val="04A0"/>
+        <w:tblLook w:val="04A0" w:firstRow="1" w:lastRow="0" w:firstColumn="1" w:lastColumn="0" w:noHBand="0" w:noVBand="1"/>
       </w:tblPr>
       <w:tblGrid>
         <w:gridCol w:w="2263"/>
@@ -790,13 +790,8 @@
             <w:pPr>
               <w:spacing w:line="259" w:lineRule="auto"/>
             </w:pPr>
-            <w:proofErr w:type="spellStart"/>
-            <w:r>
-              <w:t>GUI'en</w:t>
-            </w:r>
-            <w:proofErr w:type="spellEnd"/>
-            <w:r>
-              <w:t xml:space="preserve"> viser nu "tilføj vare" konteksten.</w:t>
+            <w:r>
+              <w:t>GUI'en viser nu "tilføj vare" konteksten.</w:t>
             </w:r>
           </w:p>
         </w:tc>
@@ -858,15 +853,7 @@
           </w:tcPr>
           <w:p>
             <w:r>
-              <w:t xml:space="preserve">En varetype fra </w:t>
-            </w:r>
-            <w:proofErr w:type="spellStart"/>
-            <w:r>
-              <w:t>dropdown-menuen</w:t>
-            </w:r>
-            <w:proofErr w:type="spellEnd"/>
-            <w:r>
-              <w:t xml:space="preserve"> vælges.</w:t>
+              <w:t>En varetype fra dropdown-menuen vælges.</w:t>
             </w:r>
           </w:p>
         </w:tc>
@@ -876,7 +863,7 @@
           </w:tcPr>
           <w:p>
             <w:pPr>
-              <w:pStyle w:val="Listeafsnit"/>
+              <w:pStyle w:val="ListParagraph"/>
               <w:spacing w:after="0" w:line="240" w:lineRule="auto"/>
               <w:ind w:left="0"/>
             </w:pPr>
@@ -935,7 +922,13 @@
           </w:tcPr>
           <w:p>
             <w:r>
-              <w:t>Et antal mellem 1 og 99 vælges.</w:t>
+              <w:t xml:space="preserve">Et antal mellem 1 og </w:t>
+            </w:r>
+            <w:r>
+              <w:t>65535</w:t>
+            </w:r>
+            <w:r>
+              <w:t xml:space="preserve"> vælges.</w:t>
             </w:r>
           </w:p>
         </w:tc>
@@ -945,7 +938,7 @@
           </w:tcPr>
           <w:p>
             <w:pPr>
-              <w:pStyle w:val="Listeafsnit"/>
+              <w:pStyle w:val="ListParagraph"/>
               <w:spacing w:after="0" w:line="240" w:lineRule="auto"/>
               <w:ind w:left="0"/>
             </w:pPr>
@@ -1023,7 +1016,7 @@
           </w:tcPr>
           <w:p>
             <w:pPr>
-              <w:pStyle w:val="Listeafsnit"/>
+              <w:pStyle w:val="ListParagraph"/>
               <w:spacing w:after="0" w:line="240" w:lineRule="auto"/>
               <w:ind w:left="0"/>
             </w:pPr>
@@ -1089,15 +1082,7 @@
           </w:tcPr>
           <w:p>
             <w:r>
-              <w:t xml:space="preserve">Enhed vælges fra en </w:t>
-            </w:r>
-            <w:proofErr w:type="spellStart"/>
-            <w:r>
-              <w:t>dropdown</w:t>
-            </w:r>
-            <w:proofErr w:type="spellEnd"/>
-            <w:r>
-              <w:t xml:space="preserve"> menu.</w:t>
+              <w:t>Enhed vælges fra en dropdown menu.</w:t>
             </w:r>
           </w:p>
         </w:tc>
@@ -1107,7 +1092,7 @@
           </w:tcPr>
           <w:p>
             <w:pPr>
-              <w:pStyle w:val="Listeafsnit"/>
+              <w:pStyle w:val="ListParagraph"/>
               <w:spacing w:after="0" w:line="240" w:lineRule="auto"/>
               <w:ind w:left="0"/>
             </w:pPr>
@@ -1272,7 +1257,7 @@
           <w:insideH w:val="single" w:sz="4" w:space="0" w:color="auto"/>
           <w:insideV w:val="single" w:sz="4" w:space="0" w:color="auto"/>
         </w:tblBorders>
-        <w:tblLook w:val="04A0"/>
+        <w:tblLook w:val="04A0" w:firstRow="1" w:lastRow="0" w:firstColumn="1" w:lastColumn="0" w:noHBand="0" w:noVBand="1"/>
       </w:tblPr>
       <w:tblGrid>
         <w:gridCol w:w="2263"/>
@@ -1524,7 +1509,7 @@
           <w:insideH w:val="single" w:sz="4" w:space="0" w:color="auto"/>
           <w:insideV w:val="single" w:sz="4" w:space="0" w:color="auto"/>
         </w:tblBorders>
-        <w:tblLook w:val="04A0"/>
+        <w:tblLook w:val="04A0" w:firstRow="1" w:lastRow="0" w:firstColumn="1" w:lastColumn="0" w:noHBand="0" w:noVBand="1"/>
       </w:tblPr>
       <w:tblGrid>
         <w:gridCol w:w="2263"/>
@@ -1717,7 +1702,15 @@
               </w:rPr>
             </w:pPr>
             <w:r>
-              <w:t>Indtast en varetype, der ikke eksistere i forvejen manuelt.</w:t>
+              <w:t>Indtast en varetype, der ikke eksistere</w:t>
+            </w:r>
+            <w:r>
+              <w:t>r</w:t>
+            </w:r>
+            <w:bookmarkStart w:id="0" w:name="_GoBack"/>
+            <w:bookmarkEnd w:id="0"/>
+            <w:r>
+              <w:t xml:space="preserve"> i forvejen manuelt.</w:t>
             </w:r>
           </w:p>
         </w:tc>
@@ -1767,9 +1760,9 @@
     </w:p>
     <w:tbl>
       <w:tblPr>
-        <w:tblStyle w:val="Tabel-Gitter"/>
+        <w:tblStyle w:val="TableGrid"/>
         <w:tblW w:w="0" w:type="auto"/>
-        <w:tblLook w:val="04A0"/>
+        <w:tblLook w:val="04A0" w:firstRow="1" w:lastRow="0" w:firstColumn="1" w:lastColumn="0" w:noHBand="0" w:noVBand="1"/>
       </w:tblPr>
       <w:tblGrid>
         <w:gridCol w:w="2263"/>
@@ -2038,7 +2031,7 @@
           </w:tcPr>
           <w:p>
             <w:pPr>
-              <w:pStyle w:val="Listeafsnit"/>
+              <w:pStyle w:val="ListParagraph"/>
               <w:spacing w:after="0" w:line="240" w:lineRule="auto"/>
               <w:ind w:left="0"/>
             </w:pPr>
@@ -2131,7 +2124,7 @@
           </w:tcPr>
           <w:p>
             <w:pPr>
-              <w:pStyle w:val="Listeafsnit"/>
+              <w:pStyle w:val="ListParagraph"/>
               <w:spacing w:after="0" w:line="240" w:lineRule="auto"/>
               <w:ind w:left="0"/>
             </w:pPr>
@@ -2146,7 +2139,7 @@
           </w:p>
           <w:p>
             <w:pPr>
-              <w:pStyle w:val="Listeafsnit"/>
+              <w:pStyle w:val="ListParagraph"/>
               <w:spacing w:after="0" w:line="240" w:lineRule="auto"/>
               <w:ind w:left="0"/>
             </w:pPr>
@@ -2189,7 +2182,7 @@
           <w:insideH w:val="single" w:sz="4" w:space="0" w:color="auto"/>
           <w:insideV w:val="single" w:sz="4" w:space="0" w:color="auto"/>
         </w:tblBorders>
-        <w:tblLook w:val="04A0"/>
+        <w:tblLook w:val="04A0" w:firstRow="1" w:lastRow="0" w:firstColumn="1" w:lastColumn="0" w:noHBand="0" w:noVBand="1"/>
       </w:tblPr>
       <w:tblGrid>
         <w:gridCol w:w="2263"/>
@@ -2557,13 +2550,8 @@
             <w:r>
               <w:t xml:space="preserve"> </w:t>
             </w:r>
-            <w:proofErr w:type="spellStart"/>
-            <w:r>
-              <w:t>volume/vægt</w:t>
-            </w:r>
-            <w:proofErr w:type="spellEnd"/>
-            <w:r>
-              <w:t>.</w:t>
+            <w:r>
+              <w:t>volume/vægt.</w:t>
             </w:r>
           </w:p>
           <w:p>
@@ -2584,13 +2572,8 @@
               <w:t>Volume/vægt ændres ved indtastning, og Bruger trykker på gem. Det testes visuelt i listen at varens</w:t>
             </w:r>
             <w:r>
-              <w:t xml:space="preserve"> </w:t>
-            </w:r>
-            <w:proofErr w:type="spellStart"/>
-            <w:r>
-              <w:t>volume/vægt</w:t>
-            </w:r>
-            <w:proofErr w:type="spellEnd"/>
+              <w:t xml:space="preserve"> volume/vægt</w:t>
+            </w:r>
             <w:r>
               <w:t xml:space="preserve"> er ændret.</w:t>
             </w:r>
@@ -2605,15 +2588,7 @@
               <w:spacing w:after="0"/>
             </w:pPr>
             <w:r>
-              <w:t xml:space="preserve">Varens </w:t>
-            </w:r>
-            <w:proofErr w:type="spellStart"/>
-            <w:r>
-              <w:t>volume/vægt</w:t>
-            </w:r>
-            <w:proofErr w:type="spellEnd"/>
-            <w:r>
-              <w:t xml:space="preserve"> er ændret.</w:t>
+              <w:t>Varens volume/vægt er ændret.</w:t>
             </w:r>
           </w:p>
         </w:tc>
@@ -2695,15 +2670,7 @@
               <w:spacing w:after="0"/>
             </w:pPr>
             <w:r>
-              <w:t xml:space="preserve">Enheden ændres fra </w:t>
-            </w:r>
-            <w:proofErr w:type="spellStart"/>
-            <w:r>
-              <w:t>dropdown</w:t>
-            </w:r>
-            <w:proofErr w:type="spellEnd"/>
-            <w:r>
-              <w:t xml:space="preserve"> menu, og Bruger trykker på gem. Det testes visuelt i listen at varens </w:t>
+              <w:t xml:space="preserve">Enheden ændres fra dropdown menu, og Bruger trykker på gem. Det testes visuelt i listen at varens </w:t>
             </w:r>
             <w:r>
               <w:t>enhed</w:t>
@@ -2934,9 +2901,9 @@
     </w:p>
     <w:tbl>
       <w:tblPr>
-        <w:tblStyle w:val="Tabel-Gitter"/>
+        <w:tblStyle w:val="TableGrid"/>
         <w:tblW w:w="0" w:type="auto"/>
-        <w:tblLook w:val="04A0"/>
+        <w:tblLook w:val="04A0" w:firstRow="1" w:lastRow="0" w:firstColumn="1" w:lastColumn="0" w:noHBand="0" w:noVBand="1"/>
       </w:tblPr>
       <w:tblGrid>
         <w:gridCol w:w="2263"/>
@@ -3184,9 +3151,9 @@
     <w:p/>
     <w:tbl>
       <w:tblPr>
-        <w:tblStyle w:val="Tabel-Gitter"/>
+        <w:tblStyle w:val="TableGrid"/>
         <w:tblW w:w="0" w:type="auto"/>
-        <w:tblLook w:val="04A0"/>
+        <w:tblLook w:val="04A0" w:firstRow="1" w:lastRow="0" w:firstColumn="1" w:lastColumn="0" w:noHBand="0" w:noVBand="1"/>
       </w:tblPr>
       <w:tblGrid>
         <w:gridCol w:w="2263"/>
@@ -3421,7 +3388,7 @@
     <w:p/>
     <w:p>
       <w:pPr>
-        <w:pStyle w:val="Overskrift2"/>
+        <w:pStyle w:val="Heading2"/>
         <w:rPr>
           <w:b w:val="0"/>
         </w:rPr>
@@ -3435,9 +3402,9 @@
     </w:p>
     <w:tbl>
       <w:tblPr>
-        <w:tblStyle w:val="Tabel-Gitter"/>
+        <w:tblStyle w:val="TableGrid"/>
         <w:tblW w:w="0" w:type="auto"/>
-        <w:tblLook w:val="04A0"/>
+        <w:tblLook w:val="04A0" w:firstRow="1" w:lastRow="0" w:firstColumn="1" w:lastColumn="0" w:noHBand="0" w:noVBand="1"/>
       </w:tblPr>
       <w:tblGrid>
         <w:gridCol w:w="2263"/>
@@ -3617,70 +3584,38 @@
               <w:t>Mulighederne</w:t>
             </w:r>
             <w:r>
-              <w:t xml:space="preserve"> i </w:t>
-            </w:r>
-            <w:proofErr w:type="spellStart"/>
-            <w:r>
-              <w:t>Fridge</w:t>
-            </w:r>
-            <w:proofErr w:type="spellEnd"/>
-            <w:r>
+              <w:t xml:space="preserve"> i Fridge app og web app skal være de samme.</w:t>
+            </w:r>
+          </w:p>
+        </w:tc>
+        <w:tc>
+          <w:tcPr>
+            <w:tcW w:w="2268" w:type="dxa"/>
+          </w:tcPr>
+          <w:p>
+            <w:pPr>
+              <w:rPr>
+                <w:color w:val="FF0000"/>
+              </w:rPr>
+            </w:pPr>
+            <w:r>
+              <w:t xml:space="preserve">Det </w:t>
+            </w:r>
+            <w:r>
+              <w:t>testes</w:t>
+            </w:r>
+            <w:r>
+              <w:rPr>
+                <w:color w:val="FF0000"/>
+              </w:rPr>
               <w:t xml:space="preserve"> </w:t>
             </w:r>
-            <w:proofErr w:type="spellStart"/>
-            <w:r>
-              <w:t>app</w:t>
-            </w:r>
-            <w:proofErr w:type="spellEnd"/>
-            <w:r>
-              <w:t xml:space="preserve"> og web </w:t>
-            </w:r>
-            <w:proofErr w:type="spellStart"/>
-            <w:r>
-              <w:t>app</w:t>
-            </w:r>
-            <w:proofErr w:type="spellEnd"/>
-            <w:r>
-              <w:t xml:space="preserve"> skal være de samme.</w:t>
-            </w:r>
-          </w:p>
-        </w:tc>
-        <w:tc>
-          <w:tcPr>
-            <w:tcW w:w="2268" w:type="dxa"/>
-          </w:tcPr>
-          <w:p>
-            <w:pPr>
-              <w:rPr>
-                <w:color w:val="FF0000"/>
-              </w:rPr>
-            </w:pPr>
-            <w:r>
-              <w:t xml:space="preserve">Det </w:t>
-            </w:r>
-            <w:r>
-              <w:t>testes</w:t>
-            </w:r>
-            <w:r>
-              <w:rPr>
-                <w:color w:val="FF0000"/>
-              </w:rPr>
+            <w:r>
+              <w:t>om de respektive accepttests for de funktionelle krav, også kan udføres på web-app’en.</w:t>
+            </w:r>
+            <w:r>
               <w:t xml:space="preserve"> </w:t>
             </w:r>
-            <w:r>
-              <w:t xml:space="preserve">om de respektive accepttests for de funktionelle krav, også kan udføres på </w:t>
-            </w:r>
-            <w:proofErr w:type="spellStart"/>
-            <w:r>
-              <w:t>web-app’en</w:t>
-            </w:r>
-            <w:proofErr w:type="spellEnd"/>
-            <w:r>
-              <w:t>.</w:t>
-            </w:r>
-            <w:r>
-              <w:t xml:space="preserve"> </w:t>
-            </w:r>
           </w:p>
         </w:tc>
         <w:tc>
@@ -3695,23 +3630,7 @@
               <w:t xml:space="preserve">De samme muligheder er tilgængelige </w:t>
             </w:r>
             <w:r>
-              <w:t xml:space="preserve">på </w:t>
-            </w:r>
-            <w:proofErr w:type="spellStart"/>
-            <w:r>
-              <w:t>web-app’en</w:t>
-            </w:r>
-            <w:proofErr w:type="spellEnd"/>
-            <w:r>
-              <w:t xml:space="preserve">, som på </w:t>
-            </w:r>
-            <w:proofErr w:type="spellStart"/>
-            <w:r>
-              <w:t>Fridge-app’en</w:t>
-            </w:r>
-            <w:proofErr w:type="spellEnd"/>
-            <w:r>
-              <w:t>.</w:t>
+              <w:t>på web-app’en, som på Fridge-app’en.</w:t>
             </w:r>
           </w:p>
         </w:tc>
@@ -3740,9 +3659,9 @@
     <w:p/>
     <w:tbl>
       <w:tblPr>
-        <w:tblStyle w:val="Tabel-Gitter"/>
+        <w:tblStyle w:val="TableGrid"/>
         <w:tblW w:w="0" w:type="auto"/>
-        <w:tblLook w:val="04A0"/>
+        <w:tblLook w:val="04A0" w:firstRow="1" w:lastRow="0" w:firstColumn="1" w:lastColumn="0" w:noHBand="0" w:noVBand="1"/>
       </w:tblPr>
       <w:tblGrid>
         <w:gridCol w:w="2263"/>
@@ -3931,15 +3850,7 @@
           </w:tcPr>
           <w:p>
             <w:r>
-              <w:t xml:space="preserve">UC2 udføres, hvorefter der tages tid, og efter 10 minutter, åbnes </w:t>
-            </w:r>
-            <w:proofErr w:type="spellStart"/>
-            <w:r>
-              <w:t>web-app’en</w:t>
-            </w:r>
-            <w:proofErr w:type="spellEnd"/>
-            <w:r>
-              <w:t>, hvorefter det testes visuelt om varen er tilføjet.</w:t>
+              <w:t>UC2 udføres, hvorefter der tages tid, og efter 10 minutter, åbnes web-app’en, hvorefter det testes visuelt om varen er tilføjet.</w:t>
             </w:r>
           </w:p>
         </w:tc>
@@ -3952,15 +3863,7 @@
               <w:spacing w:line="259" w:lineRule="auto"/>
             </w:pPr>
             <w:r>
-              <w:t xml:space="preserve">Den tilføjede vare er nu synlig gennem </w:t>
-            </w:r>
-            <w:proofErr w:type="spellStart"/>
-            <w:r>
-              <w:t>web-app’en</w:t>
-            </w:r>
-            <w:proofErr w:type="spellEnd"/>
-            <w:r>
-              <w:t>.</w:t>
+              <w:t>Den tilføjede vare er nu synlig gennem web-app’en.</w:t>
             </w:r>
           </w:p>
         </w:tc>
@@ -4027,43 +3930,11 @@
           <w:p>
             <w:r>
               <w:lastRenderedPageBreak/>
-              <w:t xml:space="preserve">UC2 udføres først på </w:t>
-            </w:r>
-            <w:proofErr w:type="spellStart"/>
-            <w:r>
-              <w:t>Fridge</w:t>
-            </w:r>
-            <w:proofErr w:type="spellEnd"/>
-            <w:r>
-              <w:t xml:space="preserve"> </w:t>
-            </w:r>
-            <w:proofErr w:type="spellStart"/>
-            <w:r>
-              <w:t>app</w:t>
-            </w:r>
-            <w:proofErr w:type="spellEnd"/>
-            <w:r>
-              <w:t xml:space="preserve">, hvor antallet sættes til 1. Herefter udføres UC2 for samme vare på </w:t>
+              <w:t xml:space="preserve">UC2 udføres først på Fridge app, hvor antallet sættes til 1. Herefter udføres UC2 for samme vare på </w:t>
             </w:r>
             <w:r>
               <w:lastRenderedPageBreak/>
-              <w:t xml:space="preserve">web </w:t>
-            </w:r>
-            <w:proofErr w:type="spellStart"/>
-            <w:r>
-              <w:t>app</w:t>
-            </w:r>
-            <w:proofErr w:type="spellEnd"/>
-            <w:r>
-              <w:t xml:space="preserve">, hvor antallet sættes til 2. Til sidst udføres UC5, og antallet af varen testes visuelt på begge </w:t>
-            </w:r>
-            <w:proofErr w:type="spellStart"/>
-            <w:r>
-              <w:t>apps</w:t>
-            </w:r>
-            <w:proofErr w:type="spellEnd"/>
-            <w:r>
-              <w:t xml:space="preserve">. </w:t>
+              <w:t xml:space="preserve">web app, hvor antallet sættes til 2. Til sidst udføres UC5, og antallet af varen testes visuelt på begge apps. </w:t>
             </w:r>
           </w:p>
         </w:tc>
@@ -4140,15 +4011,7 @@
           </w:tcPr>
           <w:p>
             <w:r>
-              <w:t xml:space="preserve">Ovenstående test udføres igen, men tilføjelserne udføres i omvendt rækkefølge. Antallet af varer testes visuelt på begge </w:t>
-            </w:r>
-            <w:proofErr w:type="spellStart"/>
-            <w:r>
-              <w:t>apps</w:t>
-            </w:r>
-            <w:proofErr w:type="spellEnd"/>
-            <w:r>
-              <w:t xml:space="preserve">. </w:t>
+              <w:t xml:space="preserve">Ovenstående test udføres igen, men tilføjelserne udføres i omvendt rækkefølge. Antallet af varer testes visuelt på begge apps. </w:t>
             </w:r>
           </w:p>
         </w:tc>
@@ -4204,9 +4067,9 @@
     </w:p>
     <w:tbl>
       <w:tblPr>
-        <w:tblStyle w:val="Tabel-Gitter"/>
+        <w:tblStyle w:val="TableGrid"/>
         <w:tblW w:w="0" w:type="auto"/>
-        <w:tblLook w:val="04A0"/>
+        <w:tblLook w:val="04A0" w:firstRow="1" w:lastRow="0" w:firstColumn="1" w:lastColumn="0" w:noHBand="0" w:noVBand="1"/>
       </w:tblPr>
       <w:tblGrid>
         <w:gridCol w:w="2263"/>
@@ -4246,31 +4109,13 @@
               </w:rPr>
               <w:br/>
             </w:r>
-            <w:proofErr w:type="spellStart"/>
             <w:r>
               <w:rPr>
                 <w:b/>
                 <w:i/>
               </w:rPr>
-              <w:t>Fridge</w:t>
-            </w:r>
-            <w:proofErr w:type="spellEnd"/>
-            <w:r>
-              <w:rPr>
-                <w:b/>
-                <w:i/>
-              </w:rPr>
-              <w:t xml:space="preserve"> </w:t>
-            </w:r>
-            <w:proofErr w:type="spellStart"/>
-            <w:r>
-              <w:rPr>
-                <w:b/>
-                <w:i/>
-              </w:rPr>
-              <w:t>app</w:t>
-            </w:r>
-            <w:proofErr w:type="spellEnd"/>
+              <w:t>Fridge app</w:t>
+            </w:r>
           </w:p>
         </w:tc>
         <w:tc>
@@ -4395,15 +4240,7 @@
           </w:p>
           <w:p>
             <w:r>
-              <w:t xml:space="preserve">Ved opstart og </w:t>
-            </w:r>
-            <w:proofErr w:type="spellStart"/>
-            <w:r>
-              <w:t>nedluk</w:t>
-            </w:r>
-            <w:proofErr w:type="spellEnd"/>
-            <w:r>
-              <w:t>, forsøges synkronisering mellem den lokale og den eksterne database.</w:t>
+              <w:t>Ved opstart og nedluk, forsøges synkronisering mellem den lokale og den eksterne database.</w:t>
             </w:r>
           </w:p>
         </w:tc>
@@ -4413,31 +4250,7 @@
           </w:tcPr>
           <w:p>
             <w:r>
-              <w:t xml:space="preserve">Først UC5, og herefter UC2 udføres på </w:t>
-            </w:r>
-            <w:proofErr w:type="spellStart"/>
-            <w:r>
-              <w:t>Fridge</w:t>
-            </w:r>
-            <w:proofErr w:type="spellEnd"/>
-            <w:r>
-              <w:t xml:space="preserve"> </w:t>
-            </w:r>
-            <w:proofErr w:type="spellStart"/>
-            <w:r>
-              <w:t>app</w:t>
-            </w:r>
-            <w:proofErr w:type="spellEnd"/>
-            <w:r>
-              <w:t xml:space="preserve">, hvorefter systemet lukkes. Herefter testes visuelt på </w:t>
-            </w:r>
-            <w:proofErr w:type="spellStart"/>
-            <w:r>
-              <w:t>web-app’en</w:t>
-            </w:r>
-            <w:proofErr w:type="spellEnd"/>
-            <w:r>
-              <w:t xml:space="preserve">, om varen er tilføjet. </w:t>
+              <w:t xml:space="preserve">Først UC5, og herefter UC2 udføres på Fridge app, hvorefter systemet lukkes. Herefter testes visuelt på web-app’en, om varen er tilføjet. </w:t>
             </w:r>
           </w:p>
         </w:tc>
@@ -4502,15 +4315,7 @@
           </w:p>
           <w:p>
             <w:r>
-              <w:t xml:space="preserve">Ved opstart og </w:t>
-            </w:r>
-            <w:proofErr w:type="spellStart"/>
-            <w:r>
-              <w:t>nedluk</w:t>
-            </w:r>
-            <w:proofErr w:type="spellEnd"/>
-            <w:r>
-              <w:t>, forsøges synkronisering mellem den lokale og den eksterne database.</w:t>
+              <w:t>Ved opstart og nedluk, forsøges synkronisering mellem den lokale og den eksterne database.</w:t>
             </w:r>
           </w:p>
         </w:tc>
@@ -4520,39 +4325,7 @@
           </w:tcPr>
           <w:p>
             <w:r>
-              <w:t xml:space="preserve">UC2 udføres på web </w:t>
-            </w:r>
-            <w:proofErr w:type="spellStart"/>
-            <w:r>
-              <w:t>app</w:t>
-            </w:r>
-            <w:proofErr w:type="spellEnd"/>
-            <w:r>
-              <w:t xml:space="preserve">, hvorefter </w:t>
-            </w:r>
-            <w:proofErr w:type="spellStart"/>
-            <w:r>
-              <w:t>Fridge</w:t>
-            </w:r>
-            <w:proofErr w:type="spellEnd"/>
-            <w:r>
-              <w:t xml:space="preserve"> </w:t>
-            </w:r>
-            <w:proofErr w:type="spellStart"/>
-            <w:r>
-              <w:t>app</w:t>
-            </w:r>
-            <w:proofErr w:type="spellEnd"/>
-            <w:r>
-              <w:t xml:space="preserve"> startes. Herefter testes visuelt på </w:t>
-            </w:r>
-            <w:proofErr w:type="spellStart"/>
-            <w:r>
-              <w:t>Fridge-app’en</w:t>
-            </w:r>
-            <w:proofErr w:type="spellEnd"/>
-            <w:r>
-              <w:t xml:space="preserve">, om varen er tilføjet. </w:t>
+              <w:t xml:space="preserve">UC2 udføres på web app, hvorefter Fridge app startes. Herefter testes visuelt på Fridge-app’en, om varen er tilføjet. </w:t>
             </w:r>
           </w:p>
         </w:tc>
@@ -4627,23 +4400,7 @@
           </w:tcPr>
           <w:p>
             <w:r>
-              <w:t xml:space="preserve">Først UC5, og herefter UC2 udføres på </w:t>
-            </w:r>
-            <w:proofErr w:type="spellStart"/>
-            <w:r>
-              <w:t>Fridge</w:t>
-            </w:r>
-            <w:proofErr w:type="spellEnd"/>
-            <w:r>
-              <w:t xml:space="preserve"> </w:t>
-            </w:r>
-            <w:proofErr w:type="spellStart"/>
-            <w:r>
-              <w:t>app</w:t>
-            </w:r>
-            <w:proofErr w:type="spellEnd"/>
-            <w:r>
-              <w:t>, hvorefter der testes visuelt, at varen er tilføjet.</w:t>
+              <w:t>Først UC5, og herefter UC2 udføres på Fridge app, hvorefter der testes visuelt, at varen er tilføjet.</w:t>
             </w:r>
           </w:p>
         </w:tc>
@@ -5068,17 +4825,8 @@
                 <w:b/>
                 <w:i/>
               </w:rPr>
-              <w:t xml:space="preserve">Web </w:t>
-            </w:r>
-            <w:proofErr w:type="spellStart"/>
-            <w:r>
-              <w:rPr>
-                <w:b/>
-                <w:i/>
-              </w:rPr>
-              <w:t>app</w:t>
-            </w:r>
-            <w:proofErr w:type="spellEnd"/>
+              <w:t>Web app</w:t>
+            </w:r>
           </w:p>
         </w:tc>
         <w:tc>
@@ -5213,15 +4961,7 @@
           </w:tcPr>
           <w:p>
             <w:r>
-              <w:t xml:space="preserve">UC2 udføres på web </w:t>
-            </w:r>
-            <w:proofErr w:type="spellStart"/>
-            <w:r>
-              <w:t>app</w:t>
-            </w:r>
-            <w:proofErr w:type="spellEnd"/>
-            <w:r>
-              <w:t>, hvorefter der testes visuelt, at varen er tilføjet.</w:t>
+              <w:t>UC2 udføres på web app, hvorefter der testes visuelt, at varen er tilføjet.</w:t>
             </w:r>
           </w:p>
         </w:tc>
@@ -5236,8 +4976,6 @@
             <w:r>
               <w:t>Varen er tilføjet.</w:t>
             </w:r>
-            <w:bookmarkStart w:id="0" w:name="_GoBack"/>
-            <w:bookmarkEnd w:id="0"/>
           </w:p>
         </w:tc>
         <w:tc>
@@ -5276,7 +5014,7 @@
 </file>
 
 <file path=word/numbering.xml><?xml version="1.0" encoding="utf-8"?>
-<w:numbering xmlns:ve="http://schemas.openxmlformats.org/markup-compatibility/2006" xmlns:o="urn:schemas-microsoft-com:office:office" xmlns:r="http://schemas.openxmlformats.org/officeDocument/2006/relationships" xmlns:m="http://schemas.openxmlformats.org/officeDocument/2006/math" xmlns:v="urn:schemas-microsoft-com:vml" xmlns:wp="http://schemas.openxmlformats.org/drawingml/2006/wordprocessingDrawing" xmlns:w10="urn:schemas-microsoft-com:office:word" xmlns:w="http://schemas.openxmlformats.org/wordprocessingml/2006/main" xmlns:wne="http://schemas.microsoft.com/office/word/2006/wordml">
+<w:numbering xmlns:wpc="http://schemas.microsoft.com/office/word/2010/wordprocessingCanvas" xmlns:mc="http://schemas.openxmlformats.org/markup-compatibility/2006" xmlns:o="urn:schemas-microsoft-com:office:office" xmlns:r="http://schemas.openxmlformats.org/officeDocument/2006/relationships" xmlns:m="http://schemas.openxmlformats.org/officeDocument/2006/math" xmlns:v="urn:schemas-microsoft-com:vml" xmlns:wp14="http://schemas.microsoft.com/office/word/2010/wordprocessingDrawing" xmlns:wp="http://schemas.openxmlformats.org/drawingml/2006/wordprocessingDrawing" xmlns:w10="urn:schemas-microsoft-com:office:word" xmlns:w="http://schemas.openxmlformats.org/wordprocessingml/2006/main" xmlns:w14="http://schemas.microsoft.com/office/word/2010/wordml" xmlns:wpg="http://schemas.microsoft.com/office/word/2010/wordprocessingGroup" xmlns:wpi="http://schemas.microsoft.com/office/word/2010/wordprocessingInk" xmlns:wne="http://schemas.microsoft.com/office/word/2006/wordml" xmlns:wps="http://schemas.microsoft.com/office/word/2010/wordprocessingShape" mc:Ignorable="w14 wp14">
   <w:abstractNum w:abstractNumId="0">
     <w:nsid w:val="34C52D9C"/>
     <w:multiLevelType w:val="hybridMultilevel"/>
@@ -5397,7 +5135,7 @@
 </file>
 
 <file path=word/styles.xml><?xml version="1.0" encoding="utf-8"?>
-<w:styles xmlns:r="http://schemas.openxmlformats.org/officeDocument/2006/relationships" xmlns:w="http://schemas.openxmlformats.org/wordprocessingml/2006/main">
+<w:styles xmlns:mc="http://schemas.openxmlformats.org/markup-compatibility/2006" xmlns:r="http://schemas.openxmlformats.org/officeDocument/2006/relationships" xmlns:w="http://schemas.openxmlformats.org/wordprocessingml/2006/main" xmlns:w14="http://schemas.microsoft.com/office/word/2010/wordml" mc:Ignorable="w14">
   <w:docDefaults>
     <w:rPrDefault>
       <w:rPr>
@@ -5557,11 +5295,11 @@
     <w:qFormat/>
     <w:rsid w:val="00C216F8"/>
   </w:style>
-  <w:style w:type="paragraph" w:styleId="Overskrift1">
+  <w:style w:type="paragraph" w:styleId="Heading1">
     <w:name w:val="heading 1"/>
     <w:basedOn w:val="Normal"/>
     <w:next w:val="Normal"/>
-    <w:link w:val="Overskrift1Tegn"/>
+    <w:link w:val="Heading1Char"/>
     <w:uiPriority w:val="9"/>
     <w:qFormat/>
     <w:rsid w:val="00B7571A"/>
@@ -5578,11 +5316,11 @@
       <w:szCs w:val="32"/>
     </w:rPr>
   </w:style>
-  <w:style w:type="paragraph" w:styleId="Overskrift2">
+  <w:style w:type="paragraph" w:styleId="Heading2">
     <w:name w:val="heading 2"/>
     <w:basedOn w:val="Normal"/>
     <w:next w:val="Normal"/>
-    <w:link w:val="Overskrift2Tegn"/>
+    <w:link w:val="Heading2Char"/>
     <w:uiPriority w:val="9"/>
     <w:semiHidden/>
     <w:unhideWhenUsed/>
@@ -5603,18 +5341,17 @@
       <w:szCs w:val="26"/>
     </w:rPr>
   </w:style>
-  <w:style w:type="character" w:default="1" w:styleId="Standardskrifttypeiafsnit">
+  <w:style w:type="character" w:default="1" w:styleId="DefaultParagraphFont">
     <w:name w:val="Default Paragraph Font"/>
     <w:uiPriority w:val="1"/>
     <w:semiHidden/>
     <w:unhideWhenUsed/>
   </w:style>
-  <w:style w:type="table" w:default="1" w:styleId="Tabel-Normal">
+  <w:style w:type="table" w:default="1" w:styleId="TableNormal">
     <w:name w:val="Normal Table"/>
     <w:uiPriority w:val="99"/>
     <w:semiHidden/>
     <w:unhideWhenUsed/>
-    <w:qFormat/>
     <w:tblPr>
       <w:tblInd w:w="0" w:type="dxa"/>
       <w:tblCellMar>
@@ -5625,16 +5362,16 @@
       </w:tblCellMar>
     </w:tblPr>
   </w:style>
-  <w:style w:type="numbering" w:default="1" w:styleId="Ingenoversigt">
+  <w:style w:type="numbering" w:default="1" w:styleId="NoList">
     <w:name w:val="No List"/>
     <w:uiPriority w:val="99"/>
     <w:semiHidden/>
     <w:unhideWhenUsed/>
   </w:style>
-  <w:style w:type="character" w:customStyle="1" w:styleId="Overskrift1Tegn">
-    <w:name w:val="Overskrift 1 Tegn"/>
-    <w:basedOn w:val="Standardskrifttypeiafsnit"/>
-    <w:link w:val="Overskrift1"/>
+  <w:style w:type="character" w:customStyle="1" w:styleId="Heading1Char">
+    <w:name w:val="Heading 1 Char"/>
+    <w:basedOn w:val="DefaultParagraphFont"/>
+    <w:link w:val="Heading1"/>
     <w:uiPriority w:val="9"/>
     <w:rsid w:val="00B7571A"/>
     <w:rPr>
@@ -5644,10 +5381,10 @@
       <w:szCs w:val="32"/>
     </w:rPr>
   </w:style>
-  <w:style w:type="character" w:customStyle="1" w:styleId="Overskrift2Tegn">
-    <w:name w:val="Overskrift 2 Tegn"/>
-    <w:basedOn w:val="Standardskrifttypeiafsnit"/>
-    <w:link w:val="Overskrift2"/>
+  <w:style w:type="character" w:customStyle="1" w:styleId="Heading2Char">
+    <w:name w:val="Heading 2 Char"/>
+    <w:basedOn w:val="DefaultParagraphFont"/>
+    <w:link w:val="Heading2"/>
     <w:uiPriority w:val="9"/>
     <w:semiHidden/>
     <w:rsid w:val="00445C45"/>
@@ -5660,9 +5397,9 @@
       <w:szCs w:val="26"/>
     </w:rPr>
   </w:style>
-  <w:style w:type="table" w:styleId="Tabel-Gitter">
+  <w:style w:type="table" w:styleId="TableGrid">
     <w:name w:val="Table Grid"/>
-    <w:basedOn w:val="Tabel-Normal"/>
+    <w:basedOn w:val="TableNormal"/>
     <w:uiPriority w:val="59"/>
     <w:rsid w:val="00445C45"/>
     <w:pPr>
@@ -5686,7 +5423,7 @@
       </w:tblCellMar>
     </w:tblPr>
   </w:style>
-  <w:style w:type="paragraph" w:styleId="Listeafsnit">
+  <w:style w:type="paragraph" w:styleId="ListParagraph">
     <w:name w:val="List Paragraph"/>
     <w:basedOn w:val="Normal"/>
     <w:uiPriority w:val="34"/>
@@ -5701,6 +5438,196 @@
       <w:rFonts w:eastAsiaTheme="minorEastAsia"/>
       <w:lang w:eastAsia="da-DK"/>
     </w:rPr>
+  </w:style>
+</w:styles>
+</file>
+
+<file path=word/stylesWithEffects.xml><?xml version="1.0" encoding="utf-8"?>
+<w:styles xmlns:wpc="http://schemas.microsoft.com/office/word/2010/wordprocessingCanvas" xmlns:mc="http://schemas.openxmlformats.org/markup-compatibility/2006" xmlns:o="urn:schemas-microsoft-com:office:office" xmlns:r="http://schemas.openxmlformats.org/officeDocument/2006/relationships" xmlns:m="http://schemas.openxmlformats.org/officeDocument/2006/math" xmlns:v="urn:schemas-microsoft-com:vml" xmlns:wp14="http://schemas.microsoft.com/office/word/2010/wordprocessingDrawing" xmlns:wp="http://schemas.openxmlformats.org/drawingml/2006/wordprocessingDrawing" xmlns:w10="urn:schemas-microsoft-com:office:word" xmlns:w="http://schemas.openxmlformats.org/wordprocessingml/2006/main" xmlns:w14="http://schemas.microsoft.com/office/word/2010/wordml" xmlns:wpg="http://schemas.microsoft.com/office/word/2010/wordprocessingGroup" xmlns:wpi="http://schemas.microsoft.com/office/word/2010/wordprocessingInk" xmlns:wne="http://schemas.microsoft.com/office/word/2006/wordml" xmlns:wps="http://schemas.microsoft.com/office/word/2010/wordprocessingShape" mc:Ignorable="w14 wp14">
+  <w:docDefaults>
+    <w:rPrDefault>
+      <w:rPr>
+        <w:rFonts w:asciiTheme="minorHAnsi" w:eastAsiaTheme="minorEastAsia" w:hAnsiTheme="minorHAnsi" w:cstheme="minorBidi"/>
+        <w:sz w:val="22"/>
+        <w:szCs w:val="22"/>
+        <w:lang w:val="en-US" w:eastAsia="en-US" w:bidi="ar-SA"/>
+      </w:rPr>
+    </w:rPrDefault>
+    <w:pPrDefault>
+      <w:pPr>
+        <w:spacing w:after="200" w:line="276" w:lineRule="auto"/>
+      </w:pPr>
+    </w:pPrDefault>
+  </w:docDefaults>
+  <w:latentStyles w:defLockedState="0" w:defUIPriority="99" w:defSemiHidden="1" w:defUnhideWhenUsed="1" w:defQFormat="0" w:count="267">
+    <w:lsdException w:name="Normal" w:semiHidden="0" w:uiPriority="0" w:unhideWhenUsed="0" w:qFormat="1"/>
+    <w:lsdException w:name="heading 1" w:semiHidden="0" w:uiPriority="9" w:unhideWhenUsed="0" w:qFormat="1"/>
+    <w:lsdException w:name="heading 2" w:uiPriority="9" w:qFormat="1"/>
+    <w:lsdException w:name="heading 3" w:uiPriority="9" w:qFormat="1"/>
+    <w:lsdException w:name="heading 4" w:uiPriority="9" w:qFormat="1"/>
+    <w:lsdException w:name="heading 5" w:uiPriority="9" w:qFormat="1"/>
+    <w:lsdException w:name="heading 6" w:uiPriority="9" w:qFormat="1"/>
+    <w:lsdException w:name="heading 7" w:uiPriority="9" w:qFormat="1"/>
+    <w:lsdException w:name="heading 8" w:uiPriority="9" w:qFormat="1"/>
+    <w:lsdException w:name="heading 9" w:uiPriority="9" w:qFormat="1"/>
+    <w:lsdException w:name="toc 1" w:uiPriority="39"/>
+    <w:lsdException w:name="toc 2" w:uiPriority="39"/>
+    <w:lsdException w:name="toc 3" w:uiPriority="39"/>
+    <w:lsdException w:name="toc 4" w:uiPriority="39"/>
+    <w:lsdException w:name="toc 5" w:uiPriority="39"/>
+    <w:lsdException w:name="toc 6" w:uiPriority="39"/>
+    <w:lsdException w:name="toc 7" w:uiPriority="39"/>
+    <w:lsdException w:name="toc 8" w:uiPriority="39"/>
+    <w:lsdException w:name="toc 9" w:uiPriority="39"/>
+    <w:lsdException w:name="caption" w:uiPriority="35" w:qFormat="1"/>
+    <w:lsdException w:name="Title" w:semiHidden="0" w:uiPriority="10" w:unhideWhenUsed="0" w:qFormat="1"/>
+    <w:lsdException w:name="Default Paragraph Font" w:uiPriority="1"/>
+    <w:lsdException w:name="Subtitle" w:semiHidden="0" w:uiPriority="11" w:unhideWhenUsed="0" w:qFormat="1"/>
+    <w:lsdException w:name="Strong" w:semiHidden="0" w:uiPriority="22" w:unhideWhenUsed="0" w:qFormat="1"/>
+    <w:lsdException w:name="Emphasis" w:semiHidden="0" w:uiPriority="20" w:unhideWhenUsed="0" w:qFormat="1"/>
+    <w:lsdException w:name="Table Grid" w:semiHidden="0" w:uiPriority="59" w:unhideWhenUsed="0"/>
+    <w:lsdException w:name="Placeholder Text" w:unhideWhenUsed="0"/>
+    <w:lsdException w:name="No Spacing" w:semiHidden="0" w:uiPriority="1" w:unhideWhenUsed="0" w:qFormat="1"/>
+    <w:lsdException w:name="Light Shading" w:semiHidden="0" w:uiPriority="60" w:unhideWhenUsed="0"/>
+    <w:lsdException w:name="Light List" w:semiHidden="0" w:uiPriority="61" w:unhideWhenUsed="0"/>
+    <w:lsdException w:name="Light Grid" w:semiHidden="0" w:uiPriority="62" w:unhideWhenUsed="0"/>
+    <w:lsdException w:name="Medium Shading 1" w:semiHidden="0" w:uiPriority="63" w:unhideWhenUsed="0"/>
+    <w:lsdException w:name="Medium Shading 2" w:semiHidden="0" w:uiPriority="64" w:unhideWhenUsed="0"/>
+    <w:lsdException w:name="Medium List 1" w:semiHidden="0" w:uiPriority="65" w:unhideWhenUsed="0"/>
+    <w:lsdException w:name="Medium List 2" w:semiHidden="0" w:uiPriority="66" w:unhideWhenUsed="0"/>
+    <w:lsdException w:name="Medium Grid 1" w:semiHidden="0" w:uiPriority="67" w:unhideWhenUsed="0"/>
+    <w:lsdException w:name="Medium Grid 2" w:semiHidden="0" w:uiPriority="68" w:unhideWhenUsed="0"/>
+    <w:lsdException w:name="Medium Grid 3" w:semiHidden="0" w:uiPriority="69" w:unhideWhenUsed="0"/>
+    <w:lsdException w:name="Dark List" w:semiHidden="0" w:uiPriority="70" w:unhideWhenUsed="0"/>
+    <w:lsdException w:name="Colorful Shading" w:semiHidden="0" w:uiPriority="71" w:unhideWhenUsed="0"/>
+    <w:lsdException w:name="Colorful List" w:semiHidden="0" w:uiPriority="72" w:unhideWhenUsed="0"/>
+    <w:lsdException w:name="Colorful Grid" w:semiHidden="0" w:uiPriority="73" w:unhideWhenUsed="0"/>
+    <w:lsdException w:name="Light Shading Accent 1" w:semiHidden="0" w:uiPriority="60" w:unhideWhenUsed="0"/>
+    <w:lsdException w:name="Light List Accent 1" w:semiHidden="0" w:uiPriority="61" w:unhideWhenUsed="0"/>
+    <w:lsdException w:name="Light Grid Accent 1" w:semiHidden="0" w:uiPriority="62" w:unhideWhenUsed="0"/>
+    <w:lsdException w:name="Medium Shading 1 Accent 1" w:semiHidden="0" w:uiPriority="63" w:unhideWhenUsed="0"/>
+    <w:lsdException w:name="Medium Shading 2 Accent 1" w:semiHidden="0" w:uiPriority="64" w:unhideWhenUsed="0"/>
+    <w:lsdException w:name="Medium List 1 Accent 1" w:semiHidden="0" w:uiPriority="65" w:unhideWhenUsed="0"/>
+    <w:lsdException w:name="Revision" w:unhideWhenUsed="0"/>
+    <w:lsdException w:name="List Paragraph" w:semiHidden="0" w:uiPriority="34" w:unhideWhenUsed="0" w:qFormat="1"/>
+    <w:lsdException w:name="Quote" w:semiHidden="0" w:uiPriority="29" w:unhideWhenUsed="0" w:qFormat="1"/>
+    <w:lsdException w:name="Intense Quote" w:semiHidden="0" w:uiPriority="30" w:unhideWhenUsed="0" w:qFormat="1"/>
+    <w:lsdException w:name="Medium List 2 Accent 1" w:semiHidden="0" w:uiPriority="66" w:unhideWhenUsed="0"/>
+    <w:lsdException w:name="Medium Grid 1 Accent 1" w:semiHidden="0" w:uiPriority="67" w:unhideWhenUsed="0"/>
+    <w:lsdException w:name="Medium Grid 2 Accent 1" w:semiHidden="0" w:uiPriority="68" w:unhideWhenUsed="0"/>
+    <w:lsdException w:name="Medium Grid 3 Accent 1" w:semiHidden="0" w:uiPriority="69" w:unhideWhenUsed="0"/>
+    <w:lsdException w:name="Dark List Accent 1" w:semiHidden="0" w:uiPriority="70" w:unhideWhenUsed="0"/>
+    <w:lsdException w:name="Colorful Shading Accent 1" w:semiHidden="0" w:uiPriority="71" w:unhideWhenUsed="0"/>
+    <w:lsdException w:name="Colorful List Accent 1" w:semiHidden="0" w:uiPriority="72" w:unhideWhenUsed="0"/>
+    <w:lsdException w:name="Colorful Grid Accent 1" w:semiHidden="0" w:uiPriority="73" w:unhideWhenUsed="0"/>
+    <w:lsdException w:name="Light Shading Accent 2" w:semiHidden="0" w:uiPriority="60" w:unhideWhenUsed="0"/>
+    <w:lsdException w:name="Light List Accent 2" w:semiHidden="0" w:uiPriority="61" w:unhideWhenUsed="0"/>
+    <w:lsdException w:name="Light Grid Accent 2" w:semiHidden="0" w:uiPriority="62" w:unhideWhenUsed="0"/>
+    <w:lsdException w:name="Medium Shading 1 Accent 2" w:semiHidden="0" w:uiPriority="63" w:unhideWhenUsed="0"/>
+    <w:lsdException w:name="Medium Shading 2 Accent 2" w:semiHidden="0" w:uiPriority="64" w:unhideWhenUsed="0"/>
+    <w:lsdException w:name="Medium List 1 Accent 2" w:semiHidden="0" w:uiPriority="65" w:unhideWhenUsed="0"/>
+    <w:lsdException w:name="Medium List 2 Accent 2" w:semiHidden="0" w:uiPriority="66" w:unhideWhenUsed="0"/>
+    <w:lsdException w:name="Medium Grid 1 Accent 2" w:semiHidden="0" w:uiPriority="67" w:unhideWhenUsed="0"/>
+    <w:lsdException w:name="Medium Grid 2 Accent 2" w:semiHidden="0" w:uiPriority="68" w:unhideWhenUsed="0"/>
+    <w:lsdException w:name="Medium Grid 3 Accent 2" w:semiHidden="0" w:uiPriority="69" w:unhideWhenUsed="0"/>
+    <w:lsdException w:name="Dark List Accent 2" w:semiHidden="0" w:uiPriority="70" w:unhideWhenUsed="0"/>
+    <w:lsdException w:name="Colorful Shading Accent 2" w:semiHidden="0" w:uiPriority="71" w:unhideWhenUsed="0"/>
+    <w:lsdException w:name="Colorful List Accent 2" w:semiHidden="0" w:uiPriority="72" w:unhideWhenUsed="0"/>
+    <w:lsdException w:name="Colorful Grid Accent 2" w:semiHidden="0" w:uiPriority="73" w:unhideWhenUsed="0"/>
+    <w:lsdException w:name="Light Shading Accent 3" w:semiHidden="0" w:uiPriority="60" w:unhideWhenUsed="0"/>
+    <w:lsdException w:name="Light List Accent 3" w:semiHidden="0" w:uiPriority="61" w:unhideWhenUsed="0"/>
+    <w:lsdException w:name="Light Grid Accent 3" w:semiHidden="0" w:uiPriority="62" w:unhideWhenUsed="0"/>
+    <w:lsdException w:name="Medium Shading 1 Accent 3" w:semiHidden="0" w:uiPriority="63" w:unhideWhenUsed="0"/>
+    <w:lsdException w:name="Medium Shading 2 Accent 3" w:semiHidden="0" w:uiPriority="64" w:unhideWhenUsed="0"/>
+    <w:lsdException w:name="Medium List 1 Accent 3" w:semiHidden="0" w:uiPriority="65" w:unhideWhenUsed="0"/>
+    <w:lsdException w:name="Medium List 2 Accent 3" w:semiHidden="0" w:uiPriority="66" w:unhideWhenUsed="0"/>
+    <w:lsdException w:name="Medium Grid 1 Accent 3" w:semiHidden="0" w:uiPriority="67" w:unhideWhenUsed="0"/>
+    <w:lsdException w:name="Medium Grid 2 Accent 3" w:semiHidden="0" w:uiPriority="68" w:unhideWhenUsed="0"/>
+    <w:lsdException w:name="Medium Grid 3 Accent 3" w:semiHidden="0" w:uiPriority="69" w:unhideWhenUsed="0"/>
+    <w:lsdException w:name="Dark List Accent 3" w:semiHidden="0" w:uiPriority="70" w:unhideWhenUsed="0"/>
+    <w:lsdException w:name="Colorful Shading Accent 3" w:semiHidden="0" w:uiPriority="71" w:unhideWhenUsed="0"/>
+    <w:lsdException w:name="Colorful List Accent 3" w:semiHidden="0" w:uiPriority="72" w:unhideWhenUsed="0"/>
+    <w:lsdException w:name="Colorful Grid Accent 3" w:semiHidden="0" w:uiPriority="73" w:unhideWhenUsed="0"/>
+    <w:lsdException w:name="Light Shading Accent 4" w:semiHidden="0" w:uiPriority="60" w:unhideWhenUsed="0"/>
+    <w:lsdException w:name="Light List Accent 4" w:semiHidden="0" w:uiPriority="61" w:unhideWhenUsed="0"/>
+    <w:lsdException w:name="Light Grid Accent 4" w:semiHidden="0" w:uiPriority="62" w:unhideWhenUsed="0"/>
+    <w:lsdException w:name="Medium Shading 1 Accent 4" w:semiHidden="0" w:uiPriority="63" w:unhideWhenUsed="0"/>
+    <w:lsdException w:name="Medium Shading 2 Accent 4" w:semiHidden="0" w:uiPriority="64" w:unhideWhenUsed="0"/>
+    <w:lsdException w:name="Medium List 1 Accent 4" w:semiHidden="0" w:uiPriority="65" w:unhideWhenUsed="0"/>
+    <w:lsdException w:name="Medium List 2 Accent 4" w:semiHidden="0" w:uiPriority="66" w:unhideWhenUsed="0"/>
+    <w:lsdException w:name="Medium Grid 1 Accent 4" w:semiHidden="0" w:uiPriority="67" w:unhideWhenUsed="0"/>
+    <w:lsdException w:name="Medium Grid 2 Accent 4" w:semiHidden="0" w:uiPriority="68" w:unhideWhenUsed="0"/>
+    <w:lsdException w:name="Medium Grid 3 Accent 4" w:semiHidden="0" w:uiPriority="69" w:unhideWhenUsed="0"/>
+    <w:lsdException w:name="Dark List Accent 4" w:semiHidden="0" w:uiPriority="70" w:unhideWhenUsed="0"/>
+    <w:lsdException w:name="Colorful Shading Accent 4" w:semiHidden="0" w:uiPriority="71" w:unhideWhenUsed="0"/>
+    <w:lsdException w:name="Colorful List Accent 4" w:semiHidden="0" w:uiPriority="72" w:unhideWhenUsed="0"/>
+    <w:lsdException w:name="Colorful Grid Accent 4" w:semiHidden="0" w:uiPriority="73" w:unhideWhenUsed="0"/>
+    <w:lsdException w:name="Light Shading Accent 5" w:semiHidden="0" w:uiPriority="60" w:unhideWhenUsed="0"/>
+    <w:lsdException w:name="Light List Accent 5" w:semiHidden="0" w:uiPriority="61" w:unhideWhenUsed="0"/>
+    <w:lsdException w:name="Light Grid Accent 5" w:semiHidden="0" w:uiPriority="62" w:unhideWhenUsed="0"/>
+    <w:lsdException w:name="Medium Shading 1 Accent 5" w:semiHidden="0" w:uiPriority="63" w:unhideWhenUsed="0"/>
+    <w:lsdException w:name="Medium Shading 2 Accent 5" w:semiHidden="0" w:uiPriority="64" w:unhideWhenUsed="0"/>
+    <w:lsdException w:name="Medium List 1 Accent 5" w:semiHidden="0" w:uiPriority="65" w:unhideWhenUsed="0"/>
+    <w:lsdException w:name="Medium List 2 Accent 5" w:semiHidden="0" w:uiPriority="66" w:unhideWhenUsed="0"/>
+    <w:lsdException w:name="Medium Grid 1 Accent 5" w:semiHidden="0" w:uiPriority="67" w:unhideWhenUsed="0"/>
+    <w:lsdException w:name="Medium Grid 2 Accent 5" w:semiHidden="0" w:uiPriority="68" w:unhideWhenUsed="0"/>
+    <w:lsdException w:name="Medium Grid 3 Accent 5" w:semiHidden="0" w:uiPriority="69" w:unhideWhenUsed="0"/>
+    <w:lsdException w:name="Dark List Accent 5" w:semiHidden="0" w:uiPriority="70" w:unhideWhenUsed="0"/>
+    <w:lsdException w:name="Colorful Shading Accent 5" w:semiHidden="0" w:uiPriority="71" w:unhideWhenUsed="0"/>
+    <w:lsdException w:name="Colorful List Accent 5" w:semiHidden="0" w:uiPriority="72" w:unhideWhenUsed="0"/>
+    <w:lsdException w:name="Colorful Grid Accent 5" w:semiHidden="0" w:uiPriority="73" w:unhideWhenUsed="0"/>
+    <w:lsdException w:name="Light Shading Accent 6" w:semiHidden="0" w:uiPriority="60" w:unhideWhenUsed="0"/>
+    <w:lsdException w:name="Light List Accent 6" w:semiHidden="0" w:uiPriority="61" w:unhideWhenUsed="0"/>
+    <w:lsdException w:name="Light Grid Accent 6" w:semiHidden="0" w:uiPriority="62" w:unhideWhenUsed="0"/>
+    <w:lsdException w:name="Medium Shading 1 Accent 6" w:semiHidden="0" w:uiPriority="63" w:unhideWhenUsed="0"/>
+    <w:lsdException w:name="Medium Shading 2 Accent 6" w:semiHidden="0" w:uiPriority="64" w:unhideWhenUsed="0"/>
+    <w:lsdException w:name="Medium List 1 Accent 6" w:semiHidden="0" w:uiPriority="65" w:unhideWhenUsed="0"/>
+    <w:lsdException w:name="Medium List 2 Accent 6" w:semiHidden="0" w:uiPriority="66" w:unhideWhenUsed="0"/>
+    <w:lsdException w:name="Medium Grid 1 Accent 6" w:semiHidden="0" w:uiPriority="67" w:unhideWhenUsed="0"/>
+    <w:lsdException w:name="Medium Grid 2 Accent 6" w:semiHidden="0" w:uiPriority="68" w:unhideWhenUsed="0"/>
+    <w:lsdException w:name="Medium Grid 3 Accent 6" w:semiHidden="0" w:uiPriority="69" w:unhideWhenUsed="0"/>
+    <w:lsdException w:name="Dark List Accent 6" w:semiHidden="0" w:uiPriority="70" w:unhideWhenUsed="0"/>
+    <w:lsdException w:name="Colorful Shading Accent 6" w:semiHidden="0" w:uiPriority="71" w:unhideWhenUsed="0"/>
+    <w:lsdException w:name="Colorful List Accent 6" w:semiHidden="0" w:uiPriority="72" w:unhideWhenUsed="0"/>
+    <w:lsdException w:name="Colorful Grid Accent 6" w:semiHidden="0" w:uiPriority="73" w:unhideWhenUsed="0"/>
+    <w:lsdException w:name="Subtle Emphasis" w:semiHidden="0" w:uiPriority="19" w:unhideWhenUsed="0" w:qFormat="1"/>
+    <w:lsdException w:name="Intense Emphasis" w:semiHidden="0" w:uiPriority="21" w:unhideWhenUsed="0" w:qFormat="1"/>
+    <w:lsdException w:name="Subtle Reference" w:semiHidden="0" w:uiPriority="31" w:unhideWhenUsed="0" w:qFormat="1"/>
+    <w:lsdException w:name="Intense Reference" w:semiHidden="0" w:uiPriority="32" w:unhideWhenUsed="0" w:qFormat="1"/>
+    <w:lsdException w:name="Book Title" w:semiHidden="0" w:uiPriority="33" w:unhideWhenUsed="0" w:qFormat="1"/>
+    <w:lsdException w:name="Bibliography" w:uiPriority="37"/>
+    <w:lsdException w:name="TOC Heading" w:uiPriority="39" w:qFormat="1"/>
+  </w:latentStyles>
+  <w:style w:type="paragraph" w:default="1" w:styleId="Normal">
+    <w:name w:val="Normal"/>
+    <w:qFormat/>
+  </w:style>
+  <w:style w:type="character" w:default="1" w:styleId="DefaultParagraphFont">
+    <w:name w:val="Default Paragraph Font"/>
+    <w:uiPriority w:val="1"/>
+    <w:semiHidden/>
+    <w:unhideWhenUsed/>
+  </w:style>
+  <w:style w:type="table" w:default="1" w:styleId="TableNormal">
+    <w:name w:val="Normal Table"/>
+    <w:uiPriority w:val="99"/>
+    <w:semiHidden/>
+    <w:unhideWhenUsed/>
+    <w:tblPr>
+      <w:tblInd w:w="0" w:type="dxa"/>
+      <w:tblCellMar>
+        <w:top w:w="0" w:type="dxa"/>
+        <w:left w:w="108" w:type="dxa"/>
+        <w:bottom w:w="0" w:type="dxa"/>
+        <w:right w:w="108" w:type="dxa"/>
+      </w:tblCellMar>
+    </w:tblPr>
+  </w:style>
+  <w:style w:type="numbering" w:default="1" w:styleId="NoList">
+    <w:name w:val="No List"/>
+    <w:uiPriority w:val="99"/>
+    <w:semiHidden/>
+    <w:unhideWhenUsed/>
   </w:style>
 </w:styles>
 </file>
@@ -5960,7 +5887,7 @@
   <a:extraClrSchemeLst/>
   <a:extLst>
     <a:ext uri="{05A4C25C-085E-4340-85A3-A5531E510DB2}">
-      <thm15:themeFamily xmlns:thm15="http://schemas.microsoft.com/office/thememl/2012/main" xmlns="" name="Office Theme" id="{62F939B6-93AF-4DB8-9C6B-D6C7DFDC589F}" vid="{4A3C46E8-61CC-4603-A589-7422A47A8E4A}"/>
+      <thm15:themeFamily xmlns="" xmlns:thm15="http://schemas.microsoft.com/office/thememl/2012/main" name="Office Theme" id="{62F939B6-93AF-4DB8-9C6B-D6C7DFDC589F}" vid="{4A3C46E8-61CC-4603-A589-7422A47A8E4A}"/>
     </a:ext>
   </a:extLst>
 </a:theme>

</xml_diff>

<commit_message>
Der er nogle lidt sjove sætninger nogle steder, vi skal lige se på dem
</commit_message>
<xml_diff>
--- a/Rapport og projektdokumentation/Projektdokumentation/Til korrektur/5) Accepttests.docx
+++ b/Rapport og projektdokumentation/Projektdokumentation/Til korrektur/5) Accepttests.docx
@@ -1707,8 +1707,6 @@
             <w:r>
               <w:t>r</w:t>
             </w:r>
-            <w:bookmarkStart w:id="0" w:name="_GoBack"/>
-            <w:bookmarkEnd w:id="0"/>
             <w:r>
               <w:t xml:space="preserve"> i forvejen manuelt.</w:t>
             </w:r>
@@ -3096,7 +3094,16 @@
               <w:t>inspiceres</w:t>
             </w:r>
             <w:r>
-              <w:t xml:space="preserve"> visuelt at varen er blevet fjernet fra den i UC1 valgte liste. </w:t>
+              <w:t xml:space="preserve"> visuelt at varen er blevet fjernet </w:t>
+            </w:r>
+            <w:r>
+              <w:rPr>
+                <w:highlight w:val="yellow"/>
+              </w:rPr>
+              <w:t>fra den i UC1 valgte liste.</w:t>
+            </w:r>
+            <w:r>
+              <w:t xml:space="preserve"> </w:t>
             </w:r>
           </w:p>
         </w:tc>
@@ -3114,7 +3121,13 @@
               <w:t xml:space="preserve">Varen er slettet </w:t>
             </w:r>
             <w:r>
-              <w:t>fra både den i UC1 valgte liste.</w:t>
+              <w:t xml:space="preserve">fra både </w:t>
+            </w:r>
+            <w:r>
+              <w:rPr>
+                <w:highlight w:val="yellow"/>
+              </w:rPr>
+              <w:t>den i UC1 valgte liste.</w:t>
             </w:r>
           </w:p>
           <w:p>
@@ -4325,7 +4338,12 @@
           </w:tcPr>
           <w:p>
             <w:r>
-              <w:t xml:space="preserve">UC2 udføres på web app, hvorefter Fridge app startes. Herefter testes visuelt på Fridge-app’en, om varen er tilføjet. </w:t>
+              <w:t>UC2 udfør</w:t>
+            </w:r>
+            <w:bookmarkStart w:id="0" w:name="_GoBack"/>
+            <w:bookmarkEnd w:id="0"/>
+            <w:r>
+              <w:t xml:space="preserve">es på web app, hvorefter Fridge app startes. Herefter testes visuelt på Fridge-app’en, om varen er tilføjet. </w:t>
             </w:r>
           </w:p>
         </w:tc>
@@ -5887,7 +5905,7 @@
   <a:extraClrSchemeLst/>
   <a:extLst>
     <a:ext uri="{05A4C25C-085E-4340-85A3-A5531E510DB2}">
-      <thm15:themeFamily xmlns="" xmlns:thm15="http://schemas.microsoft.com/office/thememl/2012/main" name="Office Theme" id="{62F939B6-93AF-4DB8-9C6B-D6C7DFDC589F}" vid="{4A3C46E8-61CC-4603-A589-7422A47A8E4A}"/>
+      <thm15:themeFamily xmlns:thm15="http://schemas.microsoft.com/office/thememl/2012/main" xmlns="" name="Office Theme" id="{62F939B6-93AF-4DB8-9C6B-D6C7DFDC589F}" vid="{4A3C46E8-61CC-4603-A589-7422A47A8E4A}"/>
     </a:ext>
   </a:extLst>
 </a:theme>

</xml_diff>

<commit_message>
Notifikationer tilføjet til accepttest
</commit_message>
<xml_diff>
--- a/Rapport og projektdokumentation/Projektdokumentation/Til korrektur/5) Accepttests.docx
+++ b/Rapport og projektdokumentation/Projektdokumentation/Til korrektur/5) Accepttests.docx
@@ -3131,8 +3131,6 @@
                 <w:color w:val="FF0000"/>
               </w:rPr>
             </w:pPr>
-            <w:bookmarkStart w:id="0" w:name="_GoBack"/>
-            <w:bookmarkEnd w:id="0"/>
           </w:p>
         </w:tc>
         <w:tc>
@@ -3391,6 +3389,301 @@
               <w:spacing w:line="259" w:lineRule="auto"/>
             </w:pPr>
           </w:p>
+        </w:tc>
+      </w:tr>
+    </w:tbl>
+    <w:p>
+      <w:r>
+        <w:t>Prækondition</w:t>
+      </w:r>
+      <w:r>
+        <w:t>: UC1, og at der i UC2 er tilføjet en vare der er for gammel</w:t>
+      </w:r>
+    </w:p>
+    <w:tbl>
+      <w:tblPr>
+        <w:tblStyle w:val="TableGrid"/>
+        <w:tblW w:w="0" w:type="auto"/>
+        <w:tblLook w:val="04A0" w:firstRow="1" w:lastRow="0" w:firstColumn="1" w:lastColumn="0" w:noHBand="0" w:noVBand="1"/>
+      </w:tblPr>
+      <w:tblGrid>
+        <w:gridCol w:w="2908"/>
+        <w:gridCol w:w="2145"/>
+        <w:gridCol w:w="1988"/>
+        <w:gridCol w:w="1431"/>
+        <w:gridCol w:w="1382"/>
+      </w:tblGrid>
+      <w:tr>
+        <w:tc>
+          <w:tcPr>
+            <w:tcW w:w="2263" w:type="dxa"/>
+            <w:shd w:val="clear" w:color="auto" w:fill="ACB9CA" w:themeFill="text2" w:themeFillTint="66"/>
+          </w:tcPr>
+          <w:p>
+            <w:pPr>
+              <w:spacing w:line="259" w:lineRule="auto"/>
+              <w:rPr>
+                <w:b/>
+              </w:rPr>
+            </w:pPr>
+            <w:r>
+              <w:rPr>
+                <w:b/>
+              </w:rPr>
+              <w:t>UC6</w:t>
+            </w:r>
+            <w:r>
+              <w:rPr>
+                <w:b/>
+              </w:rPr>
+              <w:t>:</w:t>
+            </w:r>
+            <w:r>
+              <w:rPr>
+                <w:b/>
+              </w:rPr>
+              <w:br/>
+            </w:r>
+            <w:r>
+              <w:rPr>
+                <w:b/>
+                <w:i/>
+              </w:rPr>
+              <w:t>Notifikation om udløbsdato/holdbarhedsdato</w:t>
+            </w:r>
+          </w:p>
+        </w:tc>
+        <w:tc>
+          <w:tcPr>
+            <w:tcW w:w="2268" w:type="dxa"/>
+            <w:shd w:val="clear" w:color="auto" w:fill="ACB9CA" w:themeFill="text2" w:themeFillTint="66"/>
+          </w:tcPr>
+          <w:p>
+            <w:pPr>
+              <w:spacing w:line="259" w:lineRule="auto"/>
+              <w:rPr>
+                <w:b/>
+              </w:rPr>
+            </w:pPr>
+            <w:r>
+              <w:rPr>
+                <w:b/>
+              </w:rPr>
+              <w:t>Test</w:t>
+            </w:r>
+          </w:p>
+        </w:tc>
+        <w:tc>
+          <w:tcPr>
+            <w:tcW w:w="2127" w:type="dxa"/>
+            <w:shd w:val="clear" w:color="auto" w:fill="ACB9CA" w:themeFill="text2" w:themeFillTint="66"/>
+          </w:tcPr>
+          <w:p>
+            <w:pPr>
+              <w:spacing w:line="259" w:lineRule="auto"/>
+              <w:rPr>
+                <w:b/>
+              </w:rPr>
+            </w:pPr>
+            <w:r>
+              <w:rPr>
+                <w:b/>
+              </w:rPr>
+              <w:t>Forventet</w:t>
+            </w:r>
+            <w:r>
+              <w:rPr>
+                <w:b/>
+              </w:rPr>
+              <w:br/>
+              <w:t>resultat</w:t>
+            </w:r>
+          </w:p>
+        </w:tc>
+        <w:tc>
+          <w:tcPr>
+            <w:tcW w:w="1562" w:type="dxa"/>
+            <w:shd w:val="clear" w:color="auto" w:fill="ACB9CA" w:themeFill="text2" w:themeFillTint="66"/>
+          </w:tcPr>
+          <w:p>
+            <w:pPr>
+              <w:spacing w:line="259" w:lineRule="auto"/>
+              <w:rPr>
+                <w:b/>
+              </w:rPr>
+            </w:pPr>
+            <w:r>
+              <w:rPr>
+                <w:b/>
+              </w:rPr>
+              <w:t>Resultat</w:t>
+            </w:r>
+          </w:p>
+        </w:tc>
+        <w:tc>
+          <w:tcPr>
+            <w:tcW w:w="1408" w:type="dxa"/>
+            <w:shd w:val="clear" w:color="auto" w:fill="ACB9CA" w:themeFill="text2" w:themeFillTint="66"/>
+          </w:tcPr>
+          <w:p>
+            <w:pPr>
+              <w:spacing w:line="259" w:lineRule="auto"/>
+              <w:rPr>
+                <w:b/>
+              </w:rPr>
+            </w:pPr>
+            <w:r>
+              <w:rPr>
+                <w:b/>
+              </w:rPr>
+              <w:t>Godkendt/</w:t>
+            </w:r>
+            <w:r>
+              <w:rPr>
+                <w:b/>
+              </w:rPr>
+              <w:br/>
+              <w:t>kommentar</w:t>
+            </w:r>
+          </w:p>
+        </w:tc>
+      </w:tr>
+      <w:tr>
+        <w:trPr>
+          <w:trHeight w:val="1613"/>
+        </w:trPr>
+        <w:tc>
+          <w:tcPr>
+            <w:tcW w:w="2263" w:type="dxa"/>
+          </w:tcPr>
+          <w:p>
+            <w:pPr>
+              <w:spacing w:line="259" w:lineRule="auto"/>
+              <w:rPr>
+                <w:b/>
+              </w:rPr>
+            </w:pPr>
+            <w:r>
+              <w:rPr>
+                <w:b/>
+              </w:rPr>
+              <w:t>Punkt 1:</w:t>
+            </w:r>
+          </w:p>
+          <w:p>
+            <w:r>
+              <w:t>Bruger trykker på notifikationslist-knappen og en pop-up vises med notifikationerne</w:t>
+            </w:r>
+          </w:p>
+          <w:p/>
+        </w:tc>
+        <w:tc>
+          <w:tcPr>
+            <w:tcW w:w="2268" w:type="dxa"/>
+          </w:tcPr>
+          <w:p>
+            <w:pPr>
+              <w:spacing w:line="259" w:lineRule="auto"/>
+            </w:pPr>
+            <w:r>
+              <w:t>Tryk på notifikationslist-knappen i nederste højre hjørne.</w:t>
+            </w:r>
+          </w:p>
+        </w:tc>
+        <w:tc>
+          <w:tcPr>
+            <w:tcW w:w="2127" w:type="dxa"/>
+          </w:tcPr>
+          <w:p>
+            <w:pPr>
+              <w:spacing w:line="259" w:lineRule="auto"/>
+            </w:pPr>
+            <w:r>
+              <w:t>En liste af notifikationer for alle forældede varer vises.</w:t>
+            </w:r>
+          </w:p>
+        </w:tc>
+        <w:tc>
+          <w:tcPr>
+            <w:tcW w:w="1562" w:type="dxa"/>
+          </w:tcPr>
+          <w:p>
+            <w:pPr>
+              <w:spacing w:line="259" w:lineRule="auto"/>
+            </w:pPr>
+          </w:p>
+        </w:tc>
+        <w:tc>
+          <w:tcPr>
+            <w:tcW w:w="1408" w:type="dxa"/>
+          </w:tcPr>
+          <w:p>
+            <w:pPr>
+              <w:spacing w:line="259" w:lineRule="auto"/>
+            </w:pPr>
+          </w:p>
+        </w:tc>
+      </w:tr>
+      <w:tr>
+        <w:trPr>
+          <w:trHeight w:val="1613"/>
+        </w:trPr>
+        <w:tc>
+          <w:tcPr>
+            <w:tcW w:w="2263" w:type="dxa"/>
+          </w:tcPr>
+          <w:p>
+            <w:pPr>
+              <w:rPr>
+                <w:b/>
+              </w:rPr>
+            </w:pPr>
+            <w:r>
+              <w:rPr>
+                <w:b/>
+              </w:rPr>
+              <w:t>Punkt 2:</w:t>
+            </w:r>
+          </w:p>
+          <w:p>
+            <w:r>
+              <w:t>Bruger trykker "Slet", og notifikationen slettes</w:t>
+            </w:r>
+          </w:p>
+        </w:tc>
+        <w:tc>
+          <w:tcPr>
+            <w:tcW w:w="2268" w:type="dxa"/>
+          </w:tcPr>
+          <w:p>
+            <w:r>
+              <w:t>Tryk på slet, ud for en af notifikationerne.</w:t>
+            </w:r>
+          </w:p>
+        </w:tc>
+        <w:tc>
+          <w:tcPr>
+            <w:tcW w:w="2127" w:type="dxa"/>
+          </w:tcPr>
+          <w:p>
+            <w:r>
+              <w:t>Notifikationen fjernes</w:t>
+            </w:r>
+            <w:bookmarkStart w:id="0" w:name="_GoBack"/>
+            <w:bookmarkEnd w:id="0"/>
+          </w:p>
+        </w:tc>
+        <w:tc>
+          <w:tcPr>
+            <w:tcW w:w="1562" w:type="dxa"/>
+          </w:tcPr>
+          <w:p/>
+        </w:tc>
+        <w:tc>
+          <w:tcPr>
+            <w:tcW w:w="1408" w:type="dxa"/>
+          </w:tcPr>
+          <w:p/>
         </w:tc>
       </w:tr>
     </w:tbl>
@@ -3620,7 +3913,11 @@
               <w:t xml:space="preserve"> </w:t>
             </w:r>
             <w:r>
-              <w:t>om de respektive accepttests for de funktionelle krav, også kan udføres på web-app’en.</w:t>
+              <w:t xml:space="preserve">om de respektive accepttests for de funktionelle krav, også kan udføres </w:t>
+            </w:r>
+            <w:r>
+              <w:lastRenderedPageBreak/>
+              <w:t>på web-app’en.</w:t>
             </w:r>
             <w:r>
               <w:t xml:space="preserve"> </w:t>
@@ -3636,10 +3933,15 @@
               <w:spacing w:line="259" w:lineRule="auto"/>
             </w:pPr>
             <w:r>
+              <w:lastRenderedPageBreak/>
               <w:t xml:space="preserve">De samme muligheder er tilgængelige </w:t>
             </w:r>
             <w:r>
-              <w:t>på web-app’en, som på Fridge-app’en.</w:t>
+              <w:t xml:space="preserve">på web-app’en, som på </w:t>
+            </w:r>
+            <w:r>
+              <w:lastRenderedPageBreak/>
+              <w:t>Fridge-app’en.</w:t>
             </w:r>
           </w:p>
         </w:tc>
@@ -3924,11 +4226,7 @@
           </w:p>
           <w:p>
             <w:r>
-              <w:t xml:space="preserve">I tilfælde af konflikter ved synkronisering, overskriver de nyest tilføjede data de </w:t>
-            </w:r>
-            <w:r>
-              <w:lastRenderedPageBreak/>
-              <w:t>ældste.</w:t>
+              <w:t>I tilfælde af konflikter ved synkronisering, overskriver de nyest tilføjede data de ældste.</w:t>
             </w:r>
           </w:p>
         </w:tc>
@@ -3938,12 +4236,7 @@
           </w:tcPr>
           <w:p>
             <w:r>
-              <w:lastRenderedPageBreak/>
-              <w:t xml:space="preserve">UC2 udføres først på Fridge app, hvor antallet sættes til 1. Herefter udføres UC2 for samme vare på </w:t>
-            </w:r>
-            <w:r>
-              <w:lastRenderedPageBreak/>
-              <w:t xml:space="preserve">web app, hvor antallet sættes til 2. Til sidst udføres UC5, og antallet af varen testes visuelt på begge apps. </w:t>
+              <w:t xml:space="preserve">UC2 udføres først på Fridge app, hvor antallet sættes til 1. Herefter udføres UC2 for samme vare på web app, hvor antallet sættes til 2. Til sidst udføres UC5, og antallet af varen testes visuelt på begge apps. </w:t>
             </w:r>
           </w:p>
         </w:tc>
@@ -3956,7 +4249,6 @@
               <w:spacing w:line="259" w:lineRule="auto"/>
             </w:pPr>
             <w:r>
-              <w:lastRenderedPageBreak/>
               <w:t>Antallet af varer er 2.</w:t>
             </w:r>
           </w:p>
@@ -3998,7 +4290,6 @@
               <w:rPr>
                 <w:b/>
               </w:rPr>
-              <w:lastRenderedPageBreak/>
               <w:t>Punkt 2.2.2</w:t>
             </w:r>
             <w:r>
@@ -4409,7 +4700,11 @@
           </w:tcPr>
           <w:p>
             <w:r>
-              <w:t>Først UC5, og herefter UC2 udføres på Fridge app, hvorefter der testes visuelt, at varen er tilføjet.</w:t>
+              <w:t xml:space="preserve">Først UC5, og herefter UC2 udføres på Fridge app, hvorefter der testes visuelt, at varen </w:t>
+            </w:r>
+            <w:r>
+              <w:lastRenderedPageBreak/>
+              <w:t>er tilføjet.</w:t>
             </w:r>
           </w:p>
         </w:tc>
@@ -4422,6 +4717,7 @@
               <w:spacing w:line="259" w:lineRule="auto"/>
             </w:pPr>
             <w:r>
+              <w:lastRenderedPageBreak/>
               <w:t>Varen er tilføjet.</w:t>
             </w:r>
           </w:p>
@@ -4463,6 +4759,7 @@
               <w:rPr>
                 <w:b/>
               </w:rPr>
+              <w:lastRenderedPageBreak/>
               <w:t>Punkt 3.3.1</w:t>
             </w:r>
             <w:r>
@@ -4624,11 +4921,7 @@
           </w:p>
           <w:p>
             <w:r>
-              <w:t xml:space="preserve">Responstiden for skift af kontekst i menuen </w:t>
-            </w:r>
-            <w:r>
-              <w:lastRenderedPageBreak/>
-              <w:t>må maksimalt være to sekunder.</w:t>
+              <w:t>Responstiden for skift af kontekst i menuen må maksimalt være to sekunder.</w:t>
             </w:r>
             <w:r>
               <w:rPr>
@@ -4653,12 +4946,7 @@
           </w:tcPr>
           <w:p>
             <w:r>
-              <w:lastRenderedPageBreak/>
-              <w:t xml:space="preserve">Der trykkes på ”Se varer”, og tiden fra trykket til skift af </w:t>
-            </w:r>
-            <w:r>
-              <w:lastRenderedPageBreak/>
-              <w:t>kontekst måles.</w:t>
+              <w:t>Der trykkes på ”Se varer”, og tiden fra trykket til skift af kontekst måles.</w:t>
             </w:r>
           </w:p>
         </w:tc>
@@ -4671,7 +4959,6 @@
               <w:spacing w:line="259" w:lineRule="auto"/>
             </w:pPr>
             <w:r>
-              <w:lastRenderedPageBreak/>
               <w:t>Tidsmålingen overstiger ikke to sekunder.</w:t>
             </w:r>
           </w:p>
@@ -4722,7 +5009,6 @@
               <w:rPr>
                 <w:b/>
               </w:rPr>
-              <w:lastRenderedPageBreak/>
               <w:t>Punkt 3.5</w:t>
             </w:r>
             <w:r>
@@ -5025,6 +5311,95 @@
 <file path=word/numbering.xml><?xml version="1.0" encoding="utf-8"?>
 <w:numbering xmlns:wpc="http://schemas.microsoft.com/office/word/2010/wordprocessingCanvas" xmlns:mc="http://schemas.openxmlformats.org/markup-compatibility/2006" xmlns:o="urn:schemas-microsoft-com:office:office" xmlns:r="http://schemas.openxmlformats.org/officeDocument/2006/relationships" xmlns:m="http://schemas.openxmlformats.org/officeDocument/2006/math" xmlns:v="urn:schemas-microsoft-com:vml" xmlns:wp14="http://schemas.microsoft.com/office/word/2010/wordprocessingDrawing" xmlns:wp="http://schemas.openxmlformats.org/drawingml/2006/wordprocessingDrawing" xmlns:w10="urn:schemas-microsoft-com:office:word" xmlns:w="http://schemas.openxmlformats.org/wordprocessingml/2006/main" xmlns:w14="http://schemas.microsoft.com/office/word/2010/wordml" xmlns:wpg="http://schemas.microsoft.com/office/word/2010/wordprocessingGroup" xmlns:wpi="http://schemas.microsoft.com/office/word/2010/wordprocessingInk" xmlns:wne="http://schemas.microsoft.com/office/word/2006/wordml" xmlns:wps="http://schemas.microsoft.com/office/word/2010/wordprocessingShape" mc:Ignorable="w14 wp14">
   <w:abstractNum w:abstractNumId="0">
+    <w:nsid w:val="078708AA"/>
+    <w:multiLevelType w:val="hybridMultilevel"/>
+    <w:tmpl w:val="E0E67350"/>
+    <w:lvl w:ilvl="0" w:tplc="0406000F">
+      <w:start w:val="1"/>
+      <w:numFmt w:val="decimal"/>
+      <w:lvlText w:val="%1."/>
+      <w:lvlJc w:val="left"/>
+      <w:pPr>
+        <w:ind w:left="720" w:hanging="360"/>
+      </w:pPr>
+      <w:rPr>
+        <w:rFonts w:hint="default"/>
+      </w:rPr>
+    </w:lvl>
+    <w:lvl w:ilvl="1" w:tplc="04060019">
+      <w:start w:val="1"/>
+      <w:numFmt w:val="lowerLetter"/>
+      <w:lvlText w:val="%2."/>
+      <w:lvlJc w:val="left"/>
+      <w:pPr>
+        <w:ind w:left="1440" w:hanging="360"/>
+      </w:pPr>
+    </w:lvl>
+    <w:lvl w:ilvl="2" w:tplc="0406001B">
+      <w:start w:val="1"/>
+      <w:numFmt w:val="lowerRoman"/>
+      <w:lvlText w:val="%3."/>
+      <w:lvlJc w:val="right"/>
+      <w:pPr>
+        <w:ind w:left="2160" w:hanging="180"/>
+      </w:pPr>
+    </w:lvl>
+    <w:lvl w:ilvl="3" w:tplc="0406000F" w:tentative="1">
+      <w:start w:val="1"/>
+      <w:numFmt w:val="decimal"/>
+      <w:lvlText w:val="%4."/>
+      <w:lvlJc w:val="left"/>
+      <w:pPr>
+        <w:ind w:left="2880" w:hanging="360"/>
+      </w:pPr>
+    </w:lvl>
+    <w:lvl w:ilvl="4" w:tplc="04060019" w:tentative="1">
+      <w:start w:val="1"/>
+      <w:numFmt w:val="lowerLetter"/>
+      <w:lvlText w:val="%5."/>
+      <w:lvlJc w:val="left"/>
+      <w:pPr>
+        <w:ind w:left="3600" w:hanging="360"/>
+      </w:pPr>
+    </w:lvl>
+    <w:lvl w:ilvl="5" w:tplc="0406001B" w:tentative="1">
+      <w:start w:val="1"/>
+      <w:numFmt w:val="lowerRoman"/>
+      <w:lvlText w:val="%6."/>
+      <w:lvlJc w:val="right"/>
+      <w:pPr>
+        <w:ind w:left="4320" w:hanging="180"/>
+      </w:pPr>
+    </w:lvl>
+    <w:lvl w:ilvl="6" w:tplc="0406000F" w:tentative="1">
+      <w:start w:val="1"/>
+      <w:numFmt w:val="decimal"/>
+      <w:lvlText w:val="%7."/>
+      <w:lvlJc w:val="left"/>
+      <w:pPr>
+        <w:ind w:left="5040" w:hanging="360"/>
+      </w:pPr>
+    </w:lvl>
+    <w:lvl w:ilvl="7" w:tplc="04060019" w:tentative="1">
+      <w:start w:val="1"/>
+      <w:numFmt w:val="lowerLetter"/>
+      <w:lvlText w:val="%8."/>
+      <w:lvlJc w:val="left"/>
+      <w:pPr>
+        <w:ind w:left="5760" w:hanging="360"/>
+      </w:pPr>
+    </w:lvl>
+    <w:lvl w:ilvl="8" w:tplc="0406001B" w:tentative="1">
+      <w:start w:val="1"/>
+      <w:numFmt w:val="lowerRoman"/>
+      <w:lvlText w:val="%9."/>
+      <w:lvlJc w:val="right"/>
+      <w:pPr>
+        <w:ind w:left="6480" w:hanging="180"/>
+      </w:pPr>
+    </w:lvl>
+  </w:abstractNum>
+  <w:abstractNum w:abstractNumId="1">
     <w:nsid w:val="34C52D9C"/>
     <w:multiLevelType w:val="hybridMultilevel"/>
     <w:tmpl w:val="D7C2BB5A"/>
@@ -5138,6 +5513,9 @@
     </w:lvl>
   </w:abstractNum>
   <w:num w:numId="1">
+    <w:abstractNumId w:val="1"/>
+  </w:num>
+  <w:num w:numId="2">
     <w:abstractNumId w:val="0"/>
   </w:num>
 </w:numbering>

</xml_diff>

<commit_message>
plusser i accepttests og review på database design, impl og test
</commit_message>
<xml_diff>
--- a/Rapport og projektdokumentation/Projektdokumentation/Til korrektur/5) Accepttests.docx
+++ b/Rapport og projektdokumentation/Projektdokumentation/Til korrektur/5) Accepttests.docx
@@ -1,6 +1,6 @@
 
 <file path=word/document.xml><?xml version="1.0" encoding="utf-8"?>
-<w:document xmlns:wpc="http://schemas.microsoft.com/office/word/2010/wordprocessingCanvas" xmlns:mc="http://schemas.openxmlformats.org/markup-compatibility/2006" xmlns:o="urn:schemas-microsoft-com:office:office" xmlns:r="http://schemas.openxmlformats.org/officeDocument/2006/relationships" xmlns:m="http://schemas.openxmlformats.org/officeDocument/2006/math" xmlns:v="urn:schemas-microsoft-com:vml" xmlns:wp14="http://schemas.microsoft.com/office/word/2010/wordprocessingDrawing" xmlns:wp="http://schemas.openxmlformats.org/drawingml/2006/wordprocessingDrawing" xmlns:w10="urn:schemas-microsoft-com:office:word" xmlns:w="http://schemas.openxmlformats.org/wordprocessingml/2006/main" xmlns:w14="http://schemas.microsoft.com/office/word/2010/wordml" xmlns:wpg="http://schemas.microsoft.com/office/word/2010/wordprocessingGroup" xmlns:wpi="http://schemas.microsoft.com/office/word/2010/wordprocessingInk" xmlns:wne="http://schemas.microsoft.com/office/word/2006/wordml" xmlns:wps="http://schemas.microsoft.com/office/word/2010/wordprocessingShape" mc:Ignorable="w14 wp14">
+<w:document xmlns:wpc="http://schemas.microsoft.com/office/word/2010/wordprocessingCanvas" xmlns:mc="http://schemas.openxmlformats.org/markup-compatibility/2006" xmlns:o="urn:schemas-microsoft-com:office:office" xmlns:r="http://schemas.openxmlformats.org/officeDocument/2006/relationships" xmlns:m="http://schemas.openxmlformats.org/officeDocument/2006/math" xmlns:v="urn:schemas-microsoft-com:vml" xmlns:wp14="http://schemas.microsoft.com/office/word/2010/wordprocessingDrawing" xmlns:wp="http://schemas.openxmlformats.org/drawingml/2006/wordprocessingDrawing" xmlns:w10="urn:schemas-microsoft-com:office:word" xmlns:w="http://schemas.openxmlformats.org/wordprocessingml/2006/main" xmlns:w14="http://schemas.microsoft.com/office/word/2010/wordml" xmlns:w15="http://schemas.microsoft.com/office/word/2012/wordml" xmlns:wpg="http://schemas.microsoft.com/office/word/2010/wordprocessingGroup" xmlns:wpi="http://schemas.microsoft.com/office/word/2010/wordprocessingInk" xmlns:wne="http://schemas.microsoft.com/office/word/2006/wordml" xmlns:wps="http://schemas.microsoft.com/office/word/2010/wordprocessingShape" mc:Ignorable="w14 w15 wp14">
   <w:body>
     <w:p>
       <w:pPr>
@@ -237,13 +237,21 @@
           <w:tcPr>
             <w:tcW w:w="1562" w:type="dxa"/>
           </w:tcPr>
-          <w:p/>
+          <w:p>
+            <w:r>
+              <w:t>Som forventet</w:t>
+            </w:r>
+          </w:p>
         </w:tc>
         <w:tc>
           <w:tcPr>
             <w:tcW w:w="1408" w:type="dxa"/>
           </w:tcPr>
-          <w:p/>
+          <w:p>
+            <w:r>
+              <w:t>Godkendt</w:t>
+            </w:r>
+          </w:p>
         </w:tc>
       </w:tr>
     </w:tbl>
@@ -465,6 +473,9 @@
             <w:pPr>
               <w:spacing w:after="0"/>
             </w:pPr>
+            <w:r>
+              <w:t>Som forventet</w:t>
+            </w:r>
           </w:p>
         </w:tc>
         <w:tc>
@@ -475,6 +486,9 @@
             <w:pPr>
               <w:spacing w:after="0"/>
             </w:pPr>
+            <w:r>
+              <w:t>Godkendt</w:t>
+            </w:r>
           </w:p>
         </w:tc>
       </w:tr>
@@ -555,6 +569,9 @@
             <w:pPr>
               <w:spacing w:after="0"/>
             </w:pPr>
+            <w:r>
+              <w:t>Som forventet</w:t>
+            </w:r>
           </w:p>
         </w:tc>
         <w:tc>
@@ -565,6 +582,9 @@
             <w:pPr>
               <w:spacing w:after="0"/>
             </w:pPr>
+            <w:r>
+              <w:t>Godkendt</w:t>
+            </w:r>
           </w:p>
         </w:tc>
       </w:tr>
@@ -803,6 +823,9 @@
             <w:pPr>
               <w:spacing w:line="259" w:lineRule="auto"/>
             </w:pPr>
+            <w:r>
+              <w:t>+</w:t>
+            </w:r>
           </w:p>
         </w:tc>
         <w:tc>
@@ -813,6 +836,9 @@
             <w:pPr>
               <w:spacing w:line="259" w:lineRule="auto"/>
             </w:pPr>
+            <w:r>
+              <w:t>+</w:t>
+            </w:r>
           </w:p>
         </w:tc>
       </w:tr>
@@ -853,7 +879,18 @@
           </w:tcPr>
           <w:p>
             <w:r>
-              <w:t>En varetype fra dropdown-menuen vælges.</w:t>
+              <w:t xml:space="preserve">Cola </w:t>
+            </w:r>
+            <w:r>
+              <w:t xml:space="preserve">fra </w:t>
+            </w:r>
+            <w:proofErr w:type="spellStart"/>
+            <w:r>
+              <w:t>dropdown</w:t>
+            </w:r>
+            <w:proofErr w:type="spellEnd"/>
+            <w:r>
+              <w:t>-menuen vælges.</w:t>
             </w:r>
           </w:p>
         </w:tc>
@@ -876,13 +913,21 @@
           <w:tcPr>
             <w:tcW w:w="1562" w:type="dxa"/>
           </w:tcPr>
-          <w:p/>
+          <w:p>
+            <w:r>
+              <w:t>+</w:t>
+            </w:r>
+          </w:p>
         </w:tc>
         <w:tc>
           <w:tcPr>
             <w:tcW w:w="1408" w:type="dxa"/>
           </w:tcPr>
-          <w:p/>
+          <w:p>
+            <w:r>
+              <w:t>+</w:t>
+            </w:r>
+          </w:p>
         </w:tc>
       </w:tr>
       <w:tr>
@@ -922,13 +967,16 @@
           </w:tcPr>
           <w:p>
             <w:r>
-              <w:t xml:space="preserve">Et antal mellem 1 og </w:t>
-            </w:r>
-            <w:r>
-              <w:t>65535</w:t>
-            </w:r>
-            <w:r>
-              <w:t xml:space="preserve"> vælges.</w:t>
+              <w:t>A</w:t>
+            </w:r>
+            <w:r>
+              <w:t>ntal</w:t>
+            </w:r>
+            <w:r>
+              <w:t>let</w:t>
+            </w:r>
+            <w:r>
+              <w:t xml:space="preserve"> 1 vælges.</w:t>
             </w:r>
           </w:p>
         </w:tc>
@@ -951,13 +999,21 @@
           <w:tcPr>
             <w:tcW w:w="1562" w:type="dxa"/>
           </w:tcPr>
-          <w:p/>
+          <w:p>
+            <w:r>
+              <w:t>+</w:t>
+            </w:r>
+          </w:p>
         </w:tc>
         <w:tc>
           <w:tcPr>
             <w:tcW w:w="1408" w:type="dxa"/>
           </w:tcPr>
-          <w:p/>
+          <w:p>
+            <w:r>
+              <w:t>+</w:t>
+            </w:r>
+          </w:p>
         </w:tc>
       </w:tr>
       <w:tr>
@@ -996,17 +1052,19 @@
           </w:tcPr>
           <w:p>
             <w:r>
-              <w:t>En volumen eller vægt vælges</w:t>
+              <w:t xml:space="preserve">En volumen eller vægt </w:t>
+            </w:r>
+            <w:r>
+              <w:t xml:space="preserve">på 500 </w:t>
+            </w:r>
+            <w:r>
+              <w:t>vælges</w:t>
             </w:r>
             <w:r>
               <w:t>,</w:t>
             </w:r>
             <w:r>
-              <w:t xml:space="preserve"> hvor det indtastede tal er </w:t>
-            </w:r>
-            <w:r>
-              <w:lastRenderedPageBreak/>
-              <w:t>numerisk.</w:t>
+              <w:t xml:space="preserve"> hvor det indtastede tal er numerisk.</w:t>
             </w:r>
           </w:p>
         </w:tc>
@@ -1021,7 +1079,6 @@
               <w:ind w:left="0"/>
             </w:pPr>
             <w:r>
-              <w:lastRenderedPageBreak/>
               <w:t>Den valgte Volumen/Vægt er nu sat</w:t>
             </w:r>
           </w:p>
@@ -1030,13 +1087,21 @@
           <w:tcPr>
             <w:tcW w:w="1562" w:type="dxa"/>
           </w:tcPr>
-          <w:p/>
+          <w:p>
+            <w:r>
+              <w:t>+</w:t>
+            </w:r>
+          </w:p>
         </w:tc>
         <w:tc>
           <w:tcPr>
             <w:tcW w:w="1408" w:type="dxa"/>
           </w:tcPr>
-          <w:p/>
+          <w:p>
+            <w:r>
+              <w:t>+</w:t>
+            </w:r>
+          </w:p>
         </w:tc>
       </w:tr>
       <w:tr>
@@ -1082,7 +1147,13 @@
           </w:tcPr>
           <w:p>
             <w:r>
-              <w:t>Enhed vælges fra en dropdown menu.</w:t>
+              <w:t>Enhed</w:t>
+            </w:r>
+            <w:r>
+              <w:t>en ml</w:t>
+            </w:r>
+            <w:r>
+              <w:t xml:space="preserve"> vælges fra en dropdown menu.</w:t>
             </w:r>
           </w:p>
         </w:tc>
@@ -1105,13 +1176,21 @@
           <w:tcPr>
             <w:tcW w:w="1562" w:type="dxa"/>
           </w:tcPr>
-          <w:p/>
+          <w:p>
+            <w:r>
+              <w:t>+</w:t>
+            </w:r>
+          </w:p>
         </w:tc>
         <w:tc>
           <w:tcPr>
             <w:tcW w:w="1408" w:type="dxa"/>
           </w:tcPr>
-          <w:p/>
+          <w:p>
+            <w:r>
+              <w:t>+</w:t>
+            </w:r>
+          </w:p>
         </w:tc>
       </w:tr>
       <w:tr>
@@ -1165,13 +1244,21 @@
           <w:tcPr>
             <w:tcW w:w="1562" w:type="dxa"/>
           </w:tcPr>
-          <w:p/>
+          <w:p>
+            <w:r>
+              <w:t>+</w:t>
+            </w:r>
+          </w:p>
         </w:tc>
         <w:tc>
           <w:tcPr>
             <w:tcW w:w="1408" w:type="dxa"/>
           </w:tcPr>
-          <w:p/>
+          <w:p>
+            <w:r>
+              <w:t>+</w:t>
+            </w:r>
+          </w:p>
         </w:tc>
       </w:tr>
       <w:tr>
@@ -1227,13 +1314,21 @@
           <w:tcPr>
             <w:tcW w:w="1562" w:type="dxa"/>
           </w:tcPr>
-          <w:p/>
+          <w:p>
+            <w:r>
+              <w:t>+</w:t>
+            </w:r>
+          </w:p>
         </w:tc>
         <w:tc>
           <w:tcPr>
             <w:tcW w:w="1408" w:type="dxa"/>
           </w:tcPr>
-          <w:p/>
+          <w:p>
+            <w:r>
+              <w:t>+</w:t>
+            </w:r>
+          </w:p>
         </w:tc>
       </w:tr>
     </w:tbl>
@@ -1475,6 +1570,9 @@
             <w:pPr>
               <w:spacing w:after="0"/>
             </w:pPr>
+            <w:r>
+              <w:t>+</w:t>
+            </w:r>
           </w:p>
         </w:tc>
         <w:tc>
@@ -1485,6 +1583,9 @@
             <w:pPr>
               <w:spacing w:after="0"/>
             </w:pPr>
+            <w:r>
+              <w:t>+</w:t>
+            </w:r>
           </w:p>
         </w:tc>
       </w:tr>
@@ -1733,6 +1834,9 @@
             <w:pPr>
               <w:spacing w:after="0"/>
             </w:pPr>
+            <w:r>
+              <w:t>+</w:t>
+            </w:r>
           </w:p>
         </w:tc>
         <w:tc>
@@ -1743,6 +1847,9 @@
             <w:pPr>
               <w:spacing w:after="0"/>
             </w:pPr>
+            <w:r>
+              <w:t>+</w:t>
+            </w:r>
           </w:p>
         </w:tc>
       </w:tr>
@@ -1941,7 +2048,13 @@
               <w:spacing w:line="259" w:lineRule="auto"/>
             </w:pPr>
             <w:r>
-              <w:t>Bruger trykker på knappen "Rediger, og det testes visuelt at varens information kan rettes i vare infoboksen.</w:t>
+              <w:t>Bruger trykker på knappen "Rediger</w:t>
+            </w:r>
+            <w:r>
+              <w:t>” ud for Cola</w:t>
+            </w:r>
+            <w:r>
+              <w:t>, og det testes visuelt at varens information kan rettes i vare infoboksen.</w:t>
             </w:r>
           </w:p>
         </w:tc>
@@ -1969,6 +2082,9 @@
             <w:pPr>
               <w:spacing w:line="259" w:lineRule="auto"/>
             </w:pPr>
+            <w:r>
+              <w:t>+</w:t>
+            </w:r>
           </w:p>
         </w:tc>
         <w:tc>
@@ -1979,6 +2095,9 @@
             <w:pPr>
               <w:spacing w:line="259" w:lineRule="auto"/>
             </w:pPr>
+            <w:r>
+              <w:t>+</w:t>
+            </w:r>
           </w:p>
         </w:tc>
       </w:tr>
@@ -2019,7 +2138,7 @@
           </w:tcPr>
           <w:p>
             <w:r>
-              <w:t>Brugeren indtaster nye informationer i infoboksen.</w:t>
+              <w:t>Alle alternative flows gennemgås</w:t>
             </w:r>
           </w:p>
         </w:tc>
@@ -2042,13 +2161,21 @@
           <w:tcPr>
             <w:tcW w:w="1562" w:type="dxa"/>
           </w:tcPr>
-          <w:p/>
+          <w:p>
+            <w:r>
+              <w:t>+</w:t>
+            </w:r>
+          </w:p>
         </w:tc>
         <w:tc>
           <w:tcPr>
             <w:tcW w:w="1408" w:type="dxa"/>
           </w:tcPr>
-          <w:p/>
+          <w:p>
+            <w:r>
+              <w:t>+</w:t>
+            </w:r>
+          </w:p>
         </w:tc>
       </w:tr>
       <w:tr>
@@ -2078,8 +2205,11 @@
           </w:p>
           <w:p>
             <w:r>
+              <w:t xml:space="preserve">Bruger trykker på </w:t>
+            </w:r>
+            <w:r>
               <w:lastRenderedPageBreak/>
-              <w:t>Bruger trykker på "Gem" og ændringerne gemmes i varen.</w:t>
+              <w:t>"Gem" og ændringerne gemmes i varen.</w:t>
             </w:r>
           </w:p>
         </w:tc>
@@ -2095,11 +2225,7 @@
             </w:pPr>
             <w:r>
               <w:lastRenderedPageBreak/>
-              <w:t xml:space="preserve">Bruger trykker på </w:t>
-            </w:r>
-            <w:r>
-              <w:lastRenderedPageBreak/>
-              <w:t>"Gem".</w:t>
+              <w:t>Bruger trykker på "Gem".</w:t>
             </w:r>
             <w:r>
               <w:rPr>
@@ -2128,11 +2254,11 @@
             </w:pPr>
             <w:r>
               <w:lastRenderedPageBreak/>
-              <w:t xml:space="preserve">Varens </w:t>
+              <w:t xml:space="preserve">Varens informationer er </w:t>
             </w:r>
             <w:r>
               <w:lastRenderedPageBreak/>
-              <w:t xml:space="preserve">informationer er ændret på listen. </w:t>
+              <w:t xml:space="preserve">ændret på listen. </w:t>
             </w:r>
           </w:p>
           <w:p>
@@ -2150,13 +2276,22 @@
           <w:tcPr>
             <w:tcW w:w="1562" w:type="dxa"/>
           </w:tcPr>
-          <w:p/>
+          <w:p>
+            <w:r>
+              <w:lastRenderedPageBreak/>
+              <w:t>+</w:t>
+            </w:r>
+          </w:p>
         </w:tc>
         <w:tc>
           <w:tcPr>
             <w:tcW w:w="1408" w:type="dxa"/>
           </w:tcPr>
-          <w:p/>
+          <w:p>
+            <w:r>
+              <w:t>+</w:t>
+            </w:r>
+          </w:p>
         </w:tc>
       </w:tr>
     </w:tbl>
@@ -2873,6 +3008,9 @@
             <w:pPr>
               <w:spacing w:after="0"/>
             </w:pPr>
+            <w:r>
+              <w:t>+</w:t>
+            </w:r>
           </w:p>
         </w:tc>
         <w:tc>
@@ -2883,6 +3021,9 @@
             <w:pPr>
               <w:spacing w:after="0"/>
             </w:pPr>
+            <w:r>
+              <w:t>+</w:t>
+            </w:r>
           </w:p>
         </w:tc>
       </w:tr>
@@ -2890,7 +3031,6 @@
     <w:p/>
     <w:p>
       <w:r>
-        <w:lastRenderedPageBreak/>
         <w:t>Prækondition</w:t>
       </w:r>
       <w:r>
@@ -2927,6 +3067,7 @@
               <w:rPr>
                 <w:b/>
               </w:rPr>
+              <w:lastRenderedPageBreak/>
               <w:t>UC4</w:t>
             </w:r>
             <w:r>
@@ -3378,6 +3519,9 @@
             <w:pPr>
               <w:spacing w:line="259" w:lineRule="auto"/>
             </w:pPr>
+            <w:r>
+              <w:t>+</w:t>
+            </w:r>
           </w:p>
         </w:tc>
         <w:tc>
@@ -3388,6 +3532,9 @@
             <w:pPr>
               <w:spacing w:line="259" w:lineRule="auto"/>
             </w:pPr>
+            <w:r>
+              <w:t>+</w:t>
+            </w:r>
           </w:p>
         </w:tc>
       </w:tr>
@@ -3611,6 +3758,9 @@
             <w:pPr>
               <w:spacing w:line="259" w:lineRule="auto"/>
             </w:pPr>
+            <w:r>
+              <w:t>+</w:t>
+            </w:r>
           </w:p>
         </w:tc>
         <w:tc>
@@ -3621,6 +3771,9 @@
             <w:pPr>
               <w:spacing w:line="259" w:lineRule="auto"/>
             </w:pPr>
+            <w:r>
+              <w:t>+</w:t>
+            </w:r>
           </w:p>
         </w:tc>
       </w:tr>
@@ -3669,21 +3822,27 @@
             <w:r>
               <w:t>Notifikationen fjernes</w:t>
             </w:r>
-            <w:bookmarkStart w:id="0" w:name="_GoBack"/>
-            <w:bookmarkEnd w:id="0"/>
           </w:p>
         </w:tc>
         <w:tc>
           <w:tcPr>
             <w:tcW w:w="1562" w:type="dxa"/>
           </w:tcPr>
-          <w:p/>
+          <w:p>
+            <w:r>
+              <w:t>+</w:t>
+            </w:r>
+          </w:p>
         </w:tc>
         <w:tc>
           <w:tcPr>
             <w:tcW w:w="1408" w:type="dxa"/>
           </w:tcPr>
-          <w:p/>
+          <w:p>
+            <w:r>
+              <w:t>+</w:t>
+            </w:r>
+          </w:p>
         </w:tc>
       </w:tr>
     </w:tbl>
@@ -3913,11 +4072,7 @@
               <w:t xml:space="preserve"> </w:t>
             </w:r>
             <w:r>
-              <w:t xml:space="preserve">om de respektive accepttests for de funktionelle krav, også kan udføres </w:t>
-            </w:r>
-            <w:r>
-              <w:lastRenderedPageBreak/>
-              <w:t>på web-app’en.</w:t>
+              <w:t>om de respektive accepttests for de funktionelle krav, også kan udføres på web-app’en.</w:t>
             </w:r>
             <w:r>
               <w:t xml:space="preserve"> </w:t>
@@ -3933,15 +4088,10 @@
               <w:spacing w:line="259" w:lineRule="auto"/>
             </w:pPr>
             <w:r>
-              <w:lastRenderedPageBreak/>
               <w:t xml:space="preserve">De samme muligheder er tilgængelige </w:t>
             </w:r>
             <w:r>
-              <w:t xml:space="preserve">på web-app’en, som på </w:t>
-            </w:r>
-            <w:r>
-              <w:lastRenderedPageBreak/>
-              <w:t>Fridge-app’en.</w:t>
+              <w:t>på web-app’en, som på Fridge-app’en.</w:t>
             </w:r>
           </w:p>
         </w:tc>
@@ -4186,6 +4336,9 @@
             <w:pPr>
               <w:spacing w:line="259" w:lineRule="auto"/>
             </w:pPr>
+            <w:r>
+              <w:t>+</w:t>
+            </w:r>
           </w:p>
         </w:tc>
         <w:tc>
@@ -4196,6 +4349,9 @@
             <w:pPr>
               <w:spacing w:line="259" w:lineRule="auto"/>
             </w:pPr>
+            <w:r>
+              <w:t>+</w:t>
+            </w:r>
           </w:p>
         </w:tc>
       </w:tr>
@@ -4261,6 +4417,9 @@
             <w:pPr>
               <w:spacing w:line="259" w:lineRule="auto"/>
             </w:pPr>
+            <w:r>
+              <w:t>+</w:t>
+            </w:r>
           </w:p>
         </w:tc>
         <w:tc>
@@ -4271,6 +4430,9 @@
             <w:pPr>
               <w:spacing w:line="259" w:lineRule="auto"/>
             </w:pPr>
+            <w:r>
+              <w:t>+</w:t>
+            </w:r>
           </w:p>
         </w:tc>
       </w:tr>
@@ -4575,6 +4737,9 @@
             <w:pPr>
               <w:spacing w:line="259" w:lineRule="auto"/>
             </w:pPr>
+            <w:r>
+              <w:t>+</w:t>
+            </w:r>
           </w:p>
         </w:tc>
         <w:tc>
@@ -4585,6 +4750,9 @@
             <w:pPr>
               <w:spacing w:line="259" w:lineRule="auto"/>
             </w:pPr>
+            <w:r>
+              <w:t>+</w:t>
+            </w:r>
           </w:p>
         </w:tc>
       </w:tr>
@@ -4650,6 +4818,9 @@
             <w:pPr>
               <w:spacing w:line="259" w:lineRule="auto"/>
             </w:pPr>
+            <w:r>
+              <w:t>+</w:t>
+            </w:r>
           </w:p>
         </w:tc>
         <w:tc>
@@ -4660,6 +4831,11 @@
             <w:pPr>
               <w:spacing w:line="259" w:lineRule="auto"/>
             </w:pPr>
+            <w:r>
+              <w:t>+</w:t>
+            </w:r>
+            <w:bookmarkStart w:id="0" w:name="_GoBack"/>
+            <w:bookmarkEnd w:id="0"/>
           </w:p>
         </w:tc>
       </w:tr>
@@ -4700,11 +4876,7 @@
           </w:tcPr>
           <w:p>
             <w:r>
-              <w:t xml:space="preserve">Først UC5, og herefter UC2 udføres på Fridge app, hvorefter der testes visuelt, at varen </w:t>
-            </w:r>
-            <w:r>
-              <w:lastRenderedPageBreak/>
-              <w:t>er tilføjet.</w:t>
+              <w:t>Først UC5, og herefter UC2 udføres på Fridge app, hvorefter der testes visuelt, at varen er tilføjet.</w:t>
             </w:r>
           </w:p>
         </w:tc>
@@ -4717,7 +4889,6 @@
               <w:spacing w:line="259" w:lineRule="auto"/>
             </w:pPr>
             <w:r>
-              <w:lastRenderedPageBreak/>
               <w:t>Varen er tilføjet.</w:t>
             </w:r>
           </w:p>
@@ -4730,6 +4901,9 @@
             <w:pPr>
               <w:spacing w:line="259" w:lineRule="auto"/>
             </w:pPr>
+            <w:r>
+              <w:t>+</w:t>
+            </w:r>
           </w:p>
         </w:tc>
         <w:tc>
@@ -4740,6 +4914,9 @@
             <w:pPr>
               <w:spacing w:line="259" w:lineRule="auto"/>
             </w:pPr>
+            <w:r>
+              <w:t>+</w:t>
+            </w:r>
           </w:p>
         </w:tc>
       </w:tr>
@@ -4806,6 +4983,9 @@
             <w:pPr>
               <w:spacing w:line="259" w:lineRule="auto"/>
             </w:pPr>
+            <w:r>
+              <w:t>+</w:t>
+            </w:r>
           </w:p>
         </w:tc>
         <w:tc>
@@ -4816,6 +4996,9 @@
             <w:pPr>
               <w:spacing w:line="259" w:lineRule="auto"/>
             </w:pPr>
+            <w:r>
+              <w:t>+</w:t>
+            </w:r>
           </w:p>
         </w:tc>
       </w:tr>
@@ -4881,6 +5064,9 @@
             <w:pPr>
               <w:spacing w:line="259" w:lineRule="auto"/>
             </w:pPr>
+            <w:r>
+              <w:t>+</w:t>
+            </w:r>
           </w:p>
         </w:tc>
         <w:tc>
@@ -4891,6 +5077,9 @@
             <w:pPr>
               <w:spacing w:line="259" w:lineRule="auto"/>
             </w:pPr>
+            <w:r>
+              <w:t>+</w:t>
+            </w:r>
           </w:p>
         </w:tc>
       </w:tr>
@@ -4979,6 +5168,9 @@
             <w:pPr>
               <w:spacing w:line="259" w:lineRule="auto"/>
             </w:pPr>
+            <w:r>
+              <w:t>+</w:t>
+            </w:r>
           </w:p>
         </w:tc>
         <w:tc>
@@ -4989,6 +5181,9 @@
             <w:pPr>
               <w:spacing w:line="259" w:lineRule="auto"/>
             </w:pPr>
+            <w:r>
+              <w:t>+</w:t>
+            </w:r>
           </w:p>
         </w:tc>
       </w:tr>
@@ -5071,6 +5266,9 @@
             <w:pPr>
               <w:spacing w:line="259" w:lineRule="auto"/>
             </w:pPr>
+            <w:r>
+              <w:t>+</w:t>
+            </w:r>
           </w:p>
         </w:tc>
         <w:tc>
@@ -5081,6 +5279,9 @@
             <w:pPr>
               <w:spacing w:line="259" w:lineRule="auto"/>
             </w:pPr>
+            <w:r>
+              <w:t>+</w:t>
+            </w:r>
           </w:p>
         </w:tc>
       </w:tr>
@@ -5281,6 +5482,9 @@
             <w:pPr>
               <w:spacing w:line="259" w:lineRule="auto"/>
             </w:pPr>
+            <w:r>
+              <w:t>+</w:t>
+            </w:r>
           </w:p>
         </w:tc>
         <w:tc>
@@ -5291,6 +5495,9 @@
             <w:pPr>
               <w:spacing w:line="259" w:lineRule="auto"/>
             </w:pPr>
+            <w:r>
+              <w:t>+</w:t>
+            </w:r>
           </w:p>
         </w:tc>
       </w:tr>
@@ -5309,7 +5516,7 @@
 </file>
 
 <file path=word/numbering.xml><?xml version="1.0" encoding="utf-8"?>
-<w:numbering xmlns:wpc="http://schemas.microsoft.com/office/word/2010/wordprocessingCanvas" xmlns:mc="http://schemas.openxmlformats.org/markup-compatibility/2006" xmlns:o="urn:schemas-microsoft-com:office:office" xmlns:r="http://schemas.openxmlformats.org/officeDocument/2006/relationships" xmlns:m="http://schemas.openxmlformats.org/officeDocument/2006/math" xmlns:v="urn:schemas-microsoft-com:vml" xmlns:wp14="http://schemas.microsoft.com/office/word/2010/wordprocessingDrawing" xmlns:wp="http://schemas.openxmlformats.org/drawingml/2006/wordprocessingDrawing" xmlns:w10="urn:schemas-microsoft-com:office:word" xmlns:w="http://schemas.openxmlformats.org/wordprocessingml/2006/main" xmlns:w14="http://schemas.microsoft.com/office/word/2010/wordml" xmlns:wpg="http://schemas.microsoft.com/office/word/2010/wordprocessingGroup" xmlns:wpi="http://schemas.microsoft.com/office/word/2010/wordprocessingInk" xmlns:wne="http://schemas.microsoft.com/office/word/2006/wordml" xmlns:wps="http://schemas.microsoft.com/office/word/2010/wordprocessingShape" mc:Ignorable="w14 wp14">
+<w:numbering xmlns:wpc="http://schemas.microsoft.com/office/word/2010/wordprocessingCanvas" xmlns:mc="http://schemas.openxmlformats.org/markup-compatibility/2006" xmlns:o="urn:schemas-microsoft-com:office:office" xmlns:r="http://schemas.openxmlformats.org/officeDocument/2006/relationships" xmlns:m="http://schemas.openxmlformats.org/officeDocument/2006/math" xmlns:v="urn:schemas-microsoft-com:vml" xmlns:wp14="http://schemas.microsoft.com/office/word/2010/wordprocessingDrawing" xmlns:wp="http://schemas.openxmlformats.org/drawingml/2006/wordprocessingDrawing" xmlns:w10="urn:schemas-microsoft-com:office:word" xmlns:w="http://schemas.openxmlformats.org/wordprocessingml/2006/main" xmlns:w14="http://schemas.microsoft.com/office/word/2010/wordml" xmlns:w15="http://schemas.microsoft.com/office/word/2012/wordml" xmlns:wpg="http://schemas.microsoft.com/office/word/2010/wordprocessingGroup" xmlns:wpi="http://schemas.microsoft.com/office/word/2010/wordprocessingInk" xmlns:wne="http://schemas.microsoft.com/office/word/2006/wordml" xmlns:wps="http://schemas.microsoft.com/office/word/2010/wordprocessingShape" mc:Ignorable="w14 w15 wp14">
   <w:abstractNum w:abstractNumId="0">
     <w:nsid w:val="078708AA"/>
     <w:multiLevelType w:val="hybridMultilevel"/>
@@ -5522,7 +5729,7 @@
 </file>
 
 <file path=word/styles.xml><?xml version="1.0" encoding="utf-8"?>
-<w:styles xmlns:mc="http://schemas.openxmlformats.org/markup-compatibility/2006" xmlns:r="http://schemas.openxmlformats.org/officeDocument/2006/relationships" xmlns:w="http://schemas.openxmlformats.org/wordprocessingml/2006/main" xmlns:w14="http://schemas.microsoft.com/office/word/2010/wordml" mc:Ignorable="w14">
+<w:styles xmlns:mc="http://schemas.openxmlformats.org/markup-compatibility/2006" xmlns:r="http://schemas.openxmlformats.org/officeDocument/2006/relationships" xmlns:w="http://schemas.openxmlformats.org/wordprocessingml/2006/main" xmlns:w14="http://schemas.microsoft.com/office/word/2010/wordml" xmlns:w15="http://schemas.microsoft.com/office/word/2012/wordml" mc:Ignorable="w14 w15">
   <w:docDefaults>
     <w:rPrDefault>
       <w:rPr>
@@ -5538,144 +5745,378 @@
       </w:pPr>
     </w:pPrDefault>
   </w:docDefaults>
-  <w:latentStyles w:defLockedState="0" w:defUIPriority="99" w:defSemiHidden="1" w:defUnhideWhenUsed="1" w:defQFormat="0" w:count="267">
-    <w:lsdException w:name="Normal" w:semiHidden="0" w:uiPriority="0" w:unhideWhenUsed="0" w:qFormat="1"/>
-    <w:lsdException w:name="heading 1" w:semiHidden="0" w:uiPriority="9" w:unhideWhenUsed="0" w:qFormat="1"/>
-    <w:lsdException w:name="heading 2" w:uiPriority="9" w:qFormat="1"/>
-    <w:lsdException w:name="heading 3" w:uiPriority="9" w:qFormat="1"/>
-    <w:lsdException w:name="heading 4" w:uiPriority="9" w:qFormat="1"/>
-    <w:lsdException w:name="heading 5" w:uiPriority="9" w:qFormat="1"/>
-    <w:lsdException w:name="heading 6" w:uiPriority="9" w:qFormat="1"/>
-    <w:lsdException w:name="heading 7" w:uiPriority="9" w:qFormat="1"/>
-    <w:lsdException w:name="heading 8" w:uiPriority="9" w:qFormat="1"/>
-    <w:lsdException w:name="heading 9" w:uiPriority="9" w:qFormat="1"/>
-    <w:lsdException w:name="toc 1" w:uiPriority="39"/>
-    <w:lsdException w:name="toc 2" w:uiPriority="39"/>
-    <w:lsdException w:name="toc 3" w:uiPriority="39"/>
-    <w:lsdException w:name="toc 4" w:uiPriority="39"/>
-    <w:lsdException w:name="toc 5" w:uiPriority="39"/>
-    <w:lsdException w:name="toc 6" w:uiPriority="39"/>
-    <w:lsdException w:name="toc 7" w:uiPriority="39"/>
-    <w:lsdException w:name="toc 8" w:uiPriority="39"/>
-    <w:lsdException w:name="toc 9" w:uiPriority="39"/>
-    <w:lsdException w:name="caption" w:uiPriority="35" w:qFormat="1"/>
-    <w:lsdException w:name="Title" w:semiHidden="0" w:uiPriority="10" w:unhideWhenUsed="0" w:qFormat="1"/>
-    <w:lsdException w:name="Default Paragraph Font" w:uiPriority="1"/>
-    <w:lsdException w:name="Subtitle" w:semiHidden="0" w:uiPriority="11" w:unhideWhenUsed="0" w:qFormat="1"/>
-    <w:lsdException w:name="Strong" w:semiHidden="0" w:uiPriority="22" w:unhideWhenUsed="0" w:qFormat="1"/>
-    <w:lsdException w:name="Emphasis" w:semiHidden="0" w:uiPriority="20" w:unhideWhenUsed="0" w:qFormat="1"/>
-    <w:lsdException w:name="Table Grid" w:semiHidden="0" w:uiPriority="59" w:unhideWhenUsed="0"/>
-    <w:lsdException w:name="Placeholder Text" w:unhideWhenUsed="0"/>
-    <w:lsdException w:name="No Spacing" w:semiHidden="0" w:uiPriority="1" w:unhideWhenUsed="0" w:qFormat="1"/>
-    <w:lsdException w:name="Light Shading" w:semiHidden="0" w:uiPriority="60" w:unhideWhenUsed="0"/>
-    <w:lsdException w:name="Light List" w:semiHidden="0" w:uiPriority="61" w:unhideWhenUsed="0"/>
-    <w:lsdException w:name="Light Grid" w:semiHidden="0" w:uiPriority="62" w:unhideWhenUsed="0"/>
-    <w:lsdException w:name="Medium Shading 1" w:semiHidden="0" w:uiPriority="63" w:unhideWhenUsed="0"/>
-    <w:lsdException w:name="Medium Shading 2" w:semiHidden="0" w:uiPriority="64" w:unhideWhenUsed="0"/>
-    <w:lsdException w:name="Medium List 1" w:semiHidden="0" w:uiPriority="65" w:unhideWhenUsed="0"/>
-    <w:lsdException w:name="Medium List 2" w:semiHidden="0" w:uiPriority="66" w:unhideWhenUsed="0"/>
-    <w:lsdException w:name="Medium Grid 1" w:semiHidden="0" w:uiPriority="67" w:unhideWhenUsed="0"/>
-    <w:lsdException w:name="Medium Grid 2" w:semiHidden="0" w:uiPriority="68" w:unhideWhenUsed="0"/>
-    <w:lsdException w:name="Medium Grid 3" w:semiHidden="0" w:uiPriority="69" w:unhideWhenUsed="0"/>
-    <w:lsdException w:name="Dark List" w:semiHidden="0" w:uiPriority="70" w:unhideWhenUsed="0"/>
-    <w:lsdException w:name="Colorful Shading" w:semiHidden="0" w:uiPriority="71" w:unhideWhenUsed="0"/>
-    <w:lsdException w:name="Colorful List" w:semiHidden="0" w:uiPriority="72" w:unhideWhenUsed="0"/>
-    <w:lsdException w:name="Colorful Grid" w:semiHidden="0" w:uiPriority="73" w:unhideWhenUsed="0"/>
-    <w:lsdException w:name="Light Shading Accent 1" w:semiHidden="0" w:uiPriority="60" w:unhideWhenUsed="0"/>
-    <w:lsdException w:name="Light List Accent 1" w:semiHidden="0" w:uiPriority="61" w:unhideWhenUsed="0"/>
-    <w:lsdException w:name="Light Grid Accent 1" w:semiHidden="0" w:uiPriority="62" w:unhideWhenUsed="0"/>
-    <w:lsdException w:name="Medium Shading 1 Accent 1" w:semiHidden="0" w:uiPriority="63" w:unhideWhenUsed="0"/>
-    <w:lsdException w:name="Medium Shading 2 Accent 1" w:semiHidden="0" w:uiPriority="64" w:unhideWhenUsed="0"/>
-    <w:lsdException w:name="Medium List 1 Accent 1" w:semiHidden="0" w:uiPriority="65" w:unhideWhenUsed="0"/>
-    <w:lsdException w:name="Revision" w:unhideWhenUsed="0"/>
-    <w:lsdException w:name="List Paragraph" w:semiHidden="0" w:uiPriority="34" w:unhideWhenUsed="0" w:qFormat="1"/>
-    <w:lsdException w:name="Quote" w:semiHidden="0" w:uiPriority="29" w:unhideWhenUsed="0" w:qFormat="1"/>
-    <w:lsdException w:name="Intense Quote" w:semiHidden="0" w:uiPriority="30" w:unhideWhenUsed="0" w:qFormat="1"/>
-    <w:lsdException w:name="Medium List 2 Accent 1" w:semiHidden="0" w:uiPriority="66" w:unhideWhenUsed="0"/>
-    <w:lsdException w:name="Medium Grid 1 Accent 1" w:semiHidden="0" w:uiPriority="67" w:unhideWhenUsed="0"/>
-    <w:lsdException w:name="Medium Grid 2 Accent 1" w:semiHidden="0" w:uiPriority="68" w:unhideWhenUsed="0"/>
-    <w:lsdException w:name="Medium Grid 3 Accent 1" w:semiHidden="0" w:uiPriority="69" w:unhideWhenUsed="0"/>
-    <w:lsdException w:name="Dark List Accent 1" w:semiHidden="0" w:uiPriority="70" w:unhideWhenUsed="0"/>
-    <w:lsdException w:name="Colorful Shading Accent 1" w:semiHidden="0" w:uiPriority="71" w:unhideWhenUsed="0"/>
-    <w:lsdException w:name="Colorful List Accent 1" w:semiHidden="0" w:uiPriority="72" w:unhideWhenUsed="0"/>
-    <w:lsdException w:name="Colorful Grid Accent 1" w:semiHidden="0" w:uiPriority="73" w:unhideWhenUsed="0"/>
-    <w:lsdException w:name="Light Shading Accent 2" w:semiHidden="0" w:uiPriority="60" w:unhideWhenUsed="0"/>
-    <w:lsdException w:name="Light List Accent 2" w:semiHidden="0" w:uiPriority="61" w:unhideWhenUsed="0"/>
-    <w:lsdException w:name="Light Grid Accent 2" w:semiHidden="0" w:uiPriority="62" w:unhideWhenUsed="0"/>
-    <w:lsdException w:name="Medium Shading 1 Accent 2" w:semiHidden="0" w:uiPriority="63" w:unhideWhenUsed="0"/>
-    <w:lsdException w:name="Medium Shading 2 Accent 2" w:semiHidden="0" w:uiPriority="64" w:unhideWhenUsed="0"/>
-    <w:lsdException w:name="Medium List 1 Accent 2" w:semiHidden="0" w:uiPriority="65" w:unhideWhenUsed="0"/>
-    <w:lsdException w:name="Medium List 2 Accent 2" w:semiHidden="0" w:uiPriority="66" w:unhideWhenUsed="0"/>
-    <w:lsdException w:name="Medium Grid 1 Accent 2" w:semiHidden="0" w:uiPriority="67" w:unhideWhenUsed="0"/>
-    <w:lsdException w:name="Medium Grid 2 Accent 2" w:semiHidden="0" w:uiPriority="68" w:unhideWhenUsed="0"/>
-    <w:lsdException w:name="Medium Grid 3 Accent 2" w:semiHidden="0" w:uiPriority="69" w:unhideWhenUsed="0"/>
-    <w:lsdException w:name="Dark List Accent 2" w:semiHidden="0" w:uiPriority="70" w:unhideWhenUsed="0"/>
-    <w:lsdException w:name="Colorful Shading Accent 2" w:semiHidden="0" w:uiPriority="71" w:unhideWhenUsed="0"/>
-    <w:lsdException w:name="Colorful List Accent 2" w:semiHidden="0" w:uiPriority="72" w:unhideWhenUsed="0"/>
-    <w:lsdException w:name="Colorful Grid Accent 2" w:semiHidden="0" w:uiPriority="73" w:unhideWhenUsed="0"/>
-    <w:lsdException w:name="Light Shading Accent 3" w:semiHidden="0" w:uiPriority="60" w:unhideWhenUsed="0"/>
-    <w:lsdException w:name="Light List Accent 3" w:semiHidden="0" w:uiPriority="61" w:unhideWhenUsed="0"/>
-    <w:lsdException w:name="Light Grid Accent 3" w:semiHidden="0" w:uiPriority="62" w:unhideWhenUsed="0"/>
-    <w:lsdException w:name="Medium Shading 1 Accent 3" w:semiHidden="0" w:uiPriority="63" w:unhideWhenUsed="0"/>
-    <w:lsdException w:name="Medium Shading 2 Accent 3" w:semiHidden="0" w:uiPriority="64" w:unhideWhenUsed="0"/>
-    <w:lsdException w:name="Medium List 1 Accent 3" w:semiHidden="0" w:uiPriority="65" w:unhideWhenUsed="0"/>
-    <w:lsdException w:name="Medium List 2 Accent 3" w:semiHidden="0" w:uiPriority="66" w:unhideWhenUsed="0"/>
-    <w:lsdException w:name="Medium Grid 1 Accent 3" w:semiHidden="0" w:uiPriority="67" w:unhideWhenUsed="0"/>
-    <w:lsdException w:name="Medium Grid 2 Accent 3" w:semiHidden="0" w:uiPriority="68" w:unhideWhenUsed="0"/>
-    <w:lsdException w:name="Medium Grid 3 Accent 3" w:semiHidden="0" w:uiPriority="69" w:unhideWhenUsed="0"/>
-    <w:lsdException w:name="Dark List Accent 3" w:semiHidden="0" w:uiPriority="70" w:unhideWhenUsed="0"/>
-    <w:lsdException w:name="Colorful Shading Accent 3" w:semiHidden="0" w:uiPriority="71" w:unhideWhenUsed="0"/>
-    <w:lsdException w:name="Colorful List Accent 3" w:semiHidden="0" w:uiPriority="72" w:unhideWhenUsed="0"/>
-    <w:lsdException w:name="Colorful Grid Accent 3" w:semiHidden="0" w:uiPriority="73" w:unhideWhenUsed="0"/>
-    <w:lsdException w:name="Light Shading Accent 4" w:semiHidden="0" w:uiPriority="60" w:unhideWhenUsed="0"/>
-    <w:lsdException w:name="Light List Accent 4" w:semiHidden="0" w:uiPriority="61" w:unhideWhenUsed="0"/>
-    <w:lsdException w:name="Light Grid Accent 4" w:semiHidden="0" w:uiPriority="62" w:unhideWhenUsed="0"/>
-    <w:lsdException w:name="Medium Shading 1 Accent 4" w:semiHidden="0" w:uiPriority="63" w:unhideWhenUsed="0"/>
-    <w:lsdException w:name="Medium Shading 2 Accent 4" w:semiHidden="0" w:uiPriority="64" w:unhideWhenUsed="0"/>
-    <w:lsdException w:name="Medium List 1 Accent 4" w:semiHidden="0" w:uiPriority="65" w:unhideWhenUsed="0"/>
-    <w:lsdException w:name="Medium List 2 Accent 4" w:semiHidden="0" w:uiPriority="66" w:unhideWhenUsed="0"/>
-    <w:lsdException w:name="Medium Grid 1 Accent 4" w:semiHidden="0" w:uiPriority="67" w:unhideWhenUsed="0"/>
-    <w:lsdException w:name="Medium Grid 2 Accent 4" w:semiHidden="0" w:uiPriority="68" w:unhideWhenUsed="0"/>
-    <w:lsdException w:name="Medium Grid 3 Accent 4" w:semiHidden="0" w:uiPriority="69" w:unhideWhenUsed="0"/>
-    <w:lsdException w:name="Dark List Accent 4" w:semiHidden="0" w:uiPriority="70" w:unhideWhenUsed="0"/>
-    <w:lsdException w:name="Colorful Shading Accent 4" w:semiHidden="0" w:uiPriority="71" w:unhideWhenUsed="0"/>
-    <w:lsdException w:name="Colorful List Accent 4" w:semiHidden="0" w:uiPriority="72" w:unhideWhenUsed="0"/>
-    <w:lsdException w:name="Colorful Grid Accent 4" w:semiHidden="0" w:uiPriority="73" w:unhideWhenUsed="0"/>
-    <w:lsdException w:name="Light Shading Accent 5" w:semiHidden="0" w:uiPriority="60" w:unhideWhenUsed="0"/>
-    <w:lsdException w:name="Light List Accent 5" w:semiHidden="0" w:uiPriority="61" w:unhideWhenUsed="0"/>
-    <w:lsdException w:name="Light Grid Accent 5" w:semiHidden="0" w:uiPriority="62" w:unhideWhenUsed="0"/>
-    <w:lsdException w:name="Medium Shading 1 Accent 5" w:semiHidden="0" w:uiPriority="63" w:unhideWhenUsed="0"/>
-    <w:lsdException w:name="Medium Shading 2 Accent 5" w:semiHidden="0" w:uiPriority="64" w:unhideWhenUsed="0"/>
-    <w:lsdException w:name="Medium List 1 Accent 5" w:semiHidden="0" w:uiPriority="65" w:unhideWhenUsed="0"/>
-    <w:lsdException w:name="Medium List 2 Accent 5" w:semiHidden="0" w:uiPriority="66" w:unhideWhenUsed="0"/>
-    <w:lsdException w:name="Medium Grid 1 Accent 5" w:semiHidden="0" w:uiPriority="67" w:unhideWhenUsed="0"/>
-    <w:lsdException w:name="Medium Grid 2 Accent 5" w:semiHidden="0" w:uiPriority="68" w:unhideWhenUsed="0"/>
-    <w:lsdException w:name="Medium Grid 3 Accent 5" w:semiHidden="0" w:uiPriority="69" w:unhideWhenUsed="0"/>
-    <w:lsdException w:name="Dark List Accent 5" w:semiHidden="0" w:uiPriority="70" w:unhideWhenUsed="0"/>
-    <w:lsdException w:name="Colorful Shading Accent 5" w:semiHidden="0" w:uiPriority="71" w:unhideWhenUsed="0"/>
-    <w:lsdException w:name="Colorful List Accent 5" w:semiHidden="0" w:uiPriority="72" w:unhideWhenUsed="0"/>
-    <w:lsdException w:name="Colorful Grid Accent 5" w:semiHidden="0" w:uiPriority="73" w:unhideWhenUsed="0"/>
-    <w:lsdException w:name="Light Shading Accent 6" w:semiHidden="0" w:uiPriority="60" w:unhideWhenUsed="0"/>
-    <w:lsdException w:name="Light List Accent 6" w:semiHidden="0" w:uiPriority="61" w:unhideWhenUsed="0"/>
-    <w:lsdException w:name="Light Grid Accent 6" w:semiHidden="0" w:uiPriority="62" w:unhideWhenUsed="0"/>
-    <w:lsdException w:name="Medium Shading 1 Accent 6" w:semiHidden="0" w:uiPriority="63" w:unhideWhenUsed="0"/>
-    <w:lsdException w:name="Medium Shading 2 Accent 6" w:semiHidden="0" w:uiPriority="64" w:unhideWhenUsed="0"/>
-    <w:lsdException w:name="Medium List 1 Accent 6" w:semiHidden="0" w:uiPriority="65" w:unhideWhenUsed="0"/>
-    <w:lsdException w:name="Medium List 2 Accent 6" w:semiHidden="0" w:uiPriority="66" w:unhideWhenUsed="0"/>
-    <w:lsdException w:name="Medium Grid 1 Accent 6" w:semiHidden="0" w:uiPriority="67" w:unhideWhenUsed="0"/>
-    <w:lsdException w:name="Medium Grid 2 Accent 6" w:semiHidden="0" w:uiPriority="68" w:unhideWhenUsed="0"/>
-    <w:lsdException w:name="Medium Grid 3 Accent 6" w:semiHidden="0" w:uiPriority="69" w:unhideWhenUsed="0"/>
-    <w:lsdException w:name="Dark List Accent 6" w:semiHidden="0" w:uiPriority="70" w:unhideWhenUsed="0"/>
-    <w:lsdException w:name="Colorful Shading Accent 6" w:semiHidden="0" w:uiPriority="71" w:unhideWhenUsed="0"/>
-    <w:lsdException w:name="Colorful List Accent 6" w:semiHidden="0" w:uiPriority="72" w:unhideWhenUsed="0"/>
-    <w:lsdException w:name="Colorful Grid Accent 6" w:semiHidden="0" w:uiPriority="73" w:unhideWhenUsed="0"/>
-    <w:lsdException w:name="Subtle Emphasis" w:semiHidden="0" w:uiPriority="19" w:unhideWhenUsed="0" w:qFormat="1"/>
-    <w:lsdException w:name="Intense Emphasis" w:semiHidden="0" w:uiPriority="21" w:unhideWhenUsed="0" w:qFormat="1"/>
-    <w:lsdException w:name="Subtle Reference" w:semiHidden="0" w:uiPriority="31" w:unhideWhenUsed="0" w:qFormat="1"/>
-    <w:lsdException w:name="Intense Reference" w:semiHidden="0" w:uiPriority="32" w:unhideWhenUsed="0" w:qFormat="1"/>
-    <w:lsdException w:name="Book Title" w:semiHidden="0" w:uiPriority="33" w:unhideWhenUsed="0" w:qFormat="1"/>
-    <w:lsdException w:name="Bibliography" w:uiPriority="37"/>
-    <w:lsdException w:name="TOC Heading" w:uiPriority="39" w:qFormat="1"/>
+  <w:latentStyles w:defLockedState="0" w:defUIPriority="99" w:defSemiHidden="0" w:defUnhideWhenUsed="0" w:defQFormat="0" w:count="371">
+    <w:lsdException w:name="Normal" w:uiPriority="0" w:qFormat="1"/>
+    <w:lsdException w:name="heading 1" w:uiPriority="9" w:qFormat="1"/>
+    <w:lsdException w:name="heading 2" w:semiHidden="1" w:uiPriority="9" w:unhideWhenUsed="1" w:qFormat="1"/>
+    <w:lsdException w:name="heading 3" w:semiHidden="1" w:uiPriority="9" w:unhideWhenUsed="1" w:qFormat="1"/>
+    <w:lsdException w:name="heading 4" w:semiHidden="1" w:uiPriority="9" w:unhideWhenUsed="1" w:qFormat="1"/>
+    <w:lsdException w:name="heading 5" w:semiHidden="1" w:uiPriority="9" w:unhideWhenUsed="1" w:qFormat="1"/>
+    <w:lsdException w:name="heading 6" w:semiHidden="1" w:uiPriority="9" w:unhideWhenUsed="1" w:qFormat="1"/>
+    <w:lsdException w:name="heading 7" w:semiHidden="1" w:uiPriority="9" w:unhideWhenUsed="1" w:qFormat="1"/>
+    <w:lsdException w:name="heading 8" w:semiHidden="1" w:uiPriority="9" w:unhideWhenUsed="1" w:qFormat="1"/>
+    <w:lsdException w:name="heading 9" w:semiHidden="1" w:uiPriority="9" w:unhideWhenUsed="1" w:qFormat="1"/>
+    <w:lsdException w:name="index 1" w:semiHidden="1" w:unhideWhenUsed="1"/>
+    <w:lsdException w:name="index 2" w:semiHidden="1" w:unhideWhenUsed="1"/>
+    <w:lsdException w:name="index 3" w:semiHidden="1" w:unhideWhenUsed="1"/>
+    <w:lsdException w:name="index 4" w:semiHidden="1" w:unhideWhenUsed="1"/>
+    <w:lsdException w:name="index 5" w:semiHidden="1" w:unhideWhenUsed="1"/>
+    <w:lsdException w:name="index 6" w:semiHidden="1" w:unhideWhenUsed="1"/>
+    <w:lsdException w:name="index 7" w:semiHidden="1" w:unhideWhenUsed="1"/>
+    <w:lsdException w:name="index 8" w:semiHidden="1" w:unhideWhenUsed="1"/>
+    <w:lsdException w:name="index 9" w:semiHidden="1" w:unhideWhenUsed="1"/>
+    <w:lsdException w:name="toc 1" w:semiHidden="1" w:uiPriority="39" w:unhideWhenUsed="1"/>
+    <w:lsdException w:name="toc 2" w:semiHidden="1" w:uiPriority="39" w:unhideWhenUsed="1"/>
+    <w:lsdException w:name="toc 3" w:semiHidden="1" w:uiPriority="39" w:unhideWhenUsed="1"/>
+    <w:lsdException w:name="toc 4" w:semiHidden="1" w:uiPriority="39" w:unhideWhenUsed="1"/>
+    <w:lsdException w:name="toc 5" w:semiHidden="1" w:uiPriority="39" w:unhideWhenUsed="1"/>
+    <w:lsdException w:name="toc 6" w:semiHidden="1" w:uiPriority="39" w:unhideWhenUsed="1"/>
+    <w:lsdException w:name="toc 7" w:semiHidden="1" w:uiPriority="39" w:unhideWhenUsed="1"/>
+    <w:lsdException w:name="toc 8" w:semiHidden="1" w:uiPriority="39" w:unhideWhenUsed="1"/>
+    <w:lsdException w:name="toc 9" w:semiHidden="1" w:uiPriority="39" w:unhideWhenUsed="1"/>
+    <w:lsdException w:name="Normal Indent" w:semiHidden="1" w:unhideWhenUsed="1"/>
+    <w:lsdException w:name="footnote text" w:semiHidden="1" w:unhideWhenUsed="1"/>
+    <w:lsdException w:name="annotation text" w:semiHidden="1" w:unhideWhenUsed="1"/>
+    <w:lsdException w:name="header" w:semiHidden="1" w:unhideWhenUsed="1"/>
+    <w:lsdException w:name="footer" w:semiHidden="1" w:unhideWhenUsed="1"/>
+    <w:lsdException w:name="index heading" w:semiHidden="1" w:unhideWhenUsed="1"/>
+    <w:lsdException w:name="caption" w:semiHidden="1" w:uiPriority="35" w:unhideWhenUsed="1" w:qFormat="1"/>
+    <w:lsdException w:name="table of figures" w:semiHidden="1" w:unhideWhenUsed="1"/>
+    <w:lsdException w:name="envelope address" w:semiHidden="1" w:unhideWhenUsed="1"/>
+    <w:lsdException w:name="envelope return" w:semiHidden="1" w:unhideWhenUsed="1"/>
+    <w:lsdException w:name="footnote reference" w:semiHidden="1" w:unhideWhenUsed="1"/>
+    <w:lsdException w:name="annotation reference" w:semiHidden="1" w:unhideWhenUsed="1"/>
+    <w:lsdException w:name="line number" w:semiHidden="1" w:unhideWhenUsed="1"/>
+    <w:lsdException w:name="page number" w:semiHidden="1" w:unhideWhenUsed="1"/>
+    <w:lsdException w:name="endnote reference" w:semiHidden="1" w:unhideWhenUsed="1"/>
+    <w:lsdException w:name="endnote text" w:semiHidden="1" w:unhideWhenUsed="1"/>
+    <w:lsdException w:name="table of authorities" w:semiHidden="1" w:unhideWhenUsed="1"/>
+    <w:lsdException w:name="macro" w:semiHidden="1" w:unhideWhenUsed="1"/>
+    <w:lsdException w:name="toa heading" w:semiHidden="1" w:unhideWhenUsed="1"/>
+    <w:lsdException w:name="List" w:semiHidden="1" w:unhideWhenUsed="1"/>
+    <w:lsdException w:name="List Bullet" w:semiHidden="1" w:unhideWhenUsed="1"/>
+    <w:lsdException w:name="List Number" w:semiHidden="1" w:unhideWhenUsed="1"/>
+    <w:lsdException w:name="List 2" w:semiHidden="1" w:unhideWhenUsed="1"/>
+    <w:lsdException w:name="List 3" w:semiHidden="1" w:unhideWhenUsed="1"/>
+    <w:lsdException w:name="List 4" w:semiHidden="1" w:unhideWhenUsed="1"/>
+    <w:lsdException w:name="List 5" w:semiHidden="1" w:unhideWhenUsed="1"/>
+    <w:lsdException w:name="List Bullet 2" w:semiHidden="1" w:unhideWhenUsed="1"/>
+    <w:lsdException w:name="List Bullet 3" w:semiHidden="1" w:unhideWhenUsed="1"/>
+    <w:lsdException w:name="List Bullet 4" w:semiHidden="1" w:unhideWhenUsed="1"/>
+    <w:lsdException w:name="List Bullet 5" w:semiHidden="1" w:unhideWhenUsed="1"/>
+    <w:lsdException w:name="List Number 2" w:semiHidden="1" w:unhideWhenUsed="1"/>
+    <w:lsdException w:name="List Number 3" w:semiHidden="1" w:unhideWhenUsed="1"/>
+    <w:lsdException w:name="List Number 4" w:semiHidden="1" w:unhideWhenUsed="1"/>
+    <w:lsdException w:name="List Number 5" w:semiHidden="1" w:unhideWhenUsed="1"/>
+    <w:lsdException w:name="Title" w:uiPriority="10" w:qFormat="1"/>
+    <w:lsdException w:name="Closing" w:semiHidden="1" w:unhideWhenUsed="1"/>
+    <w:lsdException w:name="Signature" w:semiHidden="1" w:unhideWhenUsed="1"/>
+    <w:lsdException w:name="Default Paragraph Font" w:semiHidden="1" w:uiPriority="1" w:unhideWhenUsed="1"/>
+    <w:lsdException w:name="Body Text" w:semiHidden="1" w:unhideWhenUsed="1"/>
+    <w:lsdException w:name="Body Text Indent" w:semiHidden="1" w:unhideWhenUsed="1"/>
+    <w:lsdException w:name="List Continue" w:semiHidden="1" w:unhideWhenUsed="1"/>
+    <w:lsdException w:name="List Continue 2" w:semiHidden="1" w:unhideWhenUsed="1"/>
+    <w:lsdException w:name="List Continue 3" w:semiHidden="1" w:unhideWhenUsed="1"/>
+    <w:lsdException w:name="List Continue 4" w:semiHidden="1" w:unhideWhenUsed="1"/>
+    <w:lsdException w:name="List Continue 5" w:semiHidden="1" w:unhideWhenUsed="1"/>
+    <w:lsdException w:name="Message Header" w:semiHidden="1" w:unhideWhenUsed="1"/>
+    <w:lsdException w:name="Subtitle" w:uiPriority="11" w:qFormat="1"/>
+    <w:lsdException w:name="Salutation" w:semiHidden="1" w:unhideWhenUsed="1"/>
+    <w:lsdException w:name="Date" w:semiHidden="1" w:unhideWhenUsed="1"/>
+    <w:lsdException w:name="Body Text First Indent" w:semiHidden="1" w:unhideWhenUsed="1"/>
+    <w:lsdException w:name="Body Text First Indent 2" w:semiHidden="1" w:unhideWhenUsed="1"/>
+    <w:lsdException w:name="Note Heading" w:semiHidden="1" w:unhideWhenUsed="1"/>
+    <w:lsdException w:name="Body Text 2" w:semiHidden="1" w:unhideWhenUsed="1"/>
+    <w:lsdException w:name="Body Text 3" w:semiHidden="1" w:unhideWhenUsed="1"/>
+    <w:lsdException w:name="Body Text Indent 2" w:semiHidden="1" w:unhideWhenUsed="1"/>
+    <w:lsdException w:name="Body Text Indent 3" w:semiHidden="1" w:unhideWhenUsed="1"/>
+    <w:lsdException w:name="Block Text" w:semiHidden="1" w:unhideWhenUsed="1"/>
+    <w:lsdException w:name="Hyperlink" w:semiHidden="1" w:unhideWhenUsed="1"/>
+    <w:lsdException w:name="FollowedHyperlink" w:semiHidden="1" w:unhideWhenUsed="1"/>
+    <w:lsdException w:name="Strong" w:uiPriority="22" w:qFormat="1"/>
+    <w:lsdException w:name="Emphasis" w:uiPriority="20" w:qFormat="1"/>
+    <w:lsdException w:name="Document Map" w:semiHidden="1" w:unhideWhenUsed="1"/>
+    <w:lsdException w:name="Plain Text" w:semiHidden="1" w:unhideWhenUsed="1"/>
+    <w:lsdException w:name="E-mail Signature" w:semiHidden="1" w:unhideWhenUsed="1"/>
+    <w:lsdException w:name="HTML Top of Form" w:semiHidden="1" w:unhideWhenUsed="1"/>
+    <w:lsdException w:name="HTML Bottom of Form" w:semiHidden="1" w:unhideWhenUsed="1"/>
+    <w:lsdException w:name="Normal (Web)" w:semiHidden="1" w:unhideWhenUsed="1"/>
+    <w:lsdException w:name="HTML Acronym" w:semiHidden="1" w:unhideWhenUsed="1"/>
+    <w:lsdException w:name="HTML Address" w:semiHidden="1" w:unhideWhenUsed="1"/>
+    <w:lsdException w:name="HTML Cite" w:semiHidden="1" w:unhideWhenUsed="1"/>
+    <w:lsdException w:name="HTML Code" w:semiHidden="1" w:unhideWhenUsed="1"/>
+    <w:lsdException w:name="HTML Definition" w:semiHidden="1" w:unhideWhenUsed="1"/>
+    <w:lsdException w:name="HTML Keyboard" w:semiHidden="1" w:unhideWhenUsed="1"/>
+    <w:lsdException w:name="HTML Preformatted" w:semiHidden="1" w:unhideWhenUsed="1"/>
+    <w:lsdException w:name="HTML Sample" w:semiHidden="1" w:unhideWhenUsed="1"/>
+    <w:lsdException w:name="HTML Typewriter" w:semiHidden="1" w:unhideWhenUsed="1"/>
+    <w:lsdException w:name="HTML Variable" w:semiHidden="1" w:unhideWhenUsed="1"/>
+    <w:lsdException w:name="Normal Table" w:semiHidden="1" w:unhideWhenUsed="1"/>
+    <w:lsdException w:name="annotation subject" w:semiHidden="1" w:unhideWhenUsed="1"/>
+    <w:lsdException w:name="No List" w:semiHidden="1" w:unhideWhenUsed="1"/>
+    <w:lsdException w:name="Outline List 1" w:semiHidden="1" w:unhideWhenUsed="1"/>
+    <w:lsdException w:name="Outline List 2" w:semiHidden="1" w:unhideWhenUsed="1"/>
+    <w:lsdException w:name="Outline List 3" w:semiHidden="1" w:unhideWhenUsed="1"/>
+    <w:lsdException w:name="Table Simple 1" w:semiHidden="1" w:unhideWhenUsed="1"/>
+    <w:lsdException w:name="Table Simple 2" w:semiHidden="1" w:unhideWhenUsed="1"/>
+    <w:lsdException w:name="Table Simple 3" w:semiHidden="1" w:unhideWhenUsed="1"/>
+    <w:lsdException w:name="Table Classic 1" w:semiHidden="1" w:unhideWhenUsed="1"/>
+    <w:lsdException w:name="Table Classic 2" w:semiHidden="1" w:unhideWhenUsed="1"/>
+    <w:lsdException w:name="Table Classic 3" w:semiHidden="1" w:unhideWhenUsed="1"/>
+    <w:lsdException w:name="Table Classic 4" w:semiHidden="1" w:unhideWhenUsed="1"/>
+    <w:lsdException w:name="Table Colorful 1" w:semiHidden="1" w:unhideWhenUsed="1"/>
+    <w:lsdException w:name="Table Colorful 2" w:semiHidden="1" w:unhideWhenUsed="1"/>
+    <w:lsdException w:name="Table Colorful 3" w:semiHidden="1" w:unhideWhenUsed="1"/>
+    <w:lsdException w:name="Table Columns 1" w:semiHidden="1" w:unhideWhenUsed="1"/>
+    <w:lsdException w:name="Table Columns 2" w:semiHidden="1" w:unhideWhenUsed="1"/>
+    <w:lsdException w:name="Table Columns 3" w:semiHidden="1" w:unhideWhenUsed="1"/>
+    <w:lsdException w:name="Table Columns 4" w:semiHidden="1" w:unhideWhenUsed="1"/>
+    <w:lsdException w:name="Table Columns 5" w:semiHidden="1" w:unhideWhenUsed="1"/>
+    <w:lsdException w:name="Table Grid 1" w:semiHidden="1" w:unhideWhenUsed="1"/>
+    <w:lsdException w:name="Table Grid 2" w:semiHidden="1" w:unhideWhenUsed="1"/>
+    <w:lsdException w:name="Table Grid 3" w:semiHidden="1" w:unhideWhenUsed="1"/>
+    <w:lsdException w:name="Table Grid 4" w:semiHidden="1" w:unhideWhenUsed="1"/>
+    <w:lsdException w:name="Table Grid 5" w:semiHidden="1" w:unhideWhenUsed="1"/>
+    <w:lsdException w:name="Table Grid 6" w:semiHidden="1" w:unhideWhenUsed="1"/>
+    <w:lsdException w:name="Table Grid 7" w:semiHidden="1" w:unhideWhenUsed="1"/>
+    <w:lsdException w:name="Table Grid 8" w:semiHidden="1" w:unhideWhenUsed="1"/>
+    <w:lsdException w:name="Table List 1" w:semiHidden="1" w:unhideWhenUsed="1"/>
+    <w:lsdException w:name="Table List 2" w:semiHidden="1" w:unhideWhenUsed="1"/>
+    <w:lsdException w:name="Table List 3" w:semiHidden="1" w:unhideWhenUsed="1"/>
+    <w:lsdException w:name="Table List 4" w:semiHidden="1" w:unhideWhenUsed="1"/>
+    <w:lsdException w:name="Table List 5" w:semiHidden="1" w:unhideWhenUsed="1"/>
+    <w:lsdException w:name="Table List 6" w:semiHidden="1" w:unhideWhenUsed="1"/>
+    <w:lsdException w:name="Table List 7" w:semiHidden="1" w:unhideWhenUsed="1"/>
+    <w:lsdException w:name="Table List 8" w:semiHidden="1" w:unhideWhenUsed="1"/>
+    <w:lsdException w:name="Table 3D effects 1" w:semiHidden="1" w:unhideWhenUsed="1"/>
+    <w:lsdException w:name="Table 3D effects 2" w:semiHidden="1" w:unhideWhenUsed="1"/>
+    <w:lsdException w:name="Table 3D effects 3" w:semiHidden="1" w:unhideWhenUsed="1"/>
+    <w:lsdException w:name="Table Contemporary" w:semiHidden="1" w:unhideWhenUsed="1"/>
+    <w:lsdException w:name="Table Elegant" w:semiHidden="1" w:unhideWhenUsed="1"/>
+    <w:lsdException w:name="Table Professional" w:semiHidden="1" w:unhideWhenUsed="1"/>
+    <w:lsdException w:name="Table Subtle 1" w:semiHidden="1" w:unhideWhenUsed="1"/>
+    <w:lsdException w:name="Table Subtle 2" w:semiHidden="1" w:unhideWhenUsed="1"/>
+    <w:lsdException w:name="Table Web 1" w:semiHidden="1" w:unhideWhenUsed="1"/>
+    <w:lsdException w:name="Table Web 2" w:semiHidden="1" w:unhideWhenUsed="1"/>
+    <w:lsdException w:name="Table Web 3" w:semiHidden="1" w:unhideWhenUsed="1"/>
+    <w:lsdException w:name="Balloon Text" w:semiHidden="1" w:unhideWhenUsed="1"/>
+    <w:lsdException w:name="Table Grid" w:uiPriority="59"/>
+    <w:lsdException w:name="Table Theme" w:semiHidden="1" w:unhideWhenUsed="1"/>
+    <w:lsdException w:name="Placeholder Text" w:semiHidden="1"/>
+    <w:lsdException w:name="No Spacing" w:uiPriority="1" w:qFormat="1"/>
+    <w:lsdException w:name="Light Shading" w:uiPriority="60"/>
+    <w:lsdException w:name="Light List" w:uiPriority="61"/>
+    <w:lsdException w:name="Light Grid" w:uiPriority="62"/>
+    <w:lsdException w:name="Medium Shading 1" w:uiPriority="63"/>
+    <w:lsdException w:name="Medium Shading 2" w:uiPriority="64"/>
+    <w:lsdException w:name="Medium List 1" w:uiPriority="65"/>
+    <w:lsdException w:name="Medium List 2" w:uiPriority="66"/>
+    <w:lsdException w:name="Medium Grid 1" w:uiPriority="67"/>
+    <w:lsdException w:name="Medium Grid 2" w:uiPriority="68"/>
+    <w:lsdException w:name="Medium Grid 3" w:uiPriority="69"/>
+    <w:lsdException w:name="Dark List" w:uiPriority="70"/>
+    <w:lsdException w:name="Colorful Shading" w:uiPriority="71"/>
+    <w:lsdException w:name="Colorful List" w:uiPriority="72"/>
+    <w:lsdException w:name="Colorful Grid" w:uiPriority="73"/>
+    <w:lsdException w:name="Light Shading Accent 1" w:uiPriority="60"/>
+    <w:lsdException w:name="Light List Accent 1" w:uiPriority="61"/>
+    <w:lsdException w:name="Light Grid Accent 1" w:uiPriority="62"/>
+    <w:lsdException w:name="Medium Shading 1 Accent 1" w:uiPriority="63"/>
+    <w:lsdException w:name="Medium Shading 2 Accent 1" w:uiPriority="64"/>
+    <w:lsdException w:name="Medium List 1 Accent 1" w:uiPriority="65"/>
+    <w:lsdException w:name="Revision" w:semiHidden="1"/>
+    <w:lsdException w:name="List Paragraph" w:uiPriority="34" w:qFormat="1"/>
+    <w:lsdException w:name="Quote" w:uiPriority="29" w:qFormat="1"/>
+    <w:lsdException w:name="Intense Quote" w:uiPriority="30" w:qFormat="1"/>
+    <w:lsdException w:name="Medium List 2 Accent 1" w:uiPriority="66"/>
+    <w:lsdException w:name="Medium Grid 1 Accent 1" w:uiPriority="67"/>
+    <w:lsdException w:name="Medium Grid 2 Accent 1" w:uiPriority="68"/>
+    <w:lsdException w:name="Medium Grid 3 Accent 1" w:uiPriority="69"/>
+    <w:lsdException w:name="Dark List Accent 1" w:uiPriority="70"/>
+    <w:lsdException w:name="Colorful Shading Accent 1" w:uiPriority="71"/>
+    <w:lsdException w:name="Colorful List Accent 1" w:uiPriority="72"/>
+    <w:lsdException w:name="Colorful Grid Accent 1" w:uiPriority="73"/>
+    <w:lsdException w:name="Light Shading Accent 2" w:uiPriority="60"/>
+    <w:lsdException w:name="Light List Accent 2" w:uiPriority="61"/>
+    <w:lsdException w:name="Light Grid Accent 2" w:uiPriority="62"/>
+    <w:lsdException w:name="Medium Shading 1 Accent 2" w:uiPriority="63"/>
+    <w:lsdException w:name="Medium Shading 2 Accent 2" w:uiPriority="64"/>
+    <w:lsdException w:name="Medium List 1 Accent 2" w:uiPriority="65"/>
+    <w:lsdException w:name="Medium List 2 Accent 2" w:uiPriority="66"/>
+    <w:lsdException w:name="Medium Grid 1 Accent 2" w:uiPriority="67"/>
+    <w:lsdException w:name="Medium Grid 2 Accent 2" w:uiPriority="68"/>
+    <w:lsdException w:name="Medium Grid 3 Accent 2" w:uiPriority="69"/>
+    <w:lsdException w:name="Dark List Accent 2" w:uiPriority="70"/>
+    <w:lsdException w:name="Colorful Shading Accent 2" w:uiPriority="71"/>
+    <w:lsdException w:name="Colorful List Accent 2" w:uiPriority="72"/>
+    <w:lsdException w:name="Colorful Grid Accent 2" w:uiPriority="73"/>
+    <w:lsdException w:name="Light Shading Accent 3" w:uiPriority="60"/>
+    <w:lsdException w:name="Light List Accent 3" w:uiPriority="61"/>
+    <w:lsdException w:name="Light Grid Accent 3" w:uiPriority="62"/>
+    <w:lsdException w:name="Medium Shading 1 Accent 3" w:uiPriority="63"/>
+    <w:lsdException w:name="Medium Shading 2 Accent 3" w:uiPriority="64"/>
+    <w:lsdException w:name="Medium List 1 Accent 3" w:uiPriority="65"/>
+    <w:lsdException w:name="Medium List 2 Accent 3" w:uiPriority="66"/>
+    <w:lsdException w:name="Medium Grid 1 Accent 3" w:uiPriority="67"/>
+    <w:lsdException w:name="Medium Grid 2 Accent 3" w:uiPriority="68"/>
+    <w:lsdException w:name="Medium Grid 3 Accent 3" w:uiPriority="69"/>
+    <w:lsdException w:name="Dark List Accent 3" w:uiPriority="70"/>
+    <w:lsdException w:name="Colorful Shading Accent 3" w:uiPriority="71"/>
+    <w:lsdException w:name="Colorful List Accent 3" w:uiPriority="72"/>
+    <w:lsdException w:name="Colorful Grid Accent 3" w:uiPriority="73"/>
+    <w:lsdException w:name="Light Shading Accent 4" w:uiPriority="60"/>
+    <w:lsdException w:name="Light List Accent 4" w:uiPriority="61"/>
+    <w:lsdException w:name="Light Grid Accent 4" w:uiPriority="62"/>
+    <w:lsdException w:name="Medium Shading 1 Accent 4" w:uiPriority="63"/>
+    <w:lsdException w:name="Medium Shading 2 Accent 4" w:uiPriority="64"/>
+    <w:lsdException w:name="Medium List 1 Accent 4" w:uiPriority="65"/>
+    <w:lsdException w:name="Medium List 2 Accent 4" w:uiPriority="66"/>
+    <w:lsdException w:name="Medium Grid 1 Accent 4" w:uiPriority="67"/>
+    <w:lsdException w:name="Medium Grid 2 Accent 4" w:uiPriority="68"/>
+    <w:lsdException w:name="Medium Grid 3 Accent 4" w:uiPriority="69"/>
+    <w:lsdException w:name="Dark List Accent 4" w:uiPriority="70"/>
+    <w:lsdException w:name="Colorful Shading Accent 4" w:uiPriority="71"/>
+    <w:lsdException w:name="Colorful List Accent 4" w:uiPriority="72"/>
+    <w:lsdException w:name="Colorful Grid Accent 4" w:uiPriority="73"/>
+    <w:lsdException w:name="Light Shading Accent 5" w:uiPriority="60"/>
+    <w:lsdException w:name="Light List Accent 5" w:uiPriority="61"/>
+    <w:lsdException w:name="Light Grid Accent 5" w:uiPriority="62"/>
+    <w:lsdException w:name="Medium Shading 1 Accent 5" w:uiPriority="63"/>
+    <w:lsdException w:name="Medium Shading 2 Accent 5" w:uiPriority="64"/>
+    <w:lsdException w:name="Medium List 1 Accent 5" w:uiPriority="65"/>
+    <w:lsdException w:name="Medium List 2 Accent 5" w:uiPriority="66"/>
+    <w:lsdException w:name="Medium Grid 1 Accent 5" w:uiPriority="67"/>
+    <w:lsdException w:name="Medium Grid 2 Accent 5" w:uiPriority="68"/>
+    <w:lsdException w:name="Medium Grid 3 Accent 5" w:uiPriority="69"/>
+    <w:lsdException w:name="Dark List Accent 5" w:uiPriority="70"/>
+    <w:lsdException w:name="Colorful Shading Accent 5" w:uiPriority="71"/>
+    <w:lsdException w:name="Colorful List Accent 5" w:uiPriority="72"/>
+    <w:lsdException w:name="Colorful Grid Accent 5" w:uiPriority="73"/>
+    <w:lsdException w:name="Light Shading Accent 6" w:uiPriority="60"/>
+    <w:lsdException w:name="Light List Accent 6" w:uiPriority="61"/>
+    <w:lsdException w:name="Light Grid Accent 6" w:uiPriority="62"/>
+    <w:lsdException w:name="Medium Shading 1 Accent 6" w:uiPriority="63"/>
+    <w:lsdException w:name="Medium Shading 2 Accent 6" w:uiPriority="64"/>
+    <w:lsdException w:name="Medium List 1 Accent 6" w:uiPriority="65"/>
+    <w:lsdException w:name="Medium List 2 Accent 6" w:uiPriority="66"/>
+    <w:lsdException w:name="Medium Grid 1 Accent 6" w:uiPriority="67"/>
+    <w:lsdException w:name="Medium Grid 2 Accent 6" w:uiPriority="68"/>
+    <w:lsdException w:name="Medium Grid 3 Accent 6" w:uiPriority="69"/>
+    <w:lsdException w:name="Dark List Accent 6" w:uiPriority="70"/>
+    <w:lsdException w:name="Colorful Shading Accent 6" w:uiPriority="71"/>
+    <w:lsdException w:name="Colorful List Accent 6" w:uiPriority="72"/>
+    <w:lsdException w:name="Colorful Grid Accent 6" w:uiPriority="73"/>
+    <w:lsdException w:name="Subtle Emphasis" w:uiPriority="19" w:qFormat="1"/>
+    <w:lsdException w:name="Intense Emphasis" w:uiPriority="21" w:qFormat="1"/>
+    <w:lsdException w:name="Subtle Reference" w:uiPriority="31" w:qFormat="1"/>
+    <w:lsdException w:name="Intense Reference" w:uiPriority="32" w:qFormat="1"/>
+    <w:lsdException w:name="Book Title" w:uiPriority="33" w:qFormat="1"/>
+    <w:lsdException w:name="Bibliography" w:semiHidden="1" w:uiPriority="37" w:unhideWhenUsed="1"/>
+    <w:lsdException w:name="TOC Heading" w:semiHidden="1" w:uiPriority="39" w:unhideWhenUsed="1" w:qFormat="1"/>
+    <w:lsdException w:name="Plain Table 1" w:uiPriority="41"/>
+    <w:lsdException w:name="Plain Table 2" w:uiPriority="42"/>
+    <w:lsdException w:name="Plain Table 3" w:uiPriority="43"/>
+    <w:lsdException w:name="Plain Table 4" w:uiPriority="44"/>
+    <w:lsdException w:name="Plain Table 5" w:uiPriority="45"/>
+    <w:lsdException w:name="Grid Table Light" w:uiPriority="40"/>
+    <w:lsdException w:name="Grid Table 1 Light" w:uiPriority="46"/>
+    <w:lsdException w:name="Grid Table 2" w:uiPriority="47"/>
+    <w:lsdException w:name="Grid Table 3" w:uiPriority="48"/>
+    <w:lsdException w:name="Grid Table 4" w:uiPriority="49"/>
+    <w:lsdException w:name="Grid Table 5 Dark" w:uiPriority="50"/>
+    <w:lsdException w:name="Grid Table 6 Colorful" w:uiPriority="51"/>
+    <w:lsdException w:name="Grid Table 7 Colorful" w:uiPriority="52"/>
+    <w:lsdException w:name="Grid Table 1 Light Accent 1" w:uiPriority="46"/>
+    <w:lsdException w:name="Grid Table 2 Accent 1" w:uiPriority="47"/>
+    <w:lsdException w:name="Grid Table 3 Accent 1" w:uiPriority="48"/>
+    <w:lsdException w:name="Grid Table 4 Accent 1" w:uiPriority="49"/>
+    <w:lsdException w:name="Grid Table 5 Dark Accent 1" w:uiPriority="50"/>
+    <w:lsdException w:name="Grid Table 6 Colorful Accent 1" w:uiPriority="51"/>
+    <w:lsdException w:name="Grid Table 7 Colorful Accent 1" w:uiPriority="52"/>
+    <w:lsdException w:name="Grid Table 1 Light Accent 2" w:uiPriority="46"/>
+    <w:lsdException w:name="Grid Table 2 Accent 2" w:uiPriority="47"/>
+    <w:lsdException w:name="Grid Table 3 Accent 2" w:uiPriority="48"/>
+    <w:lsdException w:name="Grid Table 4 Accent 2" w:uiPriority="49"/>
+    <w:lsdException w:name="Grid Table 5 Dark Accent 2" w:uiPriority="50"/>
+    <w:lsdException w:name="Grid Table 6 Colorful Accent 2" w:uiPriority="51"/>
+    <w:lsdException w:name="Grid Table 7 Colorful Accent 2" w:uiPriority="52"/>
+    <w:lsdException w:name="Grid Table 1 Light Accent 3" w:uiPriority="46"/>
+    <w:lsdException w:name="Grid Table 2 Accent 3" w:uiPriority="47"/>
+    <w:lsdException w:name="Grid Table 3 Accent 3" w:uiPriority="48"/>
+    <w:lsdException w:name="Grid Table 4 Accent 3" w:uiPriority="49"/>
+    <w:lsdException w:name="Grid Table 5 Dark Accent 3" w:uiPriority="50"/>
+    <w:lsdException w:name="Grid Table 6 Colorful Accent 3" w:uiPriority="51"/>
+    <w:lsdException w:name="Grid Table 7 Colorful Accent 3" w:uiPriority="52"/>
+    <w:lsdException w:name="Grid Table 1 Light Accent 4" w:uiPriority="46"/>
+    <w:lsdException w:name="Grid Table 2 Accent 4" w:uiPriority="47"/>
+    <w:lsdException w:name="Grid Table 3 Accent 4" w:uiPriority="48"/>
+    <w:lsdException w:name="Grid Table 4 Accent 4" w:uiPriority="49"/>
+    <w:lsdException w:name="Grid Table 5 Dark Accent 4" w:uiPriority="50"/>
+    <w:lsdException w:name="Grid Table 6 Colorful Accent 4" w:uiPriority="51"/>
+    <w:lsdException w:name="Grid Table 7 Colorful Accent 4" w:uiPriority="52"/>
+    <w:lsdException w:name="Grid Table 1 Light Accent 5" w:uiPriority="46"/>
+    <w:lsdException w:name="Grid Table 2 Accent 5" w:uiPriority="47"/>
+    <w:lsdException w:name="Grid Table 3 Accent 5" w:uiPriority="48"/>
+    <w:lsdException w:name="Grid Table 4 Accent 5" w:uiPriority="49"/>
+    <w:lsdException w:name="Grid Table 5 Dark Accent 5" w:uiPriority="50"/>
+    <w:lsdException w:name="Grid Table 6 Colorful Accent 5" w:uiPriority="51"/>
+    <w:lsdException w:name="Grid Table 7 Colorful Accent 5" w:uiPriority="52"/>
+    <w:lsdException w:name="Grid Table 1 Light Accent 6" w:uiPriority="46"/>
+    <w:lsdException w:name="Grid Table 2 Accent 6" w:uiPriority="47"/>
+    <w:lsdException w:name="Grid Table 3 Accent 6" w:uiPriority="48"/>
+    <w:lsdException w:name="Grid Table 4 Accent 6" w:uiPriority="49"/>
+    <w:lsdException w:name="Grid Table 5 Dark Accent 6" w:uiPriority="50"/>
+    <w:lsdException w:name="Grid Table 6 Colorful Accent 6" w:uiPriority="51"/>
+    <w:lsdException w:name="Grid Table 7 Colorful Accent 6" w:uiPriority="52"/>
+    <w:lsdException w:name="List Table 1 Light" w:uiPriority="46"/>
+    <w:lsdException w:name="List Table 2" w:uiPriority="47"/>
+    <w:lsdException w:name="List Table 3" w:uiPriority="48"/>
+    <w:lsdException w:name="List Table 4" w:uiPriority="49"/>
+    <w:lsdException w:name="List Table 5 Dark" w:uiPriority="50"/>
+    <w:lsdException w:name="List Table 6 Colorful" w:uiPriority="51"/>
+    <w:lsdException w:name="List Table 7 Colorful" w:uiPriority="52"/>
+    <w:lsdException w:name="List Table 1 Light Accent 1" w:uiPriority="46"/>
+    <w:lsdException w:name="List Table 2 Accent 1" w:uiPriority="47"/>
+    <w:lsdException w:name="List Table 3 Accent 1" w:uiPriority="48"/>
+    <w:lsdException w:name="List Table 4 Accent 1" w:uiPriority="49"/>
+    <w:lsdException w:name="List Table 5 Dark Accent 1" w:uiPriority="50"/>
+    <w:lsdException w:name="List Table 6 Colorful Accent 1" w:uiPriority="51"/>
+    <w:lsdException w:name="List Table 7 Colorful Accent 1" w:uiPriority="52"/>
+    <w:lsdException w:name="List Table 1 Light Accent 2" w:uiPriority="46"/>
+    <w:lsdException w:name="List Table 2 Accent 2" w:uiPriority="47"/>
+    <w:lsdException w:name="List Table 3 Accent 2" w:uiPriority="48"/>
+    <w:lsdException w:name="List Table 4 Accent 2" w:uiPriority="49"/>
+    <w:lsdException w:name="List Table 5 Dark Accent 2" w:uiPriority="50"/>
+    <w:lsdException w:name="List Table 6 Colorful Accent 2" w:uiPriority="51"/>
+    <w:lsdException w:name="List Table 7 Colorful Accent 2" w:uiPriority="52"/>
+    <w:lsdException w:name="List Table 1 Light Accent 3" w:uiPriority="46"/>
+    <w:lsdException w:name="List Table 2 Accent 3" w:uiPriority="47"/>
+    <w:lsdException w:name="List Table 3 Accent 3" w:uiPriority="48"/>
+    <w:lsdException w:name="List Table 4 Accent 3" w:uiPriority="49"/>
+    <w:lsdException w:name="List Table 5 Dark Accent 3" w:uiPriority="50"/>
+    <w:lsdException w:name="List Table 6 Colorful Accent 3" w:uiPriority="51"/>
+    <w:lsdException w:name="List Table 7 Colorful Accent 3" w:uiPriority="52"/>
+    <w:lsdException w:name="List Table 1 Light Accent 4" w:uiPriority="46"/>
+    <w:lsdException w:name="List Table 2 Accent 4" w:uiPriority="47"/>
+    <w:lsdException w:name="List Table 3 Accent 4" w:uiPriority="48"/>
+    <w:lsdException w:name="List Table 4 Accent 4" w:uiPriority="49"/>
+    <w:lsdException w:name="List Table 5 Dark Accent 4" w:uiPriority="50"/>
+    <w:lsdException w:name="List Table 6 Colorful Accent 4" w:uiPriority="51"/>
+    <w:lsdException w:name="List Table 7 Colorful Accent 4" w:uiPriority="52"/>
+    <w:lsdException w:name="List Table 1 Light Accent 5" w:uiPriority="46"/>
+    <w:lsdException w:name="List Table 2 Accent 5" w:uiPriority="47"/>
+    <w:lsdException w:name="List Table 3 Accent 5" w:uiPriority="48"/>
+    <w:lsdException w:name="List Table 4 Accent 5" w:uiPriority="49"/>
+    <w:lsdException w:name="List Table 5 Dark Accent 5" w:uiPriority="50"/>
+    <w:lsdException w:name="List Table 6 Colorful Accent 5" w:uiPriority="51"/>
+    <w:lsdException w:name="List Table 7 Colorful Accent 5" w:uiPriority="52"/>
+    <w:lsdException w:name="List Table 1 Light Accent 6" w:uiPriority="46"/>
+    <w:lsdException w:name="List Table 2 Accent 6" w:uiPriority="47"/>
+    <w:lsdException w:name="List Table 3 Accent 6" w:uiPriority="48"/>
+    <w:lsdException w:name="List Table 4 Accent 6" w:uiPriority="49"/>
+    <w:lsdException w:name="List Table 5 Dark Accent 6" w:uiPriority="50"/>
+    <w:lsdException w:name="List Table 6 Colorful Accent 6" w:uiPriority="51"/>
+    <w:lsdException w:name="List Table 7 Colorful Accent 6" w:uiPriority="52"/>
   </w:latentStyles>
   <w:style w:type="paragraph" w:default="1" w:styleId="Normal">
     <w:name w:val="Normal"/>
@@ -5825,196 +6266,6 @@
       <w:rFonts w:eastAsiaTheme="minorEastAsia"/>
       <w:lang w:eastAsia="da-DK"/>
     </w:rPr>
-  </w:style>
-</w:styles>
-</file>
-
-<file path=word/stylesWithEffects.xml><?xml version="1.0" encoding="utf-8"?>
-<w:styles xmlns:wpc="http://schemas.microsoft.com/office/word/2010/wordprocessingCanvas" xmlns:mc="http://schemas.openxmlformats.org/markup-compatibility/2006" xmlns:o="urn:schemas-microsoft-com:office:office" xmlns:r="http://schemas.openxmlformats.org/officeDocument/2006/relationships" xmlns:m="http://schemas.openxmlformats.org/officeDocument/2006/math" xmlns:v="urn:schemas-microsoft-com:vml" xmlns:wp14="http://schemas.microsoft.com/office/word/2010/wordprocessingDrawing" xmlns:wp="http://schemas.openxmlformats.org/drawingml/2006/wordprocessingDrawing" xmlns:w10="urn:schemas-microsoft-com:office:word" xmlns:w="http://schemas.openxmlformats.org/wordprocessingml/2006/main" xmlns:w14="http://schemas.microsoft.com/office/word/2010/wordml" xmlns:wpg="http://schemas.microsoft.com/office/word/2010/wordprocessingGroup" xmlns:wpi="http://schemas.microsoft.com/office/word/2010/wordprocessingInk" xmlns:wne="http://schemas.microsoft.com/office/word/2006/wordml" xmlns:wps="http://schemas.microsoft.com/office/word/2010/wordprocessingShape" mc:Ignorable="w14 wp14">
-  <w:docDefaults>
-    <w:rPrDefault>
-      <w:rPr>
-        <w:rFonts w:asciiTheme="minorHAnsi" w:eastAsiaTheme="minorEastAsia" w:hAnsiTheme="minorHAnsi" w:cstheme="minorBidi"/>
-        <w:sz w:val="22"/>
-        <w:szCs w:val="22"/>
-        <w:lang w:val="en-US" w:eastAsia="en-US" w:bidi="ar-SA"/>
-      </w:rPr>
-    </w:rPrDefault>
-    <w:pPrDefault>
-      <w:pPr>
-        <w:spacing w:after="200" w:line="276" w:lineRule="auto"/>
-      </w:pPr>
-    </w:pPrDefault>
-  </w:docDefaults>
-  <w:latentStyles w:defLockedState="0" w:defUIPriority="99" w:defSemiHidden="1" w:defUnhideWhenUsed="1" w:defQFormat="0" w:count="267">
-    <w:lsdException w:name="Normal" w:semiHidden="0" w:uiPriority="0" w:unhideWhenUsed="0" w:qFormat="1"/>
-    <w:lsdException w:name="heading 1" w:semiHidden="0" w:uiPriority="9" w:unhideWhenUsed="0" w:qFormat="1"/>
-    <w:lsdException w:name="heading 2" w:uiPriority="9" w:qFormat="1"/>
-    <w:lsdException w:name="heading 3" w:uiPriority="9" w:qFormat="1"/>
-    <w:lsdException w:name="heading 4" w:uiPriority="9" w:qFormat="1"/>
-    <w:lsdException w:name="heading 5" w:uiPriority="9" w:qFormat="1"/>
-    <w:lsdException w:name="heading 6" w:uiPriority="9" w:qFormat="1"/>
-    <w:lsdException w:name="heading 7" w:uiPriority="9" w:qFormat="1"/>
-    <w:lsdException w:name="heading 8" w:uiPriority="9" w:qFormat="1"/>
-    <w:lsdException w:name="heading 9" w:uiPriority="9" w:qFormat="1"/>
-    <w:lsdException w:name="toc 1" w:uiPriority="39"/>
-    <w:lsdException w:name="toc 2" w:uiPriority="39"/>
-    <w:lsdException w:name="toc 3" w:uiPriority="39"/>
-    <w:lsdException w:name="toc 4" w:uiPriority="39"/>
-    <w:lsdException w:name="toc 5" w:uiPriority="39"/>
-    <w:lsdException w:name="toc 6" w:uiPriority="39"/>
-    <w:lsdException w:name="toc 7" w:uiPriority="39"/>
-    <w:lsdException w:name="toc 8" w:uiPriority="39"/>
-    <w:lsdException w:name="toc 9" w:uiPriority="39"/>
-    <w:lsdException w:name="caption" w:uiPriority="35" w:qFormat="1"/>
-    <w:lsdException w:name="Title" w:semiHidden="0" w:uiPriority="10" w:unhideWhenUsed="0" w:qFormat="1"/>
-    <w:lsdException w:name="Default Paragraph Font" w:uiPriority="1"/>
-    <w:lsdException w:name="Subtitle" w:semiHidden="0" w:uiPriority="11" w:unhideWhenUsed="0" w:qFormat="1"/>
-    <w:lsdException w:name="Strong" w:semiHidden="0" w:uiPriority="22" w:unhideWhenUsed="0" w:qFormat="1"/>
-    <w:lsdException w:name="Emphasis" w:semiHidden="0" w:uiPriority="20" w:unhideWhenUsed="0" w:qFormat="1"/>
-    <w:lsdException w:name="Table Grid" w:semiHidden="0" w:uiPriority="59" w:unhideWhenUsed="0"/>
-    <w:lsdException w:name="Placeholder Text" w:unhideWhenUsed="0"/>
-    <w:lsdException w:name="No Spacing" w:semiHidden="0" w:uiPriority="1" w:unhideWhenUsed="0" w:qFormat="1"/>
-    <w:lsdException w:name="Light Shading" w:semiHidden="0" w:uiPriority="60" w:unhideWhenUsed="0"/>
-    <w:lsdException w:name="Light List" w:semiHidden="0" w:uiPriority="61" w:unhideWhenUsed="0"/>
-    <w:lsdException w:name="Light Grid" w:semiHidden="0" w:uiPriority="62" w:unhideWhenUsed="0"/>
-    <w:lsdException w:name="Medium Shading 1" w:semiHidden="0" w:uiPriority="63" w:unhideWhenUsed="0"/>
-    <w:lsdException w:name="Medium Shading 2" w:semiHidden="0" w:uiPriority="64" w:unhideWhenUsed="0"/>
-    <w:lsdException w:name="Medium List 1" w:semiHidden="0" w:uiPriority="65" w:unhideWhenUsed="0"/>
-    <w:lsdException w:name="Medium List 2" w:semiHidden="0" w:uiPriority="66" w:unhideWhenUsed="0"/>
-    <w:lsdException w:name="Medium Grid 1" w:semiHidden="0" w:uiPriority="67" w:unhideWhenUsed="0"/>
-    <w:lsdException w:name="Medium Grid 2" w:semiHidden="0" w:uiPriority="68" w:unhideWhenUsed="0"/>
-    <w:lsdException w:name="Medium Grid 3" w:semiHidden="0" w:uiPriority="69" w:unhideWhenUsed="0"/>
-    <w:lsdException w:name="Dark List" w:semiHidden="0" w:uiPriority="70" w:unhideWhenUsed="0"/>
-    <w:lsdException w:name="Colorful Shading" w:semiHidden="0" w:uiPriority="71" w:unhideWhenUsed="0"/>
-    <w:lsdException w:name="Colorful List" w:semiHidden="0" w:uiPriority="72" w:unhideWhenUsed="0"/>
-    <w:lsdException w:name="Colorful Grid" w:semiHidden="0" w:uiPriority="73" w:unhideWhenUsed="0"/>
-    <w:lsdException w:name="Light Shading Accent 1" w:semiHidden="0" w:uiPriority="60" w:unhideWhenUsed="0"/>
-    <w:lsdException w:name="Light List Accent 1" w:semiHidden="0" w:uiPriority="61" w:unhideWhenUsed="0"/>
-    <w:lsdException w:name="Light Grid Accent 1" w:semiHidden="0" w:uiPriority="62" w:unhideWhenUsed="0"/>
-    <w:lsdException w:name="Medium Shading 1 Accent 1" w:semiHidden="0" w:uiPriority="63" w:unhideWhenUsed="0"/>
-    <w:lsdException w:name="Medium Shading 2 Accent 1" w:semiHidden="0" w:uiPriority="64" w:unhideWhenUsed="0"/>
-    <w:lsdException w:name="Medium List 1 Accent 1" w:semiHidden="0" w:uiPriority="65" w:unhideWhenUsed="0"/>
-    <w:lsdException w:name="Revision" w:unhideWhenUsed="0"/>
-    <w:lsdException w:name="List Paragraph" w:semiHidden="0" w:uiPriority="34" w:unhideWhenUsed="0" w:qFormat="1"/>
-    <w:lsdException w:name="Quote" w:semiHidden="0" w:uiPriority="29" w:unhideWhenUsed="0" w:qFormat="1"/>
-    <w:lsdException w:name="Intense Quote" w:semiHidden="0" w:uiPriority="30" w:unhideWhenUsed="0" w:qFormat="1"/>
-    <w:lsdException w:name="Medium List 2 Accent 1" w:semiHidden="0" w:uiPriority="66" w:unhideWhenUsed="0"/>
-    <w:lsdException w:name="Medium Grid 1 Accent 1" w:semiHidden="0" w:uiPriority="67" w:unhideWhenUsed="0"/>
-    <w:lsdException w:name="Medium Grid 2 Accent 1" w:semiHidden="0" w:uiPriority="68" w:unhideWhenUsed="0"/>
-    <w:lsdException w:name="Medium Grid 3 Accent 1" w:semiHidden="0" w:uiPriority="69" w:unhideWhenUsed="0"/>
-    <w:lsdException w:name="Dark List Accent 1" w:semiHidden="0" w:uiPriority="70" w:unhideWhenUsed="0"/>
-    <w:lsdException w:name="Colorful Shading Accent 1" w:semiHidden="0" w:uiPriority="71" w:unhideWhenUsed="0"/>
-    <w:lsdException w:name="Colorful List Accent 1" w:semiHidden="0" w:uiPriority="72" w:unhideWhenUsed="0"/>
-    <w:lsdException w:name="Colorful Grid Accent 1" w:semiHidden="0" w:uiPriority="73" w:unhideWhenUsed="0"/>
-    <w:lsdException w:name="Light Shading Accent 2" w:semiHidden="0" w:uiPriority="60" w:unhideWhenUsed="0"/>
-    <w:lsdException w:name="Light List Accent 2" w:semiHidden="0" w:uiPriority="61" w:unhideWhenUsed="0"/>
-    <w:lsdException w:name="Light Grid Accent 2" w:semiHidden="0" w:uiPriority="62" w:unhideWhenUsed="0"/>
-    <w:lsdException w:name="Medium Shading 1 Accent 2" w:semiHidden="0" w:uiPriority="63" w:unhideWhenUsed="0"/>
-    <w:lsdException w:name="Medium Shading 2 Accent 2" w:semiHidden="0" w:uiPriority="64" w:unhideWhenUsed="0"/>
-    <w:lsdException w:name="Medium List 1 Accent 2" w:semiHidden="0" w:uiPriority="65" w:unhideWhenUsed="0"/>
-    <w:lsdException w:name="Medium List 2 Accent 2" w:semiHidden="0" w:uiPriority="66" w:unhideWhenUsed="0"/>
-    <w:lsdException w:name="Medium Grid 1 Accent 2" w:semiHidden="0" w:uiPriority="67" w:unhideWhenUsed="0"/>
-    <w:lsdException w:name="Medium Grid 2 Accent 2" w:semiHidden="0" w:uiPriority="68" w:unhideWhenUsed="0"/>
-    <w:lsdException w:name="Medium Grid 3 Accent 2" w:semiHidden="0" w:uiPriority="69" w:unhideWhenUsed="0"/>
-    <w:lsdException w:name="Dark List Accent 2" w:semiHidden="0" w:uiPriority="70" w:unhideWhenUsed="0"/>
-    <w:lsdException w:name="Colorful Shading Accent 2" w:semiHidden="0" w:uiPriority="71" w:unhideWhenUsed="0"/>
-    <w:lsdException w:name="Colorful List Accent 2" w:semiHidden="0" w:uiPriority="72" w:unhideWhenUsed="0"/>
-    <w:lsdException w:name="Colorful Grid Accent 2" w:semiHidden="0" w:uiPriority="73" w:unhideWhenUsed="0"/>
-    <w:lsdException w:name="Light Shading Accent 3" w:semiHidden="0" w:uiPriority="60" w:unhideWhenUsed="0"/>
-    <w:lsdException w:name="Light List Accent 3" w:semiHidden="0" w:uiPriority="61" w:unhideWhenUsed="0"/>
-    <w:lsdException w:name="Light Grid Accent 3" w:semiHidden="0" w:uiPriority="62" w:unhideWhenUsed="0"/>
-    <w:lsdException w:name="Medium Shading 1 Accent 3" w:semiHidden="0" w:uiPriority="63" w:unhideWhenUsed="0"/>
-    <w:lsdException w:name="Medium Shading 2 Accent 3" w:semiHidden="0" w:uiPriority="64" w:unhideWhenUsed="0"/>
-    <w:lsdException w:name="Medium List 1 Accent 3" w:semiHidden="0" w:uiPriority="65" w:unhideWhenUsed="0"/>
-    <w:lsdException w:name="Medium List 2 Accent 3" w:semiHidden="0" w:uiPriority="66" w:unhideWhenUsed="0"/>
-    <w:lsdException w:name="Medium Grid 1 Accent 3" w:semiHidden="0" w:uiPriority="67" w:unhideWhenUsed="0"/>
-    <w:lsdException w:name="Medium Grid 2 Accent 3" w:semiHidden="0" w:uiPriority="68" w:unhideWhenUsed="0"/>
-    <w:lsdException w:name="Medium Grid 3 Accent 3" w:semiHidden="0" w:uiPriority="69" w:unhideWhenUsed="0"/>
-    <w:lsdException w:name="Dark List Accent 3" w:semiHidden="0" w:uiPriority="70" w:unhideWhenUsed="0"/>
-    <w:lsdException w:name="Colorful Shading Accent 3" w:semiHidden="0" w:uiPriority="71" w:unhideWhenUsed="0"/>
-    <w:lsdException w:name="Colorful List Accent 3" w:semiHidden="0" w:uiPriority="72" w:unhideWhenUsed="0"/>
-    <w:lsdException w:name="Colorful Grid Accent 3" w:semiHidden="0" w:uiPriority="73" w:unhideWhenUsed="0"/>
-    <w:lsdException w:name="Light Shading Accent 4" w:semiHidden="0" w:uiPriority="60" w:unhideWhenUsed="0"/>
-    <w:lsdException w:name="Light List Accent 4" w:semiHidden="0" w:uiPriority="61" w:unhideWhenUsed="0"/>
-    <w:lsdException w:name="Light Grid Accent 4" w:semiHidden="0" w:uiPriority="62" w:unhideWhenUsed="0"/>
-    <w:lsdException w:name="Medium Shading 1 Accent 4" w:semiHidden="0" w:uiPriority="63" w:unhideWhenUsed="0"/>
-    <w:lsdException w:name="Medium Shading 2 Accent 4" w:semiHidden="0" w:uiPriority="64" w:unhideWhenUsed="0"/>
-    <w:lsdException w:name="Medium List 1 Accent 4" w:semiHidden="0" w:uiPriority="65" w:unhideWhenUsed="0"/>
-    <w:lsdException w:name="Medium List 2 Accent 4" w:semiHidden="0" w:uiPriority="66" w:unhideWhenUsed="0"/>
-    <w:lsdException w:name="Medium Grid 1 Accent 4" w:semiHidden="0" w:uiPriority="67" w:unhideWhenUsed="0"/>
-    <w:lsdException w:name="Medium Grid 2 Accent 4" w:semiHidden="0" w:uiPriority="68" w:unhideWhenUsed="0"/>
-    <w:lsdException w:name="Medium Grid 3 Accent 4" w:semiHidden="0" w:uiPriority="69" w:unhideWhenUsed="0"/>
-    <w:lsdException w:name="Dark List Accent 4" w:semiHidden="0" w:uiPriority="70" w:unhideWhenUsed="0"/>
-    <w:lsdException w:name="Colorful Shading Accent 4" w:semiHidden="0" w:uiPriority="71" w:unhideWhenUsed="0"/>
-    <w:lsdException w:name="Colorful List Accent 4" w:semiHidden="0" w:uiPriority="72" w:unhideWhenUsed="0"/>
-    <w:lsdException w:name="Colorful Grid Accent 4" w:semiHidden="0" w:uiPriority="73" w:unhideWhenUsed="0"/>
-    <w:lsdException w:name="Light Shading Accent 5" w:semiHidden="0" w:uiPriority="60" w:unhideWhenUsed="0"/>
-    <w:lsdException w:name="Light List Accent 5" w:semiHidden="0" w:uiPriority="61" w:unhideWhenUsed="0"/>
-    <w:lsdException w:name="Light Grid Accent 5" w:semiHidden="0" w:uiPriority="62" w:unhideWhenUsed="0"/>
-    <w:lsdException w:name="Medium Shading 1 Accent 5" w:semiHidden="0" w:uiPriority="63" w:unhideWhenUsed="0"/>
-    <w:lsdException w:name="Medium Shading 2 Accent 5" w:semiHidden="0" w:uiPriority="64" w:unhideWhenUsed="0"/>
-    <w:lsdException w:name="Medium List 1 Accent 5" w:semiHidden="0" w:uiPriority="65" w:unhideWhenUsed="0"/>
-    <w:lsdException w:name="Medium List 2 Accent 5" w:semiHidden="0" w:uiPriority="66" w:unhideWhenUsed="0"/>
-    <w:lsdException w:name="Medium Grid 1 Accent 5" w:semiHidden="0" w:uiPriority="67" w:unhideWhenUsed="0"/>
-    <w:lsdException w:name="Medium Grid 2 Accent 5" w:semiHidden="0" w:uiPriority="68" w:unhideWhenUsed="0"/>
-    <w:lsdException w:name="Medium Grid 3 Accent 5" w:semiHidden="0" w:uiPriority="69" w:unhideWhenUsed="0"/>
-    <w:lsdException w:name="Dark List Accent 5" w:semiHidden="0" w:uiPriority="70" w:unhideWhenUsed="0"/>
-    <w:lsdException w:name="Colorful Shading Accent 5" w:semiHidden="0" w:uiPriority="71" w:unhideWhenUsed="0"/>
-    <w:lsdException w:name="Colorful List Accent 5" w:semiHidden="0" w:uiPriority="72" w:unhideWhenUsed="0"/>
-    <w:lsdException w:name="Colorful Grid Accent 5" w:semiHidden="0" w:uiPriority="73" w:unhideWhenUsed="0"/>
-    <w:lsdException w:name="Light Shading Accent 6" w:semiHidden="0" w:uiPriority="60" w:unhideWhenUsed="0"/>
-    <w:lsdException w:name="Light List Accent 6" w:semiHidden="0" w:uiPriority="61" w:unhideWhenUsed="0"/>
-    <w:lsdException w:name="Light Grid Accent 6" w:semiHidden="0" w:uiPriority="62" w:unhideWhenUsed="0"/>
-    <w:lsdException w:name="Medium Shading 1 Accent 6" w:semiHidden="0" w:uiPriority="63" w:unhideWhenUsed="0"/>
-    <w:lsdException w:name="Medium Shading 2 Accent 6" w:semiHidden="0" w:uiPriority="64" w:unhideWhenUsed="0"/>
-    <w:lsdException w:name="Medium List 1 Accent 6" w:semiHidden="0" w:uiPriority="65" w:unhideWhenUsed="0"/>
-    <w:lsdException w:name="Medium List 2 Accent 6" w:semiHidden="0" w:uiPriority="66" w:unhideWhenUsed="0"/>
-    <w:lsdException w:name="Medium Grid 1 Accent 6" w:semiHidden="0" w:uiPriority="67" w:unhideWhenUsed="0"/>
-    <w:lsdException w:name="Medium Grid 2 Accent 6" w:semiHidden="0" w:uiPriority="68" w:unhideWhenUsed="0"/>
-    <w:lsdException w:name="Medium Grid 3 Accent 6" w:semiHidden="0" w:uiPriority="69" w:unhideWhenUsed="0"/>
-    <w:lsdException w:name="Dark List Accent 6" w:semiHidden="0" w:uiPriority="70" w:unhideWhenUsed="0"/>
-    <w:lsdException w:name="Colorful Shading Accent 6" w:semiHidden="0" w:uiPriority="71" w:unhideWhenUsed="0"/>
-    <w:lsdException w:name="Colorful List Accent 6" w:semiHidden="0" w:uiPriority="72" w:unhideWhenUsed="0"/>
-    <w:lsdException w:name="Colorful Grid Accent 6" w:semiHidden="0" w:uiPriority="73" w:unhideWhenUsed="0"/>
-    <w:lsdException w:name="Subtle Emphasis" w:semiHidden="0" w:uiPriority="19" w:unhideWhenUsed="0" w:qFormat="1"/>
-    <w:lsdException w:name="Intense Emphasis" w:semiHidden="0" w:uiPriority="21" w:unhideWhenUsed="0" w:qFormat="1"/>
-    <w:lsdException w:name="Subtle Reference" w:semiHidden="0" w:uiPriority="31" w:unhideWhenUsed="0" w:qFormat="1"/>
-    <w:lsdException w:name="Intense Reference" w:semiHidden="0" w:uiPriority="32" w:unhideWhenUsed="0" w:qFormat="1"/>
-    <w:lsdException w:name="Book Title" w:semiHidden="0" w:uiPriority="33" w:unhideWhenUsed="0" w:qFormat="1"/>
-    <w:lsdException w:name="Bibliography" w:uiPriority="37"/>
-    <w:lsdException w:name="TOC Heading" w:uiPriority="39" w:qFormat="1"/>
-  </w:latentStyles>
-  <w:style w:type="paragraph" w:default="1" w:styleId="Normal">
-    <w:name w:val="Normal"/>
-    <w:qFormat/>
-  </w:style>
-  <w:style w:type="character" w:default="1" w:styleId="DefaultParagraphFont">
-    <w:name w:val="Default Paragraph Font"/>
-    <w:uiPriority w:val="1"/>
-    <w:semiHidden/>
-    <w:unhideWhenUsed/>
-  </w:style>
-  <w:style w:type="table" w:default="1" w:styleId="TableNormal">
-    <w:name w:val="Normal Table"/>
-    <w:uiPriority w:val="99"/>
-    <w:semiHidden/>
-    <w:unhideWhenUsed/>
-    <w:tblPr>
-      <w:tblInd w:w="0" w:type="dxa"/>
-      <w:tblCellMar>
-        <w:top w:w="0" w:type="dxa"/>
-        <w:left w:w="108" w:type="dxa"/>
-        <w:bottom w:w="0" w:type="dxa"/>
-        <w:right w:w="108" w:type="dxa"/>
-      </w:tblCellMar>
-    </w:tblPr>
-  </w:style>
-  <w:style w:type="numbering" w:default="1" w:styleId="NoList">
-    <w:name w:val="No List"/>
-    <w:uiPriority w:val="99"/>
-    <w:semiHidden/>
-    <w:unhideWhenUsed/>
   </w:style>
 </w:styles>
 </file>
@@ -6274,7 +6525,7 @@
   <a:extraClrSchemeLst/>
   <a:extLst>
     <a:ext uri="{05A4C25C-085E-4340-85A3-A5531E510DB2}">
-      <thm15:themeFamily xmlns="" xmlns:thm15="http://schemas.microsoft.com/office/thememl/2012/main" name="Office Theme" id="{62F939B6-93AF-4DB8-9C6B-D6C7DFDC589F}" vid="{4A3C46E8-61CC-4603-A589-7422A47A8E4A}"/>
+      <thm15:themeFamily xmlns:thm15="http://schemas.microsoft.com/office/thememl/2012/main" name="Office Theme" id="{62F939B6-93AF-4DB8-9C6B-D6C7DFDC589F}" vid="{4A3C46E8-61CC-4603-A589-7422A47A8E4A}"/>
     </a:ext>
   </a:extLst>
 </a:theme>

</xml_diff>